<commit_message>
Made some more progress with the D report, made a few notes in the report and got started on UML diagrams to include in the document. Next will be to fill out the Dialogue and Tutorial diagrams, then do some discussion in the report, and then do any redesign diagrams. Also gonna need other screenshots and whatnot to further illustrate various details, and to put GTFO and its sourcecode zipped up on Google Drive and linked to in the report.
Former-commit-id: 181f17582a823eee9f9aaa9be7e1e95d3f31603b
</commit_message>
<xml_diff>
--- a/31 - DOC - Custom Project D Level/Task 31 - Custom Project.docx
+++ b/31 - DOC - Custom Project D Level/Task 31 - Custom Project.docx
@@ -262,7 +262,16 @@
           <w:rFonts w:ascii="Calibri" w:eastAsia="Times New Roman" w:hAnsi="Calibri" w:cs="Calibri"/>
           <w:lang w:eastAsia="en-AU"/>
         </w:rPr>
-        <w:t xml:space="preserve"> their implementation were optimal, why or why not, and any improvements I would make were we to recreate </w:t>
+        <w:t xml:space="preserve"> their implementation were optimal, why or why not, and any improvements I would make w</w:t>
+      </w:r>
+      <w:bookmarkStart w:id="0" w:name="_GoBack"/>
+      <w:bookmarkEnd w:id="0"/>
+      <w:r>
+        <w:rPr>
+          <w:rFonts w:ascii="Calibri" w:eastAsia="Times New Roman" w:hAnsi="Calibri" w:cs="Calibri"/>
+          <w:lang w:eastAsia="en-AU"/>
+        </w:rPr>
+        <w:t xml:space="preserve">ere we to recreate </w:t>
       </w:r>
       <w:r>
         <w:rPr>
@@ -285,6 +294,155 @@
       <w:pPr>
         <w:pStyle w:val="Heading1"/>
         <w:jc w:val="both"/>
+        <w:rPr>
+          <w:rFonts w:eastAsia="Times New Roman"/>
+          <w:lang w:eastAsia="en-AU"/>
+        </w:rPr>
+      </w:pPr>
+      <w:r>
+        <w:rPr>
+          <w:rFonts w:eastAsia="Times New Roman"/>
+          <w:lang w:eastAsia="en-AU"/>
+        </w:rPr>
+        <w:t>Intended Learning Outcomes</w:t>
+      </w:r>
+    </w:p>
+    <w:p>
+      <w:pPr>
+        <w:pStyle w:val="ListParagraph"/>
+        <w:numPr>
+          <w:ilvl w:val="0"/>
+          <w:numId w:val="24"/>
+        </w:numPr>
+        <w:jc w:val="both"/>
+        <w:rPr>
+          <w:lang w:eastAsia="en-AU"/>
+        </w:rPr>
+      </w:pPr>
+      <w:r>
+        <w:rPr>
+          <w:b/>
+          <w:bCs/>
+          <w:lang w:eastAsia="en-AU"/>
+        </w:rPr>
+        <w:t>Design</w:t>
+      </w:r>
+      <w:r>
+        <w:rPr>
+          <w:lang w:eastAsia="en-AU"/>
+        </w:rPr>
+        <w:t xml:space="preserve">: </w:t>
+      </w:r>
+      <w:r>
+        <w:rPr>
+          <w:lang w:eastAsia="en-AU"/>
+        </w:rPr>
+        <w:t>Discuss game engine components including architectures of components, selection of components for a particular game specification, the role and purpose of specific game engine components, and the relationship of components with underlying technologies.</w:t>
+      </w:r>
+    </w:p>
+    <w:p>
+      <w:pPr>
+        <w:pStyle w:val="ListParagraph"/>
+        <w:numPr>
+          <w:ilvl w:val="0"/>
+          <w:numId w:val="24"/>
+        </w:numPr>
+        <w:jc w:val="both"/>
+        <w:rPr>
+          <w:lang w:eastAsia="en-AU"/>
+        </w:rPr>
+      </w:pPr>
+      <w:r>
+        <w:rPr>
+          <w:b/>
+          <w:bCs/>
+          <w:lang w:eastAsia="en-AU"/>
+        </w:rPr>
+        <w:t>Implementation</w:t>
+      </w:r>
+      <w:r>
+        <w:rPr>
+          <w:lang w:eastAsia="en-AU"/>
+        </w:rPr>
+        <w:t xml:space="preserve">: </w:t>
+      </w:r>
+      <w:r>
+        <w:rPr>
+          <w:lang w:eastAsia="en-AU"/>
+        </w:rPr>
+        <w:t>Create games that utilise and demonstrate game engine component functionality, including the implementation of components that encapsulate specific low-level APIs.</w:t>
+      </w:r>
+    </w:p>
+    <w:p>
+      <w:pPr>
+        <w:pStyle w:val="ListParagraph"/>
+        <w:numPr>
+          <w:ilvl w:val="0"/>
+          <w:numId w:val="24"/>
+        </w:numPr>
+        <w:jc w:val="both"/>
+        <w:rPr>
+          <w:lang w:eastAsia="en-AU"/>
+        </w:rPr>
+      </w:pPr>
+      <w:r>
+        <w:rPr>
+          <w:b/>
+          <w:bCs/>
+          <w:lang w:eastAsia="en-AU"/>
+        </w:rPr>
+        <w:t>Performance</w:t>
+      </w:r>
+      <w:r>
+        <w:rPr>
+          <w:lang w:eastAsia="en-AU"/>
+        </w:rPr>
+        <w:t xml:space="preserve">: </w:t>
+      </w:r>
+      <w:r>
+        <w:rPr>
+          <w:lang w:eastAsia="en-AU"/>
+        </w:rPr>
+        <w:t>Explain and illustrate the role of data structures and patterns in game programming, and rationalise the selection of these for the development of a specified game scenario.</w:t>
+      </w:r>
+    </w:p>
+    <w:p>
+      <w:pPr>
+        <w:pStyle w:val="ListParagraph"/>
+        <w:numPr>
+          <w:ilvl w:val="0"/>
+          <w:numId w:val="24"/>
+        </w:numPr>
+        <w:jc w:val="both"/>
+        <w:rPr>
+          <w:lang w:eastAsia="en-AU"/>
+        </w:rPr>
+      </w:pPr>
+      <w:r>
+        <w:rPr>
+          <w:b/>
+          <w:bCs/>
+          <w:lang w:eastAsia="en-AU"/>
+        </w:rPr>
+        <w:t>Maintenance</w:t>
+      </w:r>
+      <w:r>
+        <w:rPr>
+          <w:lang w:eastAsia="en-AU"/>
+        </w:rPr>
+        <w:t xml:space="preserve">: </w:t>
+      </w:r>
+      <w:r>
+        <w:rPr>
+          <w:lang w:eastAsia="en-AU"/>
+        </w:rPr>
+        <w:t>Explain and illustrate the role of data structures and patterns in game programming, and rationalise the selection of these for the development of a specified game scenario.</w:t>
+      </w:r>
+    </w:p>
+    <w:p>
+      <w:pPr>
+        <w:pStyle w:val="Heading1"/>
+        <w:jc w:val="both"/>
       </w:pPr>
       <w:r>
         <w:t>Fog</w:t>
@@ -293,6 +451,7 @@
     <w:p>
       <w:pPr>
         <w:pStyle w:val="Heading3"/>
+        <w:jc w:val="both"/>
       </w:pPr>
       <w:r>
         <w:t>Data Structures</w:t>
@@ -347,7 +506,10 @@
         <w:jc w:val="both"/>
       </w:pPr>
       <w:r>
-        <w:t>Spread out updating of units over intervals for different update areas.</w:t>
+        <w:t>Spread out updating of units over intervals for different update areas</w:t>
+      </w:r>
+      <w:r>
+        <w:t>, i.e. rather than calling their updates every frame, they’re all called once every 0.25 seconds or something.</w:t>
       </w:r>
     </w:p>
     <w:p>
@@ -373,7 +535,10 @@
         <w:jc w:val="both"/>
       </w:pPr>
       <w:r>
-        <w:t>Moved into 2D array, with fog units matched to tiles 1:1 and bool fields used instead to verify if a fog unit is active rather than searching for it in the in-play list. Also spread out updating over a number of frames rather than trying to do it all in one frame,</w:t>
+        <w:t xml:space="preserve">2D array with all fog units, fog units matched 1:1 to tiles with positions in array matching positions in tile. Lists retained to list all fog units currently in play. 2D array accessed when interactions with specific fog units of known positions are required (e.g. checking if they’re active), List when processing all fog units in play. </w:t>
+      </w:r>
+      <w:r>
+        <w:t>Also spread out updating over a number of frames rather than trying to do it all in one frame,</w:t>
       </w:r>
     </w:p>
     <w:p>
@@ -389,7 +554,27 @@
         <w:t>Results: much faster and smoother, with minimal spikes in resources usage; no noticeable drops in frame rate attributable to fog units</w:t>
       </w:r>
       <w:r>
-        <w:t>. If done in future, might use this from start if I know there’s gonna be a ridiculous number of fog units; if the number is relatively low, this would still be quicker but a list would still be fine performance-wise</w:t>
+        <w:t>. If done in future, might use this</w:t>
+      </w:r>
+      <w:r>
+        <w:t xml:space="preserve"> setup</w:t>
+      </w:r>
+      <w:r>
+        <w:t xml:space="preserve"> from start if I know there’s </w:t>
+      </w:r>
+      <w:proofErr w:type="spellStart"/>
+      <w:r>
+        <w:t>gonna</w:t>
+      </w:r>
+      <w:proofErr w:type="spellEnd"/>
+      <w:r>
+        <w:t xml:space="preserve"> be a ridiculous number of fog units; if the number is relatively low, this would still be quicker but a list </w:t>
+      </w:r>
+      <w:r>
+        <w:t xml:space="preserve">alone </w:t>
+      </w:r>
+      <w:r>
+        <w:t>would still be fine performance-wise</w:t>
       </w:r>
     </w:p>
     <w:p>
@@ -415,6 +600,7 @@
         <w:jc w:val="both"/>
       </w:pPr>
       <w:r>
+        <w:lastRenderedPageBreak/>
         <w:t>Pool and in-play lists, spheres moved between lists at run time as they are instantiated or die</w:t>
       </w:r>
     </w:p>
@@ -493,8 +679,13 @@
         <w:jc w:val="both"/>
       </w:pPr>
       <w:r>
-        <w:t>List of FogSphereWaypoints</w:t>
-      </w:r>
+        <w:t xml:space="preserve">List of </w:t>
+      </w:r>
+      <w:proofErr w:type="spellStart"/>
+      <w:r>
+        <w:t>FogSphereWaypoints</w:t>
+      </w:r>
+      <w:proofErr w:type="spellEnd"/>
     </w:p>
     <w:p>
       <w:pPr>
@@ -517,9 +708,9 @@
     <w:p>
       <w:pPr>
         <w:pStyle w:val="Heading3"/>
-      </w:pPr>
-      <w:r>
-        <w:lastRenderedPageBreak/>
+        <w:jc w:val="both"/>
+      </w:pPr>
+      <w:r>
         <w:t>Design Patterns</w:t>
       </w:r>
     </w:p>
@@ -622,6 +813,7 @@
     <w:p>
       <w:pPr>
         <w:pStyle w:val="Heading3"/>
+        <w:jc w:val="both"/>
       </w:pPr>
       <w:r>
         <w:t>Usability patterns</w:t>
@@ -639,6 +831,23 @@
       <w:r>
         <w:t>State</w:t>
       </w:r>
+      <w:r>
+        <w:t xml:space="preserve">: partial informal implementation; when the fog goes from asleep to awake, it changes colour, and again when it goes from its second intensity level to its third intensity level. </w:t>
+      </w:r>
+      <w:r>
+        <w:t>However,</w:t>
+      </w:r>
+      <w:r>
+        <w:t xml:space="preserve"> no similar obvious change is made for the zero-</w:t>
+      </w:r>
+      <w:proofErr w:type="spellStart"/>
+      <w:r>
+        <w:t>th</w:t>
+      </w:r>
+      <w:proofErr w:type="spellEnd"/>
+      <w:r>
+        <w:t xml:space="preserve"> to first and first to second intensity changes.</w:t>
+      </w:r>
     </w:p>
     <w:p>
       <w:pPr>
@@ -652,8 +861,61 @@
       <w:r>
         <w:t>Progress</w:t>
       </w:r>
-      <w:bookmarkStart w:id="0" w:name="_GoBack"/>
-      <w:bookmarkEnd w:id="0"/>
+      <w:r>
+        <w:t>: informal implementation with the fog encroaching on the player vs the player pushing it back; its closeness to the player and how far out the player has expanded offer some indication of progress.</w:t>
+      </w:r>
+    </w:p>
+    <w:p>
+      <w:pPr>
+        <w:jc w:val="both"/>
+      </w:pPr>
+    </w:p>
+    <w:p>
+      <w:pPr>
+        <w:pStyle w:val="Heading3"/>
+        <w:jc w:val="both"/>
+      </w:pPr>
+      <w:r>
+        <w:t>Future Changes</w:t>
+      </w:r>
+    </w:p>
+    <w:p>
+      <w:pPr>
+        <w:pStyle w:val="ListParagraph"/>
+        <w:numPr>
+          <w:ilvl w:val="0"/>
+          <w:numId w:val="23"/>
+        </w:numPr>
+        <w:jc w:val="both"/>
+      </w:pPr>
+      <w:r>
+        <w:t xml:space="preserve">Split fog into fog factory for fog unit and fog sphere instantiation, fog for updating the fog units and spheres, and a fog lightning storm class for updating the fog lightning (would require Fog to have a </w:t>
+      </w:r>
+      <w:proofErr w:type="spellStart"/>
+      <w:r>
+        <w:t>GetFogAtPos</w:t>
+      </w:r>
+      <w:proofErr w:type="spellEnd"/>
+      <w:r>
+        <w:t>(int, int) method or something as the fog lightning content checks if fog units are active on tiles before playing.</w:t>
+      </w:r>
+      <w:r>
+        <w:t xml:space="preserve"> </w:t>
+      </w:r>
+    </w:p>
+    <w:p>
+      <w:pPr>
+        <w:pStyle w:val="ListParagraph"/>
+        <w:numPr>
+          <w:ilvl w:val="0"/>
+          <w:numId w:val="23"/>
+        </w:numPr>
+        <w:jc w:val="both"/>
+      </w:pPr>
+      <w:r>
+        <w:lastRenderedPageBreak/>
+        <w:t>Implement component pattern further with having common components between fog spheres, fog units, and other classes in their inheritance tree as appropriate to cut down on class size</w:t>
+      </w:r>
     </w:p>
     <w:p>
       <w:pPr>
@@ -728,6 +990,66 @@
       <w:pPr>
         <w:jc w:val="both"/>
       </w:pPr>
+    </w:p>
+    <w:p>
+      <w:pPr>
+        <w:jc w:val="both"/>
+      </w:pPr>
+    </w:p>
+    <w:p>
+      <w:pPr>
+        <w:jc w:val="both"/>
+      </w:pPr>
+      <w:r>
+        <w:t>Screenshots and diagrams to back up</w:t>
+      </w:r>
+    </w:p>
+    <w:p>
+      <w:pPr>
+        <w:jc w:val="both"/>
+      </w:pPr>
+      <w:r>
+        <w:t>Make speculations on future design that relate to the four learning outcomes, back up with discussion of patterns to use and graphs and charts of the design</w:t>
+      </w:r>
+    </w:p>
+    <w:p>
+      <w:pPr>
+        <w:jc w:val="both"/>
+      </w:pPr>
+    </w:p>
+    <w:p>
+      <w:pPr>
+        <w:jc w:val="both"/>
+      </w:pPr>
+      <w:r>
+        <w:t xml:space="preserve">Email Tien with more complete draft on </w:t>
+      </w:r>
+      <w:proofErr w:type="spellStart"/>
+      <w:r>
+        <w:t>doubtfire</w:t>
+      </w:r>
+      <w:proofErr w:type="spellEnd"/>
+      <w:r>
+        <w:t>, sort out feedback then</w:t>
+      </w:r>
+    </w:p>
+    <w:p>
+      <w:pPr>
+        <w:jc w:val="both"/>
+      </w:pPr>
+    </w:p>
+    <w:p>
+      <w:pPr>
+        <w:jc w:val="both"/>
+      </w:pPr>
+    </w:p>
+    <w:p>
+      <w:pPr>
+        <w:jc w:val="both"/>
+      </w:pPr>
+      <w:r>
+        <w:t>Fair game to list by tasks in LSR and address outcomes they address, rather than by outcome and listing the tasks they address</w:t>
+      </w:r>
     </w:p>
     <w:sectPr>
       <w:headerReference w:type="default" r:id="rId8"/>
@@ -806,7 +1128,7 @@
       <w:rPr>
         <w:noProof/>
       </w:rPr>
-      <w:t>22/10/19</w:t>
+      <w:t>5/11/19</w:t>
     </w:r>
     <w:r>
       <w:fldChar w:fldCharType="end"/>
@@ -2544,6 +2866,95 @@
     </w:lvl>
   </w:abstractNum>
   <w:abstractNum w:abstractNumId="16" w15:restartNumberingAfterBreak="0">
+    <w:nsid w:val="660F1440"/>
+    <w:multiLevelType w:val="hybridMultilevel"/>
+    <w:tmpl w:val="F04E9E8C"/>
+    <w:lvl w:ilvl="0" w:tplc="0C090011">
+      <w:start w:val="1"/>
+      <w:numFmt w:val="decimal"/>
+      <w:lvlText w:val="%1)"/>
+      <w:lvlJc w:val="left"/>
+      <w:pPr>
+        <w:ind w:left="720" w:hanging="360"/>
+      </w:pPr>
+      <w:rPr>
+        <w:rFonts w:hint="default"/>
+      </w:rPr>
+    </w:lvl>
+    <w:lvl w:ilvl="1" w:tplc="0C090019" w:tentative="1">
+      <w:start w:val="1"/>
+      <w:numFmt w:val="lowerLetter"/>
+      <w:lvlText w:val="%2."/>
+      <w:lvlJc w:val="left"/>
+      <w:pPr>
+        <w:ind w:left="1440" w:hanging="360"/>
+      </w:pPr>
+    </w:lvl>
+    <w:lvl w:ilvl="2" w:tplc="0C09001B" w:tentative="1">
+      <w:start w:val="1"/>
+      <w:numFmt w:val="lowerRoman"/>
+      <w:lvlText w:val="%3."/>
+      <w:lvlJc w:val="right"/>
+      <w:pPr>
+        <w:ind w:left="2160" w:hanging="180"/>
+      </w:pPr>
+    </w:lvl>
+    <w:lvl w:ilvl="3" w:tplc="0C09000F" w:tentative="1">
+      <w:start w:val="1"/>
+      <w:numFmt w:val="decimal"/>
+      <w:lvlText w:val="%4."/>
+      <w:lvlJc w:val="left"/>
+      <w:pPr>
+        <w:ind w:left="2880" w:hanging="360"/>
+      </w:pPr>
+    </w:lvl>
+    <w:lvl w:ilvl="4" w:tplc="0C090019" w:tentative="1">
+      <w:start w:val="1"/>
+      <w:numFmt w:val="lowerLetter"/>
+      <w:lvlText w:val="%5."/>
+      <w:lvlJc w:val="left"/>
+      <w:pPr>
+        <w:ind w:left="3600" w:hanging="360"/>
+      </w:pPr>
+    </w:lvl>
+    <w:lvl w:ilvl="5" w:tplc="0C09001B" w:tentative="1">
+      <w:start w:val="1"/>
+      <w:numFmt w:val="lowerRoman"/>
+      <w:lvlText w:val="%6."/>
+      <w:lvlJc w:val="right"/>
+      <w:pPr>
+        <w:ind w:left="4320" w:hanging="180"/>
+      </w:pPr>
+    </w:lvl>
+    <w:lvl w:ilvl="6" w:tplc="0C09000F" w:tentative="1">
+      <w:start w:val="1"/>
+      <w:numFmt w:val="decimal"/>
+      <w:lvlText w:val="%7."/>
+      <w:lvlJc w:val="left"/>
+      <w:pPr>
+        <w:ind w:left="5040" w:hanging="360"/>
+      </w:pPr>
+    </w:lvl>
+    <w:lvl w:ilvl="7" w:tplc="0C090019" w:tentative="1">
+      <w:start w:val="1"/>
+      <w:numFmt w:val="lowerLetter"/>
+      <w:lvlText w:val="%8."/>
+      <w:lvlJc w:val="left"/>
+      <w:pPr>
+        <w:ind w:left="5760" w:hanging="360"/>
+      </w:pPr>
+    </w:lvl>
+    <w:lvl w:ilvl="8" w:tplc="0C09001B" w:tentative="1">
+      <w:start w:val="1"/>
+      <w:numFmt w:val="lowerRoman"/>
+      <w:lvlText w:val="%9."/>
+      <w:lvlJc w:val="right"/>
+      <w:pPr>
+        <w:ind w:left="6480" w:hanging="180"/>
+      </w:pPr>
+    </w:lvl>
+  </w:abstractNum>
+  <w:abstractNum w:abstractNumId="17" w15:restartNumberingAfterBreak="0">
     <w:nsid w:val="67D46F25"/>
     <w:multiLevelType w:val="hybridMultilevel"/>
     <w:tmpl w:val="A6A473C4"/>
@@ -2632,7 +3043,7 @@
       </w:pPr>
     </w:lvl>
   </w:abstractNum>
-  <w:abstractNum w:abstractNumId="17" w15:restartNumberingAfterBreak="0">
+  <w:abstractNum w:abstractNumId="18" w15:restartNumberingAfterBreak="0">
     <w:nsid w:val="6E4942DC"/>
     <w:multiLevelType w:val="hybridMultilevel"/>
     <w:tmpl w:val="118EC242"/>
@@ -2744,7 +3155,7 @@
       </w:rPr>
     </w:lvl>
   </w:abstractNum>
-  <w:abstractNum w:abstractNumId="18" w15:restartNumberingAfterBreak="0">
+  <w:abstractNum w:abstractNumId="19" w15:restartNumberingAfterBreak="0">
     <w:nsid w:val="73071902"/>
     <w:multiLevelType w:val="hybridMultilevel"/>
     <w:tmpl w:val="E24CFD64"/>
@@ -2856,7 +3267,7 @@
       </w:rPr>
     </w:lvl>
   </w:abstractNum>
-  <w:abstractNum w:abstractNumId="19" w15:restartNumberingAfterBreak="0">
+  <w:abstractNum w:abstractNumId="20" w15:restartNumberingAfterBreak="0">
     <w:nsid w:val="780238EF"/>
     <w:multiLevelType w:val="hybridMultilevel"/>
     <w:tmpl w:val="08B8FF5C"/>
@@ -2969,7 +3380,7 @@
       </w:rPr>
     </w:lvl>
   </w:abstractNum>
-  <w:abstractNum w:abstractNumId="20" w15:restartNumberingAfterBreak="0">
+  <w:abstractNum w:abstractNumId="21" w15:restartNumberingAfterBreak="0">
     <w:nsid w:val="7ACB05C1"/>
     <w:multiLevelType w:val="hybridMultilevel"/>
     <w:tmpl w:val="616E4C48"/>
@@ -3082,7 +3493,7 @@
       </w:rPr>
     </w:lvl>
   </w:abstractNum>
-  <w:abstractNum w:abstractNumId="21" w15:restartNumberingAfterBreak="0">
+  <w:abstractNum w:abstractNumId="22" w15:restartNumberingAfterBreak="0">
     <w:nsid w:val="7C6E6958"/>
     <w:multiLevelType w:val="hybridMultilevel"/>
     <w:tmpl w:val="CB169040"/>
@@ -3195,19 +3606,19 @@
     </w:lvl>
   </w:abstractNum>
   <w:num w:numId="1">
-    <w:abstractNumId w:val="20"/>
+    <w:abstractNumId w:val="21"/>
   </w:num>
   <w:num w:numId="2">
     <w:abstractNumId w:val="10"/>
   </w:num>
   <w:num w:numId="3">
-    <w:abstractNumId w:val="20"/>
+    <w:abstractNumId w:val="21"/>
   </w:num>
   <w:num w:numId="4">
-    <w:abstractNumId w:val="18"/>
+    <w:abstractNumId w:val="19"/>
   </w:num>
   <w:num w:numId="5">
-    <w:abstractNumId w:val="21"/>
+    <w:abstractNumId w:val="22"/>
   </w:num>
   <w:num w:numId="6">
     <w:abstractNumId w:val="6"/>
@@ -3234,13 +3645,13 @@
     <w:abstractNumId w:val="7"/>
   </w:num>
   <w:num w:numId="14">
-    <w:abstractNumId w:val="19"/>
+    <w:abstractNumId w:val="20"/>
   </w:num>
   <w:num w:numId="15">
     <w:abstractNumId w:val="12"/>
   </w:num>
   <w:num w:numId="16">
-    <w:abstractNumId w:val="17"/>
+    <w:abstractNumId w:val="18"/>
   </w:num>
   <w:num w:numId="17">
     <w:abstractNumId w:val="15"/>
@@ -3261,10 +3672,13 @@
     </w:lvlOverride>
   </w:num>
   <w:num w:numId="22">
-    <w:abstractNumId w:val="16"/>
+    <w:abstractNumId w:val="17"/>
   </w:num>
   <w:num w:numId="23">
     <w:abstractNumId w:val="0"/>
+  </w:num>
+  <w:num w:numId="24">
+    <w:abstractNumId w:val="16"/>
   </w:num>
 </w:numbering>
 </file>
@@ -3280,7 +3694,7 @@
     </w:rPrDefault>
     <w:pPrDefault/>
   </w:docDefaults>
-  <w:latentStyles w:defLockedState="0" w:defUIPriority="99" w:defSemiHidden="0" w:defUnhideWhenUsed="0" w:defQFormat="0" w:count="377">
+  <w:latentStyles w:defLockedState="0" w:defUIPriority="99" w:defSemiHidden="0" w:defUnhideWhenUsed="0" w:defQFormat="0" w:count="376">
     <w:lsdException w:name="Normal" w:uiPriority="0" w:qFormat="1"/>
     <w:lsdException w:name="heading 1" w:uiPriority="9" w:qFormat="1"/>
     <w:lsdException w:name="heading 2" w:uiPriority="9" w:qFormat="1"/>
@@ -3657,7 +4071,6 @@
     <w:lsdException w:name="Hashtag" w:semiHidden="1" w:unhideWhenUsed="1"/>
     <w:lsdException w:name="Unresolved Mention" w:semiHidden="1" w:unhideWhenUsed="1"/>
     <w:lsdException w:name="Smart Link" w:semiHidden="1" w:unhideWhenUsed="1"/>
-    <w:lsdException w:name="Smart Link Error" w:semiHidden="1" w:unhideWhenUsed="1"/>
   </w:latentStyles>
   <w:style w:type="paragraph" w:default="1" w:styleId="Normal">
     <w:name w:val="Normal"/>
@@ -4252,7 +4665,7 @@
 </file>
 
 <file path=customXml/itemProps1.xml><?xml version="1.0" encoding="utf-8"?>
-<ds:datastoreItem xmlns:ds="http://schemas.openxmlformats.org/officeDocument/2006/customXml" ds:itemID="{3346D4EA-49B0-4DB3-B3EF-C244145DC26A}">
+<ds:datastoreItem xmlns:ds="http://schemas.openxmlformats.org/officeDocument/2006/customXml" ds:itemID="{480C66C6-F5B5-4210-9484-921B996AD8BE}">
   <ds:schemaRefs>
     <ds:schemaRef ds:uri="http://schemas.openxmlformats.org/officeDocument/2006/bibliography"/>
   </ds:schemaRefs>

</xml_diff>

<commit_message>
Finished the fog restructure uml, got a few other diagrams done. Gonna finish turning dot points of the fog's notes into paragraphs.
Former-commit-id: eb403e81eba7f185e886a63f5501cd1a73ecc2bc
</commit_message>
<xml_diff>
--- a/31 - DOC - Custom Project D Level/Task 31 - Custom Project.docx
+++ b/31 - DOC - Custom Project D Level/Task 31 - Custom Project.docx
@@ -262,16 +262,7 @@
           <w:rFonts w:ascii="Calibri" w:eastAsia="Times New Roman" w:hAnsi="Calibri" w:cs="Calibri"/>
           <w:lang w:eastAsia="en-AU"/>
         </w:rPr>
-        <w:t xml:space="preserve"> their implementation were optimal, why or why not, and any improvements I would make w</w:t>
-      </w:r>
-      <w:bookmarkStart w:id="0" w:name="_GoBack"/>
-      <w:bookmarkEnd w:id="0"/>
-      <w:r>
-        <w:rPr>
-          <w:rFonts w:ascii="Calibri" w:eastAsia="Times New Roman" w:hAnsi="Calibri" w:cs="Calibri"/>
-          <w:lang w:eastAsia="en-AU"/>
-        </w:rPr>
-        <w:t xml:space="preserve">ere we to recreate </w:t>
+        <w:t xml:space="preserve"> their implementation were optimal, why or why not, and any improvements I would make were we to recreate </w:t>
       </w:r>
       <w:r>
         <w:rPr>
@@ -441,20 +432,307 @@
     </w:p>
     <w:p>
       <w:pPr>
+        <w:rPr>
+          <w:lang w:eastAsia="en-AU"/>
+        </w:rPr>
+      </w:pPr>
+      <w:r>
+        <w:rPr>
+          <w:lang w:eastAsia="en-AU"/>
+        </w:rPr>
+        <w:br w:type="page"/>
+      </w:r>
+    </w:p>
+    <w:p>
+      <w:pPr>
         <w:pStyle w:val="Heading1"/>
         <w:jc w:val="both"/>
       </w:pPr>
       <w:r>
+        <w:rPr>
+          <w:noProof/>
+        </w:rPr>
+        <w:lastRenderedPageBreak/>
+        <mc:AlternateContent>
+          <mc:Choice Requires="wps">
+            <w:drawing>
+              <wp:anchor distT="0" distB="0" distL="114300" distR="114300" simplePos="0" relativeHeight="251660288" behindDoc="1" locked="0" layoutInCell="1" allowOverlap="1" wp14:anchorId="130BFD1B" wp14:editId="16AC396E">
+                <wp:simplePos x="0" y="0"/>
+                <wp:positionH relativeFrom="margin">
+                  <wp:align>right</wp:align>
+                </wp:positionH>
+                <wp:positionV relativeFrom="paragraph">
+                  <wp:posOffset>7400925</wp:posOffset>
+                </wp:positionV>
+                <wp:extent cx="2399030" cy="304800"/>
+                <wp:effectExtent l="0" t="0" r="1270" b="0"/>
+                <wp:wrapTight wrapText="bothSides">
+                  <wp:wrapPolygon edited="0">
+                    <wp:start x="0" y="0"/>
+                    <wp:lineTo x="0" y="20250"/>
+                    <wp:lineTo x="21440" y="20250"/>
+                    <wp:lineTo x="21440" y="0"/>
+                    <wp:lineTo x="0" y="0"/>
+                  </wp:wrapPolygon>
+                </wp:wrapTight>
+                <wp:docPr id="2" name="Text Box 2"/>
+                <wp:cNvGraphicFramePr/>
+                <a:graphic xmlns:a="http://schemas.openxmlformats.org/drawingml/2006/main">
+                  <a:graphicData uri="http://schemas.microsoft.com/office/word/2010/wordprocessingShape">
+                    <wps:wsp>
+                      <wps:cNvSpPr txBox="1"/>
+                      <wps:spPr>
+                        <a:xfrm>
+                          <a:off x="0" y="0"/>
+                          <a:ext cx="2399030" cy="304800"/>
+                        </a:xfrm>
+                        <a:prstGeom prst="rect">
+                          <a:avLst/>
+                        </a:prstGeom>
+                        <a:solidFill>
+                          <a:prstClr val="white"/>
+                        </a:solidFill>
+                        <a:ln>
+                          <a:noFill/>
+                        </a:ln>
+                      </wps:spPr>
+                      <wps:txbx>
+                        <w:txbxContent>
+                          <w:p>
+                            <w:pPr>
+                              <w:pStyle w:val="Caption"/>
+                              <w:rPr>
+                                <w:noProof/>
+                              </w:rPr>
+                            </w:pPr>
+                            <w:r>
+                              <w:t xml:space="preserve">Figure </w:t>
+                            </w:r>
+                            <w:fldSimple w:instr=" SEQ Figure \* ARABIC ">
+                              <w:r>
+                                <w:rPr>
+                                  <w:noProof/>
+                                </w:rPr>
+                                <w:t>1</w:t>
+                              </w:r>
+                            </w:fldSimple>
+                            <w:r>
+                              <w:t>: the current structure of the fog-related classes.</w:t>
+                            </w:r>
+                          </w:p>
+                        </w:txbxContent>
+                      </wps:txbx>
+                      <wps:bodyPr rot="0" spcFirstLastPara="0" vertOverflow="overflow" horzOverflow="overflow" vert="horz" wrap="square" lIns="0" tIns="0" rIns="0" bIns="0" numCol="1" spcCol="0" rtlCol="0" fromWordArt="0" anchor="t" anchorCtr="0" forceAA="0" compatLnSpc="1">
+                        <a:prstTxWarp prst="textNoShape">
+                          <a:avLst/>
+                        </a:prstTxWarp>
+                        <a:noAutofit/>
+                      </wps:bodyPr>
+                    </wps:wsp>
+                  </a:graphicData>
+                </a:graphic>
+                <wp14:sizeRelH relativeFrom="margin">
+                  <wp14:pctWidth>0</wp14:pctWidth>
+                </wp14:sizeRelH>
+                <wp14:sizeRelV relativeFrom="margin">
+                  <wp14:pctHeight>0</wp14:pctHeight>
+                </wp14:sizeRelV>
+              </wp:anchor>
+            </w:drawing>
+          </mc:Choice>
+          <mc:Fallback>
+            <w:pict>
+              <v:shapetype w14:anchorId="130BFD1B" id="_x0000_t202" coordsize="21600,21600" o:spt="202" path="m,l,21600r21600,l21600,xe">
+                <v:stroke joinstyle="miter"/>
+                <v:path gradientshapeok="t" o:connecttype="rect"/>
+              </v:shapetype>
+              <v:shape id="Text Box 2" o:spid="_x0000_s1026" type="#_x0000_t202" style="position:absolute;left:0;text-align:left;margin-left:137.7pt;margin-top:582.75pt;width:188.9pt;height:24pt;z-index:-251656192;visibility:visible;mso-wrap-style:square;mso-width-percent:0;mso-height-percent:0;mso-wrap-distance-left:9pt;mso-wrap-distance-top:0;mso-wrap-distance-right:9pt;mso-wrap-distance-bottom:0;mso-position-horizontal:right;mso-position-horizontal-relative:margin;mso-position-vertical:absolute;mso-position-vertical-relative:text;mso-width-percent:0;mso-height-percent:0;mso-width-relative:margin;mso-height-relative:margin;v-text-anchor:top" o:gfxdata="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" stroked="f">
+                <v:textbox inset="0,0,0,0">
+                  <w:txbxContent>
+                    <w:p>
+                      <w:pPr>
+                        <w:pStyle w:val="Caption"/>
+                        <w:rPr>
+                          <w:noProof/>
+                        </w:rPr>
+                      </w:pPr>
+                      <w:r>
+                        <w:t xml:space="preserve">Figure </w:t>
+                      </w:r>
+                      <w:fldSimple w:instr=" SEQ Figure \* ARABIC ">
+                        <w:r>
+                          <w:rPr>
+                            <w:noProof/>
+                          </w:rPr>
+                          <w:t>1</w:t>
+                        </w:r>
+                      </w:fldSimple>
+                      <w:r>
+                        <w:t>: the current structure of the fog-related classes.</w:t>
+                      </w:r>
+                    </w:p>
+                  </w:txbxContent>
+                </v:textbox>
+                <w10:wrap type="tight" anchorx="margin"/>
+              </v:shape>
+            </w:pict>
+          </mc:Fallback>
+        </mc:AlternateContent>
+      </w:r>
+      <w:r>
         <w:t>Fog</w:t>
       </w:r>
     </w:p>
     <w:p>
+      <w:r>
+        <w:rPr>
+          <w:noProof/>
+        </w:rPr>
+        <w:drawing>
+          <wp:anchor distT="0" distB="0" distL="114300" distR="114300" simplePos="0" relativeHeight="251658240" behindDoc="1" locked="0" layoutInCell="1" allowOverlap="1" wp14:anchorId="4490E294" wp14:editId="5BAE351E">
+            <wp:simplePos x="0" y="0"/>
+            <wp:positionH relativeFrom="column">
+              <wp:posOffset>0</wp:posOffset>
+            </wp:positionH>
+            <wp:positionV relativeFrom="paragraph">
+              <wp:posOffset>0</wp:posOffset>
+            </wp:positionV>
+            <wp:extent cx="6113780" cy="7485380"/>
+            <wp:effectExtent l="0" t="0" r="1270" b="1270"/>
+            <wp:wrapTight wrapText="bothSides">
+              <wp:wrapPolygon edited="0">
+                <wp:start x="0" y="0"/>
+                <wp:lineTo x="0" y="21549"/>
+                <wp:lineTo x="21537" y="21549"/>
+                <wp:lineTo x="21537" y="0"/>
+                <wp:lineTo x="0" y="0"/>
+              </wp:wrapPolygon>
+            </wp:wrapTight>
+            <wp:docPr id="1" name="Picture 1"/>
+            <wp:cNvGraphicFramePr>
+              <a:graphicFrameLocks xmlns:a="http://schemas.openxmlformats.org/drawingml/2006/main" noChangeAspect="1"/>
+            </wp:cNvGraphicFramePr>
+            <a:graphic xmlns:a="http://schemas.openxmlformats.org/drawingml/2006/main">
+              <a:graphicData uri="http://schemas.openxmlformats.org/drawingml/2006/picture">
+                <pic:pic xmlns:pic="http://schemas.openxmlformats.org/drawingml/2006/picture">
+                  <pic:nvPicPr>
+                    <pic:cNvPr id="0" name="Picture 2"/>
+                    <pic:cNvPicPr>
+                      <a:picLocks noChangeAspect="1" noChangeArrowheads="1"/>
+                    </pic:cNvPicPr>
+                  </pic:nvPicPr>
+                  <pic:blipFill>
+                    <a:blip r:embed="rId8">
+                      <a:extLst>
+                        <a:ext uri="{28A0092B-C50C-407E-A947-70E740481C1C}">
+                          <a14:useLocalDpi xmlns:a14="http://schemas.microsoft.com/office/drawing/2010/main" val="0"/>
+                        </a:ext>
+                      </a:extLst>
+                    </a:blip>
+                    <a:srcRect/>
+                    <a:stretch>
+                      <a:fillRect/>
+                    </a:stretch>
+                  </pic:blipFill>
+                  <pic:spPr bwMode="auto">
+                    <a:xfrm>
+                      <a:off x="0" y="0"/>
+                      <a:ext cx="6113780" cy="7485380"/>
+                    </a:xfrm>
+                    <a:prstGeom prst="rect">
+                      <a:avLst/>
+                    </a:prstGeom>
+                    <a:noFill/>
+                    <a:ln>
+                      <a:noFill/>
+                    </a:ln>
+                  </pic:spPr>
+                </pic:pic>
+              </a:graphicData>
+            </a:graphic>
+            <wp14:sizeRelH relativeFrom="page">
+              <wp14:pctWidth>0</wp14:pctWidth>
+            </wp14:sizeRelH>
+            <wp14:sizeRelV relativeFrom="page">
+              <wp14:pctHeight>0</wp14:pctHeight>
+            </wp14:sizeRelV>
+          </wp:anchor>
+        </w:drawing>
+      </w:r>
+    </w:p>
+    <w:p>
+      <w:pPr>
+        <w:pStyle w:val="Heading2"/>
+      </w:pPr>
+      <w:r>
+        <w:lastRenderedPageBreak/>
+        <w:t>Data Structures</w:t>
+      </w:r>
+    </w:p>
+    <w:p>
       <w:pPr>
         <w:pStyle w:val="Heading3"/>
-        <w:jc w:val="both"/>
-      </w:pPr>
-      <w:r>
-        <w:t>Data Structures</w:t>
+      </w:pPr>
+      <w:proofErr w:type="spellStart"/>
+      <w:r>
+        <w:t>FogUnits</w:t>
+      </w:r>
+      <w:proofErr w:type="spellEnd"/>
+    </w:p>
+    <w:p>
+      <w:pPr>
+        <w:jc w:val="both"/>
+      </w:pPr>
+      <w:r>
+        <w:t xml:space="preserve">Originally, about 2500 </w:t>
+      </w:r>
+      <w:proofErr w:type="spellStart"/>
+      <w:r>
+        <w:t>FogUnits</w:t>
+      </w:r>
+      <w:proofErr w:type="spellEnd"/>
+      <w:r>
+        <w:t xml:space="preserve"> in Fog were split between two lists, one of the </w:t>
+      </w:r>
+      <w:proofErr w:type="spellStart"/>
+      <w:r>
+        <w:t>FogUnits</w:t>
+      </w:r>
+      <w:proofErr w:type="spellEnd"/>
+      <w:r>
+        <w:t xml:space="preserve"> currently in play, and the other of </w:t>
+      </w:r>
+      <w:proofErr w:type="spellStart"/>
+      <w:r>
+        <w:t>FogUnits</w:t>
+      </w:r>
+      <w:proofErr w:type="spellEnd"/>
+      <w:r>
+        <w:t xml:space="preserve"> that had been pooled, with </w:t>
+      </w:r>
+      <w:proofErr w:type="spellStart"/>
+      <w:r>
+        <w:t>FogUnits</w:t>
+      </w:r>
+      <w:proofErr w:type="spellEnd"/>
+      <w:r>
+        <w:t xml:space="preserve"> being allocated to </w:t>
+      </w:r>
+      <w:proofErr w:type="spellStart"/>
+      <w:r>
+        <w:t>TileDatas</w:t>
+      </w:r>
+      <w:proofErr w:type="spellEnd"/>
+      <w:r>
+        <w:t xml:space="preserve"> at runtime and drawn from the </w:t>
+      </w:r>
+      <w:proofErr w:type="spellStart"/>
+      <w:r>
+        <w:t>FogUnit</w:t>
+      </w:r>
+      <w:proofErr w:type="spellEnd"/>
+      <w:r>
+        <w:t xml:space="preserve"> pool, and put back there when destroyed. The result: a very slow game. </w:t>
       </w:r>
     </w:p>
     <w:p>
@@ -600,7 +878,6 @@
         <w:jc w:val="both"/>
       </w:pPr>
       <w:r>
-        <w:lastRenderedPageBreak/>
         <w:t>Pool and in-play lists, spheres moved between lists at run time as they are instantiated or die</w:t>
       </w:r>
     </w:p>
@@ -707,8 +984,7 @@
     </w:p>
     <w:p>
       <w:pPr>
-        <w:pStyle w:val="Heading3"/>
-        <w:jc w:val="both"/>
+        <w:pStyle w:val="Heading2"/>
       </w:pPr>
       <w:r>
         <w:t>Design Patterns</w:t>
@@ -750,7 +1026,12 @@
         <w:jc w:val="both"/>
       </w:pPr>
       <w:r>
-        <w:t>Strategy pattern: not used, but might be usable with fog unit/sphere behaviour, particularly for fog spheres which go through different concrete states encapsulated in a handful of methods that could be isolated in a strategy class and plugged in as necessary.</w:t>
+        <w:t>Strategy pattern: not used, but might be usab</w:t>
+      </w:r>
+      <w:bookmarkStart w:id="0" w:name="_GoBack"/>
+      <w:bookmarkEnd w:id="0"/>
+      <w:r>
+        <w:t>le with fog unit/sphere behaviour, particularly for fog spheres which go through different concrete states encapsulated in a handful of methods that could be isolated in a strategy class and plugged in as necessary.</w:t>
       </w:r>
     </w:p>
     <w:p>
@@ -776,6 +1057,7 @@
         <w:jc w:val="both"/>
       </w:pPr>
       <w:r>
+        <w:lastRenderedPageBreak/>
         <w:t>Command / Message pattern: not used, but could have benefit in future iterations for prompting the fog to do particular things, such as spawn, wake up, increment difficulty, etc. by just issuing a command to the one method rather than going through custom methods for each</w:t>
       </w:r>
     </w:p>
@@ -812,11 +1094,16 @@
     </w:p>
     <w:p>
       <w:pPr>
-        <w:pStyle w:val="Heading3"/>
-        <w:jc w:val="both"/>
-      </w:pPr>
-      <w:r>
-        <w:t>Usability patterns</w:t>
+        <w:pStyle w:val="Heading2"/>
+      </w:pPr>
+      <w:r>
+        <w:t xml:space="preserve">Usability </w:t>
+      </w:r>
+      <w:r>
+        <w:t>P</w:t>
+      </w:r>
+      <w:r>
+        <w:t>atterns</w:t>
       </w:r>
     </w:p>
     <w:p>
@@ -872,8 +1159,7 @@
     </w:p>
     <w:p>
       <w:pPr>
-        <w:pStyle w:val="Heading3"/>
-        <w:jc w:val="both"/>
+        <w:pStyle w:val="Heading2"/>
       </w:pPr>
       <w:r>
         <w:t>Future Changes</w:t>
@@ -913,7 +1199,48 @@
         <w:jc w:val="both"/>
       </w:pPr>
       <w:r>
-        <w:lastRenderedPageBreak/>
+        <w:t xml:space="preserve">Remove </w:t>
+      </w:r>
+      <w:proofErr w:type="spellStart"/>
+      <w:r>
+        <w:t>FogSphere</w:t>
+      </w:r>
+      <w:proofErr w:type="spellEnd"/>
+      <w:r>
+        <w:t xml:space="preserve"> members </w:t>
+      </w:r>
+      <w:proofErr w:type="spellStart"/>
+      <w:proofErr w:type="gramStart"/>
+      <w:r>
+        <w:t>UpdateDamageToFogSphere</w:t>
+      </w:r>
+      <w:proofErr w:type="spellEnd"/>
+      <w:r>
+        <w:t>(</w:t>
+      </w:r>
+      <w:proofErr w:type="gramEnd"/>
+      <w:r>
+        <w:t xml:space="preserve">) and </w:t>
+      </w:r>
+      <w:proofErr w:type="spellStart"/>
+      <w:r>
+        <w:t>DealDamageToFogSphere</w:t>
+      </w:r>
+      <w:proofErr w:type="spellEnd"/>
+      <w:r>
+        <w:t>(), as the latter is never used.</w:t>
+      </w:r>
+    </w:p>
+    <w:p>
+      <w:pPr>
+        <w:pStyle w:val="ListParagraph"/>
+        <w:numPr>
+          <w:ilvl w:val="0"/>
+          <w:numId w:val="23"/>
+        </w:numPr>
+        <w:jc w:val="both"/>
+      </w:pPr>
+      <w:r>
         <w:t>Implement component pattern further with having common components between fog spheres, fog units, and other classes in their inheritance tree as appropriate to cut down on class size</w:t>
       </w:r>
     </w:p>
@@ -928,8 +1255,7 @@
     </w:p>
     <w:p>
       <w:pPr>
-        <w:pStyle w:val="Heading3"/>
-        <w:jc w:val="both"/>
+        <w:pStyle w:val="Heading2"/>
       </w:pPr>
       <w:r>
         <w:t>Data Structures</w:t>
@@ -942,8 +1268,7 @@
     </w:p>
     <w:p>
       <w:pPr>
-        <w:pStyle w:val="Heading3"/>
-        <w:jc w:val="both"/>
+        <w:pStyle w:val="Heading2"/>
       </w:pPr>
       <w:r>
         <w:t>Design Patterns</w:t>
@@ -965,8 +1290,7 @@
     </w:p>
     <w:p>
       <w:pPr>
-        <w:pStyle w:val="Heading3"/>
-        <w:jc w:val="both"/>
+        <w:pStyle w:val="Heading2"/>
       </w:pPr>
       <w:r>
         <w:t>Data Structures</w:t>
@@ -979,8 +1303,7 @@
     </w:p>
     <w:p>
       <w:pPr>
-        <w:pStyle w:val="Heading3"/>
-        <w:jc w:val="both"/>
+        <w:pStyle w:val="Heading2"/>
       </w:pPr>
       <w:r>
         <w:t>Design Patterns</w:t>
@@ -1052,7 +1375,7 @@
       </w:r>
     </w:p>
     <w:sectPr>
-      <w:headerReference w:type="default" r:id="rId8"/>
+      <w:headerReference w:type="default" r:id="rId9"/>
       <w:pgSz w:w="11900" w:h="16840"/>
       <w:pgMar w:top="1440" w:right="1134" w:bottom="1440" w:left="1134" w:header="709" w:footer="709" w:gutter="0"/>
       <w:cols w:space="708"/>
@@ -1128,7 +1451,7 @@
       <w:rPr>
         <w:noProof/>
       </w:rPr>
-      <w:t>5/11/19</w:t>
+      <w:t>6/11/19</w:t>
     </w:r>
     <w:r>
       <w:fldChar w:fldCharType="end"/>
@@ -4665,7 +4988,7 @@
 </file>
 
 <file path=customXml/itemProps1.xml><?xml version="1.0" encoding="utf-8"?>
-<ds:datastoreItem xmlns:ds="http://schemas.openxmlformats.org/officeDocument/2006/customXml" ds:itemID="{480C66C6-F5B5-4210-9484-921B996AD8BE}">
+<ds:datastoreItem xmlns:ds="http://schemas.openxmlformats.org/officeDocument/2006/customXml" ds:itemID="{82E24B27-3787-466D-AD09-5E40FD020748}">
   <ds:schemaRefs>
     <ds:schemaRef ds:uri="http://schemas.openxmlformats.org/officeDocument/2006/bibliography"/>
   </ds:schemaRefs>

</xml_diff>

<commit_message>
Some more dot points to paragraphs, started on the UML of the Tutorial content 'cause I couldn't focus on the former. Still got a ways to go.
Former-commit-id: f5b6b0ef461968a4aaa2f876bd4fb62a3a5144f0
</commit_message>
<xml_diff>
--- a/31 - DOC - Custom Project D Level/Task 31 - Custom Project.docx
+++ b/31 - DOC - Custom Project D Level/Task 31 - Custom Project.docx
@@ -432,6 +432,7 @@
     </w:p>
     <w:p>
       <w:pPr>
+        <w:pStyle w:val="Heading1"/>
         <w:rPr>
           <w:lang w:eastAsia="en-AU"/>
         </w:rPr>
@@ -440,7 +441,89 @@
         <w:rPr>
           <w:lang w:eastAsia="en-AU"/>
         </w:rPr>
-        <w:br w:type="page"/>
+        <w:t>Links</w:t>
+      </w:r>
+    </w:p>
+    <w:p>
+      <w:pPr>
+        <w:pStyle w:val="ListParagraph"/>
+        <w:numPr>
+          <w:ilvl w:val="0"/>
+          <w:numId w:val="25"/>
+        </w:numPr>
+        <w:rPr>
+          <w:lang w:eastAsia="en-AU"/>
+        </w:rPr>
+      </w:pPr>
+      <w:r>
+        <w:rPr>
+          <w:i/>
+          <w:iCs/>
+          <w:lang w:eastAsia="en-AU"/>
+        </w:rPr>
+        <w:t>Get the Fog Out</w:t>
+      </w:r>
+      <w:r>
+        <w:rPr>
+          <w:lang w:eastAsia="en-AU"/>
+        </w:rPr>
+        <w:t xml:space="preserve"> Build: </w:t>
+      </w:r>
+      <w:hyperlink r:id="rId8" w:history="1">
+        <w:r>
+          <w:rPr>
+            <w:rStyle w:val="Hyperlink"/>
+            <w:lang w:eastAsia="en-AU"/>
+          </w:rPr>
+          <w:t>https://drive.google.com/open?id=1g-kbjxa0kVx5RDpjsmL9vFlKOIz0-2NH</w:t>
+        </w:r>
+      </w:hyperlink>
+      <w:r>
+        <w:rPr>
+          <w:lang w:eastAsia="en-AU"/>
+        </w:rPr>
+        <w:t xml:space="preserve"> </w:t>
+      </w:r>
+    </w:p>
+    <w:p>
+      <w:pPr>
+        <w:pStyle w:val="ListParagraph"/>
+        <w:numPr>
+          <w:ilvl w:val="0"/>
+          <w:numId w:val="25"/>
+        </w:numPr>
+        <w:rPr>
+          <w:lang w:eastAsia="en-AU"/>
+        </w:rPr>
+      </w:pPr>
+      <w:r>
+        <w:rPr>
+          <w:i/>
+          <w:iCs/>
+          <w:lang w:eastAsia="en-AU"/>
+        </w:rPr>
+        <w:t>Get the Fog Out</w:t>
+      </w:r>
+      <w:r>
+        <w:rPr>
+          <w:lang w:eastAsia="en-AU"/>
+        </w:rPr>
+        <w:t xml:space="preserve"> Source Code: </w:t>
+      </w:r>
+      <w:hyperlink r:id="rId9" w:history="1">
+        <w:r>
+          <w:rPr>
+            <w:rStyle w:val="Hyperlink"/>
+            <w:lang w:eastAsia="en-AU"/>
+          </w:rPr>
+          <w:t>https://drive.google.com/open?id=1RWaMqF8KwiObDIKwVbxbsrx3JdWmEQL7</w:t>
+        </w:r>
+      </w:hyperlink>
+      <w:r>
+        <w:rPr>
+          <w:lang w:eastAsia="en-AU"/>
+        </w:rPr>
+        <w:t xml:space="preserve"> </w:t>
       </w:r>
     </w:p>
     <w:p>
@@ -449,29 +532,34 @@
         <w:jc w:val="both"/>
       </w:pPr>
       <w:r>
+        <w:lastRenderedPageBreak/>
+        <w:t>Fog</w:t>
+      </w:r>
+    </w:p>
+    <w:p>
+      <w:r>
         <w:rPr>
           <w:noProof/>
         </w:rPr>
-        <w:lastRenderedPageBreak/>
         <mc:AlternateContent>
           <mc:Choice Requires="wps">
             <w:drawing>
-              <wp:anchor distT="0" distB="0" distL="114300" distR="114300" simplePos="0" relativeHeight="251660288" behindDoc="1" locked="0" layoutInCell="1" allowOverlap="1" wp14:anchorId="130BFD1B" wp14:editId="16AC396E">
+              <wp:anchor distT="0" distB="0" distL="114300" distR="114300" simplePos="0" relativeHeight="251660288" behindDoc="1" locked="0" layoutInCell="1" allowOverlap="1" wp14:anchorId="130BFD1B" wp14:editId="143055E6">
                 <wp:simplePos x="0" y="0"/>
                 <wp:positionH relativeFrom="margin">
                   <wp:align>right</wp:align>
                 </wp:positionH>
                 <wp:positionV relativeFrom="paragraph">
-                  <wp:posOffset>7400925</wp:posOffset>
+                  <wp:posOffset>7885813</wp:posOffset>
                 </wp:positionV>
-                <wp:extent cx="2399030" cy="304800"/>
+                <wp:extent cx="6113780" cy="304800"/>
                 <wp:effectExtent l="0" t="0" r="1270" b="0"/>
                 <wp:wrapTight wrapText="bothSides">
                   <wp:wrapPolygon edited="0">
                     <wp:start x="0" y="0"/>
                     <wp:lineTo x="0" y="20250"/>
-                    <wp:lineTo x="21440" y="20250"/>
-                    <wp:lineTo x="21440" y="0"/>
+                    <wp:lineTo x="21537" y="20250"/>
+                    <wp:lineTo x="21537" y="0"/>
                     <wp:lineTo x="0" y="0"/>
                   </wp:wrapPolygon>
                 </wp:wrapTight>
@@ -484,7 +572,7 @@
                       <wps:spPr>
                         <a:xfrm>
                           <a:off x="0" y="0"/>
-                          <a:ext cx="2399030" cy="304800"/>
+                          <a:ext cx="6113780" cy="304800"/>
                         </a:xfrm>
                         <a:prstGeom prst="rect">
                           <a:avLst/>
@@ -508,14 +596,27 @@
                             <w:r>
                               <w:t xml:space="preserve">Figure </w:t>
                             </w:r>
-                            <w:fldSimple w:instr=" SEQ Figure \* ARABIC ">
-                              <w:r>
-                                <w:rPr>
-                                  <w:noProof/>
-                                </w:rPr>
-                                <w:t>1</w:t>
-                              </w:r>
-                            </w:fldSimple>
+                            <w:r>
+                              <w:fldChar w:fldCharType="begin"/>
+                            </w:r>
+                            <w:r>
+                              <w:instrText xml:space="preserve"> SEQ Figure \* ARABIC </w:instrText>
+                            </w:r>
+                            <w:r>
+                              <w:fldChar w:fldCharType="separate"/>
+                            </w:r>
+                            <w:r>
+                              <w:rPr>
+                                <w:noProof/>
+                              </w:rPr>
+                              <w:t>1</w:t>
+                            </w:r>
+                            <w:r>
+                              <w:rPr>
+                                <w:noProof/>
+                              </w:rPr>
+                              <w:fldChar w:fldCharType="end"/>
+                            </w:r>
                             <w:r>
                               <w:t>: the current structure of the fog-related classes.</w:t>
                             </w:r>
@@ -546,7 +647,7 @@
                 <v:stroke joinstyle="miter"/>
                 <v:path gradientshapeok="t" o:connecttype="rect"/>
               </v:shapetype>
-              <v:shape id="Text Box 2" o:spid="_x0000_s1026" type="#_x0000_t202" style="position:absolute;left:0;text-align:left;margin-left:137.7pt;margin-top:582.75pt;width:188.9pt;height:24pt;z-index:-251656192;visibility:visible;mso-wrap-style:square;mso-width-percent:0;mso-height-percent:0;mso-wrap-distance-left:9pt;mso-wrap-distance-top:0;mso-wrap-distance-right:9pt;mso-wrap-distance-bottom:0;mso-position-horizontal:right;mso-position-horizontal-relative:margin;mso-position-vertical:absolute;mso-position-vertical-relative:text;mso-width-percent:0;mso-height-percent:0;mso-width-relative:margin;mso-height-relative:margin;v-text-anchor:top" o:gfxdata="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" stroked="f">
+              <v:shape id="Text Box 2" o:spid="_x0000_s1026" type="#_x0000_t202" style="position:absolute;margin-left:430.2pt;margin-top:620.95pt;width:481.4pt;height:24pt;z-index:-251656192;visibility:visible;mso-wrap-style:square;mso-width-percent:0;mso-height-percent:0;mso-wrap-distance-left:9pt;mso-wrap-distance-top:0;mso-wrap-distance-right:9pt;mso-wrap-distance-bottom:0;mso-position-horizontal:right;mso-position-horizontal-relative:margin;mso-position-vertical:absolute;mso-position-vertical-relative:text;mso-width-percent:0;mso-height-percent:0;mso-width-relative:margin;mso-height-relative:margin;v-text-anchor:top" o:gfxdata="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" stroked="f">
                 <v:textbox inset="0,0,0,0">
                   <w:txbxContent>
                     <w:p>
@@ -559,14 +660,27 @@
                       <w:r>
                         <w:t xml:space="preserve">Figure </w:t>
                       </w:r>
-                      <w:fldSimple w:instr=" SEQ Figure \* ARABIC ">
-                        <w:r>
-                          <w:rPr>
-                            <w:noProof/>
-                          </w:rPr>
-                          <w:t>1</w:t>
-                        </w:r>
-                      </w:fldSimple>
+                      <w:r>
+                        <w:fldChar w:fldCharType="begin"/>
+                      </w:r>
+                      <w:r>
+                        <w:instrText xml:space="preserve"> SEQ Figure \* ARABIC </w:instrText>
+                      </w:r>
+                      <w:r>
+                        <w:fldChar w:fldCharType="separate"/>
+                      </w:r>
+                      <w:r>
+                        <w:rPr>
+                          <w:noProof/>
+                        </w:rPr>
+                        <w:t>1</w:t>
+                      </w:r>
+                      <w:r>
+                        <w:rPr>
+                          <w:noProof/>
+                        </w:rPr>
+                        <w:fldChar w:fldCharType="end"/>
+                      </w:r>
                       <w:r>
                         <w:t>: the current structure of the fog-related classes.</w:t>
                       </w:r>
@@ -580,22 +694,17 @@
         </mc:AlternateContent>
       </w:r>
       <w:r>
-        <w:t>Fog</w:t>
-      </w:r>
-    </w:p>
-    <w:p>
-      <w:r>
         <w:rPr>
           <w:noProof/>
         </w:rPr>
         <w:drawing>
-          <wp:anchor distT="0" distB="0" distL="114300" distR="114300" simplePos="0" relativeHeight="251658240" behindDoc="1" locked="0" layoutInCell="1" allowOverlap="1" wp14:anchorId="4490E294" wp14:editId="5BAE351E">
+          <wp:anchor distT="0" distB="0" distL="114300" distR="114300" simplePos="0" relativeHeight="251658240" behindDoc="1" locked="0" layoutInCell="1" allowOverlap="1" wp14:anchorId="4490E294" wp14:editId="14F8A700">
             <wp:simplePos x="0" y="0"/>
             <wp:positionH relativeFrom="column">
               <wp:posOffset>0</wp:posOffset>
             </wp:positionH>
             <wp:positionV relativeFrom="paragraph">
-              <wp:posOffset>0</wp:posOffset>
+              <wp:posOffset>198408</wp:posOffset>
             </wp:positionV>
             <wp:extent cx="6113780" cy="7485380"/>
             <wp:effectExtent l="0" t="0" r="1270" b="1270"/>
@@ -622,7 +731,7 @@
                     </pic:cNvPicPr>
                   </pic:nvPicPr>
                   <pic:blipFill>
-                    <a:blip r:embed="rId8">
+                    <a:blip r:embed="rId10">
                       <a:extLst>
                         <a:ext uri="{28A0092B-C50C-407E-A947-70E740481C1C}">
                           <a14:useLocalDpi xmlns:a14="http://schemas.microsoft.com/office/drawing/2010/main" val="0"/>
@@ -662,6 +771,19 @@
     </w:p>
     <w:p>
       <w:pPr>
+        <w:rPr>
+          <w:rFonts w:asciiTheme="majorHAnsi" w:eastAsiaTheme="majorEastAsia" w:hAnsiTheme="majorHAnsi" w:cstheme="majorBidi"/>
+          <w:color w:val="2E74B5" w:themeColor="accent1" w:themeShade="BF"/>
+          <w:sz w:val="28"/>
+          <w:szCs w:val="28"/>
+        </w:rPr>
+      </w:pPr>
+      <w:r>
+        <w:br w:type="page"/>
+      </w:r>
+    </w:p>
+    <w:p>
+      <w:pPr>
         <w:pStyle w:val="Heading2"/>
       </w:pPr>
       <w:r>
@@ -673,6 +795,199 @@
       <w:pPr>
         <w:pStyle w:val="Heading3"/>
       </w:pPr>
+      <w:r>
+        <w:rPr>
+          <w:noProof/>
+        </w:rPr>
+        <mc:AlternateContent>
+          <mc:Choice Requires="wps">
+            <w:drawing>
+              <wp:anchor distT="0" distB="0" distL="114300" distR="114300" simplePos="0" relativeHeight="251665408" behindDoc="1" locked="0" layoutInCell="1" allowOverlap="1" wp14:anchorId="653C7071" wp14:editId="66EC321F">
+                <wp:simplePos x="0" y="0"/>
+                <wp:positionH relativeFrom="margin">
+                  <wp:posOffset>0</wp:posOffset>
+                </wp:positionH>
+                <wp:positionV relativeFrom="paragraph">
+                  <wp:posOffset>1040130</wp:posOffset>
+                </wp:positionV>
+                <wp:extent cx="6108065" cy="184785"/>
+                <wp:effectExtent l="0" t="0" r="6985" b="5715"/>
+                <wp:wrapTight wrapText="bothSides">
+                  <wp:wrapPolygon edited="0">
+                    <wp:start x="0" y="0"/>
+                    <wp:lineTo x="0" y="20041"/>
+                    <wp:lineTo x="21557" y="20041"/>
+                    <wp:lineTo x="21557" y="0"/>
+                    <wp:lineTo x="0" y="0"/>
+                  </wp:wrapPolygon>
+                </wp:wrapTight>
+                <wp:docPr id="4" name="Text Box 4"/>
+                <wp:cNvGraphicFramePr/>
+                <a:graphic xmlns:a="http://schemas.openxmlformats.org/drawingml/2006/main">
+                  <a:graphicData uri="http://schemas.microsoft.com/office/word/2010/wordprocessingShape">
+                    <wps:wsp>
+                      <wps:cNvSpPr txBox="1"/>
+                      <wps:spPr>
+                        <a:xfrm>
+                          <a:off x="0" y="0"/>
+                          <a:ext cx="6108065" cy="184785"/>
+                        </a:xfrm>
+                        <a:prstGeom prst="rect">
+                          <a:avLst/>
+                        </a:prstGeom>
+                        <a:solidFill>
+                          <a:prstClr val="white"/>
+                        </a:solidFill>
+                        <a:ln>
+                          <a:noFill/>
+                        </a:ln>
+                      </wps:spPr>
+                      <wps:txbx>
+                        <w:txbxContent>
+                          <w:p>
+                            <w:pPr>
+                              <w:pStyle w:val="Caption"/>
+                            </w:pPr>
+                            <w:r>
+                              <w:t xml:space="preserve">Figure 2: </w:t>
+                            </w:r>
+                            <w:proofErr w:type="spellStart"/>
+                            <w:r>
+                              <w:t>Fog.UpdateFogUnitFill</w:t>
+                            </w:r>
+                            <w:proofErr w:type="spellEnd"/>
+                            <w:r>
+                              <w:t xml:space="preserve">() under the profiler while all </w:t>
+                            </w:r>
+                            <w:proofErr w:type="spellStart"/>
+                            <w:r>
+                              <w:t>FogUnits</w:t>
+                            </w:r>
+                            <w:proofErr w:type="spellEnd"/>
+                            <w:r>
+                              <w:t xml:space="preserve"> were being updated every time the method was called.</w:t>
+                            </w:r>
+                          </w:p>
+                        </w:txbxContent>
+                      </wps:txbx>
+                      <wps:bodyPr rot="0" spcFirstLastPara="0" vertOverflow="overflow" horzOverflow="overflow" vert="horz" wrap="square" lIns="0" tIns="0" rIns="0" bIns="0" numCol="1" spcCol="0" rtlCol="0" fromWordArt="0" anchor="t" anchorCtr="0" forceAA="0" compatLnSpc="1">
+                        <a:prstTxWarp prst="textNoShape">
+                          <a:avLst/>
+                        </a:prstTxWarp>
+                        <a:noAutofit/>
+                      </wps:bodyPr>
+                    </wps:wsp>
+                  </a:graphicData>
+                </a:graphic>
+                <wp14:sizeRelV relativeFrom="margin">
+                  <wp14:pctHeight>0</wp14:pctHeight>
+                </wp14:sizeRelV>
+              </wp:anchor>
+            </w:drawing>
+          </mc:Choice>
+          <mc:Fallback>
+            <w:pict>
+              <v:shape w14:anchorId="653C7071" id="Text Box 4" o:spid="_x0000_s1027" type="#_x0000_t202" style="position:absolute;margin-left:0;margin-top:81.9pt;width:480.95pt;height:14.55pt;z-index:-251651072;visibility:visible;mso-wrap-style:square;mso-height-percent:0;mso-wrap-distance-left:9pt;mso-wrap-distance-top:0;mso-wrap-distance-right:9pt;mso-wrap-distance-bottom:0;mso-position-horizontal:absolute;mso-position-horizontal-relative:margin;mso-position-vertical:absolute;mso-position-vertical-relative:text;mso-height-percent:0;mso-height-relative:margin;v-text-anchor:top" o:gfxdata="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" stroked="f">
+                <v:textbox inset="0,0,0,0">
+                  <w:txbxContent>
+                    <w:p>
+                      <w:pPr>
+                        <w:pStyle w:val="Caption"/>
+                      </w:pPr>
+                      <w:r>
+                        <w:t xml:space="preserve">Figure 2: </w:t>
+                      </w:r>
+                      <w:proofErr w:type="spellStart"/>
+                      <w:r>
+                        <w:t>Fog.UpdateFogUnitFill</w:t>
+                      </w:r>
+                      <w:proofErr w:type="spellEnd"/>
+                      <w:r>
+                        <w:t xml:space="preserve">() under the profiler while all </w:t>
+                      </w:r>
+                      <w:proofErr w:type="spellStart"/>
+                      <w:r>
+                        <w:t>FogUnits</w:t>
+                      </w:r>
+                      <w:proofErr w:type="spellEnd"/>
+                      <w:r>
+                        <w:t xml:space="preserve"> were being updated every time the method was called.</w:t>
+                      </w:r>
+                    </w:p>
+                  </w:txbxContent>
+                </v:textbox>
+                <w10:wrap type="tight" anchorx="margin"/>
+              </v:shape>
+            </w:pict>
+          </mc:Fallback>
+        </mc:AlternateContent>
+      </w:r>
+      <w:r>
+        <w:drawing>
+          <wp:anchor distT="0" distB="0" distL="114300" distR="114300" simplePos="0" relativeHeight="251663360" behindDoc="0" locked="0" layoutInCell="1" allowOverlap="1" wp14:anchorId="60ACB6CA" wp14:editId="03BC393B">
+            <wp:simplePos x="0" y="0"/>
+            <wp:positionH relativeFrom="margin">
+              <wp:posOffset>1270</wp:posOffset>
+            </wp:positionH>
+            <wp:positionV relativeFrom="paragraph">
+              <wp:posOffset>215852</wp:posOffset>
+            </wp:positionV>
+            <wp:extent cx="6108065" cy="779145"/>
+            <wp:effectExtent l="0" t="0" r="6985" b="1905"/>
+            <wp:wrapTight wrapText="bothSides">
+              <wp:wrapPolygon edited="0">
+                <wp:start x="0" y="0"/>
+                <wp:lineTo x="0" y="21125"/>
+                <wp:lineTo x="21557" y="21125"/>
+                <wp:lineTo x="21557" y="0"/>
+                <wp:lineTo x="0" y="0"/>
+              </wp:wrapPolygon>
+            </wp:wrapTight>
+            <wp:docPr id="7" name="Picture 7"/>
+            <wp:cNvGraphicFramePr>
+              <a:graphicFrameLocks xmlns:a="http://schemas.openxmlformats.org/drawingml/2006/main" noChangeAspect="1"/>
+            </wp:cNvGraphicFramePr>
+            <a:graphic xmlns:a="http://schemas.openxmlformats.org/drawingml/2006/main">
+              <a:graphicData uri="http://schemas.openxmlformats.org/drawingml/2006/picture">
+                <pic:pic xmlns:pic="http://schemas.openxmlformats.org/drawingml/2006/picture">
+                  <pic:nvPicPr>
+                    <pic:cNvPr id="1" name=""/>
+                    <pic:cNvPicPr/>
+                  </pic:nvPicPr>
+                  <pic:blipFill rotWithShape="1">
+                    <a:blip r:embed="rId11"/>
+                    <a:srcRect l="13295" t="6237" r="1618" b="73373"/>
+                    <a:stretch/>
+                  </pic:blipFill>
+                  <pic:spPr bwMode="auto">
+                    <a:xfrm>
+                      <a:off x="0" y="0"/>
+                      <a:ext cx="6108065" cy="779145"/>
+                    </a:xfrm>
+                    <a:prstGeom prst="rect">
+                      <a:avLst/>
+                    </a:prstGeom>
+                    <a:ln>
+                      <a:noFill/>
+                    </a:ln>
+                    <a:extLst>
+                      <a:ext uri="{53640926-AAD7-44D8-BBD7-CCE9431645EC}">
+                        <a14:shadowObscured xmlns:a14="http://schemas.microsoft.com/office/drawing/2010/main"/>
+                      </a:ext>
+                    </a:extLst>
+                  </pic:spPr>
+                </pic:pic>
+              </a:graphicData>
+            </a:graphic>
+            <wp14:sizeRelH relativeFrom="margin">
+              <wp14:pctWidth>0</wp14:pctWidth>
+            </wp14:sizeRelH>
+            <wp14:sizeRelV relativeFrom="margin">
+              <wp14:pctHeight>0</wp14:pctHeight>
+            </wp14:sizeRelV>
+          </wp:anchor>
+        </w:drawing>
+      </w:r>
       <w:proofErr w:type="spellStart"/>
       <w:r>
         <w:t>FogUnits</w:t>
@@ -724,7 +1039,234 @@
       </w:r>
       <w:proofErr w:type="spellEnd"/>
       <w:r>
-        <w:t xml:space="preserve"> at runtime and drawn from the </w:t>
+        <w:t xml:space="preserve"> at runtime and drawn </w:t>
+      </w:r>
+    </w:p>
+    <w:p>
+      <w:pPr>
+        <w:jc w:val="both"/>
+      </w:pPr>
+      <w:r>
+        <w:drawing>
+          <wp:anchor distT="0" distB="0" distL="114300" distR="114300" simplePos="0" relativeHeight="251662336" behindDoc="0" locked="0" layoutInCell="1" allowOverlap="1" wp14:anchorId="0FE85D32" wp14:editId="4FEA8E89">
+            <wp:simplePos x="0" y="0"/>
+            <wp:positionH relativeFrom="margin">
+              <wp:posOffset>-6985</wp:posOffset>
+            </wp:positionH>
+            <wp:positionV relativeFrom="paragraph">
+              <wp:posOffset>2432685</wp:posOffset>
+            </wp:positionV>
+            <wp:extent cx="6108065" cy="807085"/>
+            <wp:effectExtent l="0" t="0" r="6985" b="0"/>
+            <wp:wrapTight wrapText="bothSides">
+              <wp:wrapPolygon edited="0">
+                <wp:start x="0" y="0"/>
+                <wp:lineTo x="0" y="20903"/>
+                <wp:lineTo x="21557" y="20903"/>
+                <wp:lineTo x="21557" y="0"/>
+                <wp:lineTo x="0" y="0"/>
+              </wp:wrapPolygon>
+            </wp:wrapTight>
+            <wp:docPr id="3" name="Picture 3"/>
+            <wp:cNvGraphicFramePr>
+              <a:graphicFrameLocks xmlns:a="http://schemas.openxmlformats.org/drawingml/2006/main" noChangeAspect="1"/>
+            </wp:cNvGraphicFramePr>
+            <a:graphic xmlns:a="http://schemas.openxmlformats.org/drawingml/2006/main">
+              <a:graphicData uri="http://schemas.openxmlformats.org/drawingml/2006/picture">
+                <pic:pic xmlns:pic="http://schemas.openxmlformats.org/drawingml/2006/picture">
+                  <pic:nvPicPr>
+                    <pic:cNvPr id="1" name=""/>
+                    <pic:cNvPicPr/>
+                  </pic:nvPicPr>
+                  <pic:blipFill rotWithShape="1">
+                    <a:blip r:embed="rId12"/>
+                    <a:srcRect l="13229" t="5193" r="1285" b="73591"/>
+                    <a:stretch/>
+                  </pic:blipFill>
+                  <pic:spPr bwMode="auto">
+                    <a:xfrm>
+                      <a:off x="0" y="0"/>
+                      <a:ext cx="6108065" cy="807085"/>
+                    </a:xfrm>
+                    <a:prstGeom prst="rect">
+                      <a:avLst/>
+                    </a:prstGeom>
+                    <a:ln>
+                      <a:noFill/>
+                    </a:ln>
+                    <a:extLst>
+                      <a:ext uri="{53640926-AAD7-44D8-BBD7-CCE9431645EC}">
+                        <a14:shadowObscured xmlns:a14="http://schemas.microsoft.com/office/drawing/2010/main"/>
+                      </a:ext>
+                    </a:extLst>
+                  </pic:spPr>
+                </pic:pic>
+              </a:graphicData>
+            </a:graphic>
+            <wp14:sizeRelH relativeFrom="margin">
+              <wp14:pctWidth>0</wp14:pctWidth>
+            </wp14:sizeRelH>
+            <wp14:sizeRelV relativeFrom="margin">
+              <wp14:pctHeight>0</wp14:pctHeight>
+            </wp14:sizeRelV>
+          </wp:anchor>
+        </w:drawing>
+      </w:r>
+      <w:r>
+        <w:rPr>
+          <w:noProof/>
+        </w:rPr>
+        <mc:AlternateContent>
+          <mc:Choice Requires="wps">
+            <w:drawing>
+              <wp:anchor distT="0" distB="0" distL="114300" distR="114300" simplePos="0" relativeHeight="251667456" behindDoc="1" locked="0" layoutInCell="1" allowOverlap="1" wp14:anchorId="178E2161" wp14:editId="47509EF8">
+                <wp:simplePos x="0" y="0"/>
+                <wp:positionH relativeFrom="column">
+                  <wp:posOffset>3810</wp:posOffset>
+                </wp:positionH>
+                <wp:positionV relativeFrom="paragraph">
+                  <wp:posOffset>3279020</wp:posOffset>
+                </wp:positionV>
+                <wp:extent cx="6108065" cy="275590"/>
+                <wp:effectExtent l="0" t="0" r="6985" b="0"/>
+                <wp:wrapTight wrapText="bothSides">
+                  <wp:wrapPolygon edited="0">
+                    <wp:start x="0" y="0"/>
+                    <wp:lineTo x="0" y="19410"/>
+                    <wp:lineTo x="21557" y="19410"/>
+                    <wp:lineTo x="21557" y="0"/>
+                    <wp:lineTo x="0" y="0"/>
+                  </wp:wrapPolygon>
+                </wp:wrapTight>
+                <wp:docPr id="5" name="Text Box 5"/>
+                <wp:cNvGraphicFramePr/>
+                <a:graphic xmlns:a="http://schemas.openxmlformats.org/drawingml/2006/main">
+                  <a:graphicData uri="http://schemas.microsoft.com/office/word/2010/wordprocessingShape">
+                    <wps:wsp>
+                      <wps:cNvSpPr txBox="1"/>
+                      <wps:spPr>
+                        <a:xfrm>
+                          <a:off x="0" y="0"/>
+                          <a:ext cx="6108065" cy="275590"/>
+                        </a:xfrm>
+                        <a:prstGeom prst="rect">
+                          <a:avLst/>
+                        </a:prstGeom>
+                        <a:solidFill>
+                          <a:prstClr val="white"/>
+                        </a:solidFill>
+                        <a:ln>
+                          <a:noFill/>
+                        </a:ln>
+                      </wps:spPr>
+                      <wps:txbx>
+                        <w:txbxContent>
+                          <w:p>
+                            <w:pPr>
+                              <w:pStyle w:val="Caption"/>
+                            </w:pPr>
+                            <w:r>
+                              <w:t xml:space="preserve">Figure 3: </w:t>
+                            </w:r>
+                            <w:proofErr w:type="spellStart"/>
+                            <w:proofErr w:type="gramStart"/>
+                            <w:r>
+                              <w:t>UpdateFogUnitFill</w:t>
+                            </w:r>
+                            <w:proofErr w:type="spellEnd"/>
+                            <w:r>
+                              <w:t>(</w:t>
+                            </w:r>
+                            <w:proofErr w:type="gramEnd"/>
+                            <w:r>
+                              <w:t xml:space="preserve">) as an </w:t>
+                            </w:r>
+                            <w:proofErr w:type="spellStart"/>
+                            <w:r>
+                              <w:t>IEnumerator</w:t>
+                            </w:r>
+                            <w:proofErr w:type="spellEnd"/>
+                            <w:r>
+                              <w:t xml:space="preserve"> updating chunks of </w:t>
+                            </w:r>
+                            <w:proofErr w:type="spellStart"/>
+                            <w:r>
+                              <w:t>FogUnits</w:t>
+                            </w:r>
+                            <w:proofErr w:type="spellEnd"/>
+                            <w:r>
+                              <w:t xml:space="preserve"> each frame over the whole 0.25 second interval, rather than updating all of them within the one frame.</w:t>
+                            </w:r>
+                          </w:p>
+                        </w:txbxContent>
+                      </wps:txbx>
+                      <wps:bodyPr rot="0" spcFirstLastPara="0" vertOverflow="overflow" horzOverflow="overflow" vert="horz" wrap="square" lIns="0" tIns="0" rIns="0" bIns="0" numCol="1" spcCol="0" rtlCol="0" fromWordArt="0" anchor="t" anchorCtr="0" forceAA="0" compatLnSpc="1">
+                        <a:prstTxWarp prst="textNoShape">
+                          <a:avLst/>
+                        </a:prstTxWarp>
+                        <a:noAutofit/>
+                      </wps:bodyPr>
+                    </wps:wsp>
+                  </a:graphicData>
+                </a:graphic>
+                <wp14:sizeRelV relativeFrom="margin">
+                  <wp14:pctHeight>0</wp14:pctHeight>
+                </wp14:sizeRelV>
+              </wp:anchor>
+            </w:drawing>
+          </mc:Choice>
+          <mc:Fallback>
+            <w:pict>
+              <v:shape w14:anchorId="178E2161" id="Text Box 5" o:spid="_x0000_s1028" type="#_x0000_t202" style="position:absolute;left:0;text-align:left;margin-left:.3pt;margin-top:258.2pt;width:480.95pt;height:21.7pt;z-index:-251649024;visibility:visible;mso-wrap-style:square;mso-height-percent:0;mso-wrap-distance-left:9pt;mso-wrap-distance-top:0;mso-wrap-distance-right:9pt;mso-wrap-distance-bottom:0;mso-position-horizontal:absolute;mso-position-horizontal-relative:text;mso-position-vertical:absolute;mso-position-vertical-relative:text;mso-height-percent:0;mso-height-relative:margin;v-text-anchor:top" o:gfxdata="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" stroked="f">
+                <v:textbox inset="0,0,0,0">
+                  <w:txbxContent>
+                    <w:p>
+                      <w:pPr>
+                        <w:pStyle w:val="Caption"/>
+                      </w:pPr>
+                      <w:r>
+                        <w:t xml:space="preserve">Figure 3: </w:t>
+                      </w:r>
+                      <w:proofErr w:type="spellStart"/>
+                      <w:proofErr w:type="gramStart"/>
+                      <w:r>
+                        <w:t>UpdateFogUnitFill</w:t>
+                      </w:r>
+                      <w:proofErr w:type="spellEnd"/>
+                      <w:r>
+                        <w:t>(</w:t>
+                      </w:r>
+                      <w:proofErr w:type="gramEnd"/>
+                      <w:r>
+                        <w:t xml:space="preserve">) as an </w:t>
+                      </w:r>
+                      <w:proofErr w:type="spellStart"/>
+                      <w:r>
+                        <w:t>IEnumerator</w:t>
+                      </w:r>
+                      <w:proofErr w:type="spellEnd"/>
+                      <w:r>
+                        <w:t xml:space="preserve"> updating chunks of </w:t>
+                      </w:r>
+                      <w:proofErr w:type="spellStart"/>
+                      <w:r>
+                        <w:t>FogUnits</w:t>
+                      </w:r>
+                      <w:proofErr w:type="spellEnd"/>
+                      <w:r>
+                        <w:t xml:space="preserve"> each frame over the whole 0.25 second interval, rather than updating all of them within the one frame.</w:t>
+                      </w:r>
+                    </w:p>
+                  </w:txbxContent>
+                </v:textbox>
+                <w10:wrap type="tight"/>
+              </v:shape>
+            </w:pict>
+          </mc:Fallback>
+        </mc:AlternateContent>
+      </w:r>
+      <w:r>
+        <w:t xml:space="preserve">from the </w:t>
       </w:r>
       <w:proofErr w:type="spellStart"/>
       <w:r>
@@ -733,6 +1275,459 @@
       <w:proofErr w:type="spellEnd"/>
       <w:r>
         <w:t xml:space="preserve"> pool, and put back there when destroyed. The result: a very slow game. </w:t>
+      </w:r>
+      <w:r>
+        <w:t xml:space="preserve">Even running update methods less often than every frame (e.g. every 0.25 seconds for </w:t>
+      </w:r>
+      <w:proofErr w:type="spellStart"/>
+      <w:proofErr w:type="gramStart"/>
+      <w:r>
+        <w:t>UpdateFogFill</w:t>
+      </w:r>
+      <w:proofErr w:type="spellEnd"/>
+      <w:r>
+        <w:t>(</w:t>
+      </w:r>
+      <w:proofErr w:type="gramEnd"/>
+      <w:r>
+        <w:t xml:space="preserve">)) still had regular and noticeable drops in performance (fig. 2), which became more prominent after we increased the map size from 51x51 (2601 </w:t>
+      </w:r>
+      <w:proofErr w:type="spellStart"/>
+      <w:r>
+        <w:t>FogUnits</w:t>
+      </w:r>
+      <w:proofErr w:type="spellEnd"/>
+      <w:r>
+        <w:t xml:space="preserve">) to 71x71 (5041 </w:t>
+      </w:r>
+      <w:proofErr w:type="spellStart"/>
+      <w:r>
+        <w:t>FogUnits</w:t>
+      </w:r>
+      <w:proofErr w:type="spellEnd"/>
+      <w:r>
+        <w:t>). Eventually, we tried</w:t>
+      </w:r>
+      <w:r>
+        <w:t xml:space="preserve"> a combination of a)</w:t>
+      </w:r>
+      <w:r>
+        <w:t xml:space="preserve"> storing all </w:t>
+      </w:r>
+      <w:proofErr w:type="spellStart"/>
+      <w:r>
+        <w:t>FogUnits</w:t>
+      </w:r>
+      <w:proofErr w:type="spellEnd"/>
+      <w:r>
+        <w:t xml:space="preserve"> in a 2D array, with </w:t>
+      </w:r>
+      <w:proofErr w:type="spellStart"/>
+      <w:r>
+        <w:t>FogUnits</w:t>
+      </w:r>
+      <w:proofErr w:type="spellEnd"/>
+      <w:r>
+        <w:t xml:space="preserve">’ positions in the array matching their corresponding </w:t>
+      </w:r>
+      <w:proofErr w:type="spellStart"/>
+      <w:r>
+        <w:t>TileData’s</w:t>
+      </w:r>
+      <w:proofErr w:type="spellEnd"/>
+      <w:r>
+        <w:t xml:space="preserve"> position in the 2D array of </w:t>
+      </w:r>
+      <w:proofErr w:type="spellStart"/>
+      <w:r>
+        <w:t>TileDatas</w:t>
+      </w:r>
+      <w:proofErr w:type="spellEnd"/>
+      <w:r>
+        <w:t xml:space="preserve">, and accessing the array whenever interacting with a specific </w:t>
+      </w:r>
+      <w:proofErr w:type="spellStart"/>
+      <w:r>
+        <w:t>FogUnit</w:t>
+      </w:r>
+      <w:proofErr w:type="spellEnd"/>
+      <w:r>
+        <w:t xml:space="preserve"> of a known position (e.g. to check if it was active), b) </w:t>
+      </w:r>
+      <w:r>
+        <w:t xml:space="preserve">removing the </w:t>
+      </w:r>
+      <w:proofErr w:type="spellStart"/>
+      <w:r>
+        <w:t>fogUnitsInPool</w:t>
+      </w:r>
+      <w:proofErr w:type="spellEnd"/>
+      <w:r>
+        <w:t xml:space="preserve"> List but </w:t>
+      </w:r>
+      <w:r>
+        <w:t xml:space="preserve">still keeping all active </w:t>
+      </w:r>
+      <w:proofErr w:type="spellStart"/>
+      <w:r>
+        <w:t>FogUnits</w:t>
+      </w:r>
+      <w:proofErr w:type="spellEnd"/>
+      <w:r>
+        <w:t xml:space="preserve"> in the List </w:t>
+      </w:r>
+      <w:proofErr w:type="spellStart"/>
+      <w:r>
+        <w:t>fogUnitsInPlay</w:t>
+      </w:r>
+      <w:proofErr w:type="spellEnd"/>
+      <w:r>
+        <w:t xml:space="preserve"> for processing all active </w:t>
+      </w:r>
+      <w:proofErr w:type="spellStart"/>
+      <w:r>
+        <w:t>FogUnits</w:t>
+      </w:r>
+      <w:proofErr w:type="spellEnd"/>
+      <w:r>
+        <w:t xml:space="preserve"> one after the other, and c) spreading out the updating of </w:t>
+      </w:r>
+      <w:proofErr w:type="spellStart"/>
+      <w:r>
+        <w:t>FogUnits</w:t>
+      </w:r>
+      <w:proofErr w:type="spellEnd"/>
+      <w:r>
+        <w:t xml:space="preserve"> as part of </w:t>
+      </w:r>
+      <w:proofErr w:type="spellStart"/>
+      <w:r>
+        <w:t>UpdateFogUnitFill</w:t>
+      </w:r>
+      <w:proofErr w:type="spellEnd"/>
+      <w:r>
+        <w:t xml:space="preserve">() over all frames in the 0.25 second interval, rather than updating all of them within the one frame. </w:t>
+      </w:r>
+      <w:r>
+        <w:t>The combined results of these decisions</w:t>
+      </w:r>
+      <w:r>
+        <w:t xml:space="preserve"> led to a</w:t>
+      </w:r>
+      <w:r>
+        <w:t xml:space="preserve"> much smoother</w:t>
+      </w:r>
+      <w:r>
+        <w:t xml:space="preserve"> framerate</w:t>
+      </w:r>
+      <w:r>
+        <w:t>, with minimal spikes in resources usage</w:t>
+      </w:r>
+      <w:r>
+        <w:t xml:space="preserve"> and</w:t>
+      </w:r>
+      <w:r>
+        <w:t xml:space="preserve"> no noticeable drops in frame rate attributable to </w:t>
+      </w:r>
+      <w:proofErr w:type="spellStart"/>
+      <w:r>
+        <w:t>FogUnits</w:t>
+      </w:r>
+      <w:proofErr w:type="spellEnd"/>
+      <w:r>
+        <w:t xml:space="preserve"> (fig. 3)</w:t>
+      </w:r>
+      <w:r>
+        <w:t xml:space="preserve">. If </w:t>
+      </w:r>
+      <w:r>
+        <w:t xml:space="preserve">I were to do this project again, I would want to use </w:t>
+      </w:r>
+      <w:r>
+        <w:t xml:space="preserve">this setup </w:t>
+      </w:r>
+      <w:r>
+        <w:t xml:space="preserve">right </w:t>
+      </w:r>
+      <w:r>
+        <w:t xml:space="preserve">from </w:t>
+      </w:r>
+      <w:r>
+        <w:t xml:space="preserve">the </w:t>
+      </w:r>
+      <w:r>
+        <w:t>start</w:t>
+      </w:r>
+      <w:r>
+        <w:t xml:space="preserve">, especially if </w:t>
+      </w:r>
+      <w:r>
+        <w:t xml:space="preserve">I knew there would be thousands of </w:t>
+      </w:r>
+      <w:proofErr w:type="spellStart"/>
+      <w:r>
+        <w:t>FogUnits</w:t>
+      </w:r>
+      <w:proofErr w:type="spellEnd"/>
+      <w:r>
+        <w:t>.</w:t>
+      </w:r>
+      <w:r>
+        <w:t xml:space="preserve"> </w:t>
+      </w:r>
+      <w:r>
+        <w:t>I</w:t>
+      </w:r>
+      <w:r>
+        <w:t xml:space="preserve">f the number </w:t>
+      </w:r>
+      <w:r>
+        <w:t>was</w:t>
+      </w:r>
+      <w:r>
+        <w:t xml:space="preserve"> </w:t>
+      </w:r>
+      <w:r>
+        <w:t>much</w:t>
+      </w:r>
+      <w:r>
+        <w:t xml:space="preserve"> low</w:t>
+      </w:r>
+      <w:r>
+        <w:t>er</w:t>
+      </w:r>
+      <w:r>
+        <w:t>,</w:t>
+      </w:r>
+      <w:r>
+        <w:t xml:space="preserve"> a List might be okay performance-wise, but</w:t>
+      </w:r>
+      <w:r>
+        <w:t xml:space="preserve"> this would still be </w:t>
+      </w:r>
+      <w:r>
+        <w:t>preferable.</w:t>
+      </w:r>
+    </w:p>
+    <w:p>
+      <w:pPr>
+        <w:pStyle w:val="Heading3"/>
+      </w:pPr>
+      <w:r>
+        <w:t>Fog Spheres</w:t>
+      </w:r>
+    </w:p>
+    <w:p>
+      <w:pPr>
+        <w:jc w:val="both"/>
+      </w:pPr>
+      <w:r>
+        <w:t xml:space="preserve">From their addition until the final submission of </w:t>
+      </w:r>
+      <w:r>
+        <w:rPr>
+          <w:i/>
+          <w:iCs/>
+        </w:rPr>
+        <w:t>Get the Fog Out</w:t>
+      </w:r>
+      <w:r>
+        <w:t xml:space="preserve">, </w:t>
+      </w:r>
+      <w:proofErr w:type="spellStart"/>
+      <w:r>
+        <w:t>FogSpheres</w:t>
+      </w:r>
+      <w:proofErr w:type="spellEnd"/>
+      <w:r>
+        <w:t xml:space="preserve"> were stored between an in-play List and a pooled List, with </w:t>
+      </w:r>
+      <w:proofErr w:type="spellStart"/>
+      <w:r>
+        <w:t>FogSpheres</w:t>
+      </w:r>
+      <w:proofErr w:type="spellEnd"/>
+      <w:r>
+        <w:t xml:space="preserve"> swapped between them at runtime as they were brought into play or died. </w:t>
+      </w:r>
+      <w:r>
+        <w:t>W</w:t>
+      </w:r>
+      <w:r>
+        <w:t xml:space="preserve">hen I was adding the 2D array for the </w:t>
+      </w:r>
+      <w:proofErr w:type="spellStart"/>
+      <w:r>
+        <w:t>FogUnits</w:t>
+      </w:r>
+      <w:proofErr w:type="spellEnd"/>
+      <w:r>
+        <w:t xml:space="preserve">, I didn’t feel it would be helpful or necessary for the </w:t>
+      </w:r>
+      <w:proofErr w:type="spellStart"/>
+      <w:r>
+        <w:t>FogSpheres</w:t>
+      </w:r>
+      <w:proofErr w:type="spellEnd"/>
+      <w:r>
+        <w:t xml:space="preserve"> to be put in a 2D array since </w:t>
+      </w:r>
+      <w:r>
+        <w:t>a) F</w:t>
+      </w:r>
+      <w:proofErr w:type="spellStart"/>
+      <w:r>
+        <w:t>ogSpheres</w:t>
+      </w:r>
+      <w:proofErr w:type="spellEnd"/>
+      <w:r>
+        <w:t xml:space="preserve"> weren’t tied to particular tiles or positions and b) there were only a dozen or so of them,</w:t>
+      </w:r>
+      <w:r>
+        <w:t xml:space="preserve"> so searching through lists to check if they were active or not wouldn’t be particularly time consuming. (If there were going to be hundreds or more, I’d only add a bool flag to </w:t>
+      </w:r>
+      <w:proofErr w:type="spellStart"/>
+      <w:r>
+        <w:t>FogSpheres</w:t>
+      </w:r>
+      <w:proofErr w:type="spellEnd"/>
+      <w:r>
+        <w:t xml:space="preserve">, as concern a) would still be a consideration.) Managing the </w:t>
+      </w:r>
+      <w:proofErr w:type="spellStart"/>
+      <w:r>
+        <w:t>FogSpheres</w:t>
+      </w:r>
+      <w:proofErr w:type="spellEnd"/>
+      <w:r>
+        <w:t xml:space="preserve"> between these two lists proved simple and elegant, with negligible effects on performance thanks to their low number.  </w:t>
+      </w:r>
+    </w:p>
+    <w:p>
+      <w:pPr>
+        <w:jc w:val="both"/>
+      </w:pPr>
+    </w:p>
+    <w:p>
+      <w:pPr>
+        <w:pStyle w:val="Heading3"/>
+      </w:pPr>
+      <w:r>
+        <w:t>Difficulty modifiers</w:t>
+      </w:r>
+    </w:p>
+    <w:p>
+      <w:pPr>
+        <w:jc w:val="both"/>
+      </w:pPr>
+      <w:r>
+        <w:t>I stored the m</w:t>
+      </w:r>
+      <w:r>
+        <w:t>odifiers</w:t>
+      </w:r>
+      <w:r>
+        <w:t xml:space="preserve"> for various floats at a given level of difficulty in a struct with appropriate fields. I found this solution to be clean and the structs (once created) to be </w:t>
+      </w:r>
+      <w:r>
+        <w:t>interchangeable</w:t>
+      </w:r>
+      <w:r>
+        <w:t>, as the appropriate struct merely needed to be accessed to determine values for that difficulty when the difficulty would be set.</w:t>
+      </w:r>
+    </w:p>
+    <w:p>
+      <w:pPr>
+        <w:jc w:val="both"/>
+      </w:pPr>
+    </w:p>
+    <w:p>
+      <w:pPr>
+        <w:pStyle w:val="Heading3"/>
+      </w:pPr>
+      <w:r>
+        <w:t>Fog sphere spawn points</w:t>
+      </w:r>
+    </w:p>
+    <w:p>
+      <w:pPr>
+        <w:jc w:val="both"/>
+      </w:pPr>
+      <w:r>
+        <w:t xml:space="preserve">The </w:t>
+      </w:r>
+      <w:proofErr w:type="spellStart"/>
+      <w:r>
+        <w:t>FogSphere</w:t>
+      </w:r>
+      <w:proofErr w:type="spellEnd"/>
+      <w:r>
+        <w:t xml:space="preserve"> spawn points I stored in a List of </w:t>
+      </w:r>
+      <w:proofErr w:type="spellStart"/>
+      <w:r>
+        <w:t>FogSphereWaypoints</w:t>
+      </w:r>
+      <w:proofErr w:type="spellEnd"/>
+      <w:r>
+        <w:t xml:space="preserve"> (as the spawn points are just </w:t>
+      </w:r>
+      <w:proofErr w:type="spellStart"/>
+      <w:r>
+        <w:t>FogSphereWaypoints</w:t>
+      </w:r>
+      <w:proofErr w:type="spellEnd"/>
+      <w:r>
+        <w:t xml:space="preserve"> with the “</w:t>
+      </w:r>
+      <w:proofErr w:type="spellStart"/>
+      <w:r>
+        <w:t>spawnPoint</w:t>
+      </w:r>
+      <w:proofErr w:type="spellEnd"/>
+      <w:r>
+        <w:t xml:space="preserve">” bool checked in the inspector), allowing for flexible selection of </w:t>
+      </w:r>
+      <w:r>
+        <w:lastRenderedPageBreak/>
+        <w:t xml:space="preserve">any </w:t>
+      </w:r>
+      <w:proofErr w:type="spellStart"/>
+      <w:r>
+        <w:t>FogSphereWaypoint</w:t>
+      </w:r>
+      <w:proofErr w:type="spellEnd"/>
+      <w:r>
+        <w:t xml:space="preserve"> from the List, seeing as it’s only used when picking a random </w:t>
+      </w:r>
+      <w:proofErr w:type="spellStart"/>
+      <w:r>
+        <w:t>FogSphereWaypoint</w:t>
+      </w:r>
+      <w:proofErr w:type="spellEnd"/>
+      <w:r>
+        <w:t xml:space="preserve"> for a </w:t>
+      </w:r>
+      <w:proofErr w:type="spellStart"/>
+      <w:r>
+        <w:t>FogSphere</w:t>
+      </w:r>
+      <w:proofErr w:type="spellEnd"/>
+      <w:r>
+        <w:t xml:space="preserve"> to spawn at.</w:t>
+      </w:r>
+    </w:p>
+    <w:p>
+      <w:pPr>
+        <w:jc w:val="both"/>
+      </w:pPr>
+    </w:p>
+    <w:p>
+      <w:pPr>
+        <w:pStyle w:val="Heading2"/>
+      </w:pPr>
+      <w:r>
+        <w:t>Design Patterns</w:t>
       </w:r>
     </w:p>
     <w:p>
@@ -745,114 +1740,7 @@
         <w:jc w:val="both"/>
       </w:pPr>
       <w:r>
-        <w:t>Fog units: ~2600</w:t>
-      </w:r>
-    </w:p>
-    <w:p>
-      <w:pPr>
-        <w:pStyle w:val="ListParagraph"/>
-        <w:numPr>
-          <w:ilvl w:val="1"/>
-          <w:numId w:val="23"/>
-        </w:numPr>
-        <w:jc w:val="both"/>
-      </w:pPr>
-      <w:r>
-        <w:t xml:space="preserve">Were in list with fog units allocated to tiles at runtime, pooling in a separate list when destroyed and pulled from the list when re-instantiated. </w:t>
-      </w:r>
-    </w:p>
-    <w:p>
-      <w:pPr>
-        <w:pStyle w:val="ListParagraph"/>
-        <w:numPr>
-          <w:ilvl w:val="2"/>
-          <w:numId w:val="23"/>
-        </w:numPr>
-        <w:jc w:val="both"/>
-      </w:pPr>
-      <w:r>
-        <w:t>Results: very slow</w:t>
-      </w:r>
-    </w:p>
-    <w:p>
-      <w:pPr>
-        <w:pStyle w:val="ListParagraph"/>
-        <w:numPr>
-          <w:ilvl w:val="1"/>
-          <w:numId w:val="23"/>
-        </w:numPr>
-        <w:jc w:val="both"/>
-      </w:pPr>
-      <w:r>
-        <w:t>Spread out updating of units over intervals for different update areas</w:t>
-      </w:r>
-      <w:r>
-        <w:t>, i.e. rather than calling their updates every frame, they’re all called once every 0.25 seconds or something.</w:t>
-      </w:r>
-    </w:p>
-    <w:p>
-      <w:pPr>
-        <w:pStyle w:val="ListParagraph"/>
-        <w:numPr>
-          <w:ilvl w:val="2"/>
-          <w:numId w:val="23"/>
-        </w:numPr>
-        <w:jc w:val="both"/>
-      </w:pPr>
-      <w:r>
-        <w:t>Results: faster, but still with noticeable drops in performance every few seconds</w:t>
-      </w:r>
-    </w:p>
-    <w:p>
-      <w:pPr>
-        <w:pStyle w:val="ListParagraph"/>
-        <w:numPr>
-          <w:ilvl w:val="1"/>
-          <w:numId w:val="23"/>
-        </w:numPr>
-        <w:jc w:val="both"/>
-      </w:pPr>
-      <w:r>
-        <w:t xml:space="preserve">2D array with all fog units, fog units matched 1:1 to tiles with positions in array matching positions in tile. Lists retained to list all fog units currently in play. 2D array accessed when interactions with specific fog units of known positions are required (e.g. checking if they’re active), List when processing all fog units in play. </w:t>
-      </w:r>
-      <w:r>
-        <w:t>Also spread out updating over a number of frames rather than trying to do it all in one frame,</w:t>
-      </w:r>
-    </w:p>
-    <w:p>
-      <w:pPr>
-        <w:pStyle w:val="ListParagraph"/>
-        <w:numPr>
-          <w:ilvl w:val="2"/>
-          <w:numId w:val="23"/>
-        </w:numPr>
-        <w:jc w:val="both"/>
-      </w:pPr>
-      <w:r>
-        <w:t>Results: much faster and smoother, with minimal spikes in resources usage; no noticeable drops in frame rate attributable to fog units</w:t>
-      </w:r>
-      <w:r>
-        <w:t>. If done in future, might use this</w:t>
-      </w:r>
-      <w:r>
-        <w:t xml:space="preserve"> setup</w:t>
-      </w:r>
-      <w:r>
-        <w:t xml:space="preserve"> from start if I know there’s </w:t>
-      </w:r>
-      <w:proofErr w:type="spellStart"/>
-      <w:r>
-        <w:t>gonna</w:t>
-      </w:r>
-      <w:proofErr w:type="spellEnd"/>
-      <w:r>
-        <w:t xml:space="preserve"> be a ridiculous number of fog units; if the number is relatively low, this would still be quicker but a list </w:t>
-      </w:r>
-      <w:r>
-        <w:t xml:space="preserve">alone </w:t>
-      </w:r>
-      <w:r>
-        <w:t>would still be fine performance-wise</w:t>
+        <w:t>State pattern: not used explicitly, but fog and fog units and fog spheres have stages of gameplay that progress as the game progresses; perhaps using structs with all those shared values that can be plugged in and swapped out when the fog’s state changes</w:t>
       </w:r>
     </w:p>
     <w:p>
@@ -865,33 +1753,7 @@
         <w:jc w:val="both"/>
       </w:pPr>
       <w:r>
-        <w:t>Fog sphere data structure; ~dozen fog spheres total</w:t>
-      </w:r>
-    </w:p>
-    <w:p>
-      <w:pPr>
-        <w:pStyle w:val="ListParagraph"/>
-        <w:numPr>
-          <w:ilvl w:val="1"/>
-          <w:numId w:val="23"/>
-        </w:numPr>
-        <w:jc w:val="both"/>
-      </w:pPr>
-      <w:r>
-        <w:t>Pool and in-play lists, spheres moved between lists at run time as they are instantiated or die</w:t>
-      </w:r>
-    </w:p>
-    <w:p>
-      <w:pPr>
-        <w:pStyle w:val="ListParagraph"/>
-        <w:numPr>
-          <w:ilvl w:val="2"/>
-          <w:numId w:val="23"/>
-        </w:numPr>
-        <w:jc w:val="both"/>
-      </w:pPr>
-      <w:r>
-        <w:t>Results: simple and elegant, negligible effect on performance</w:t>
+        <w:t>Strategy pattern: not used, but might be usable with fog unit/sphere behaviour, particularly for fog spheres which go through different concrete states encapsulated in a handful of methods that could be isolated in a strategy class and plugged in as necessary.</w:t>
       </w:r>
     </w:p>
     <w:p>
@@ -904,33 +1766,7 @@
         <w:jc w:val="both"/>
       </w:pPr>
       <w:r>
-        <w:t>Difficulty modifiers</w:t>
-      </w:r>
-    </w:p>
-    <w:p>
-      <w:pPr>
-        <w:pStyle w:val="ListParagraph"/>
-        <w:numPr>
-          <w:ilvl w:val="1"/>
-          <w:numId w:val="23"/>
-        </w:numPr>
-        <w:jc w:val="both"/>
-      </w:pPr>
-      <w:r>
-        <w:t>Modifiers per difficulty stored in a struct with float fields; structs for each of four difficulties stored in own fields</w:t>
-      </w:r>
-    </w:p>
-    <w:p>
-      <w:pPr>
-        <w:pStyle w:val="ListParagraph"/>
-        <w:numPr>
-          <w:ilvl w:val="2"/>
-          <w:numId w:val="23"/>
-        </w:numPr>
-        <w:jc w:val="both"/>
-      </w:pPr>
-      <w:r>
-        <w:t>Results: clean and interchangeable, when difficulty is set, can just get all the values from a single struct and be done with it.</w:t>
+        <w:t>Singleton pattern: used to allow referencing of the fog script from other scripts without needing it as a field of that script, and to ensure there’s only one fog; if several were running, performance would tank</w:t>
       </w:r>
     </w:p>
     <w:p>
@@ -943,51 +1779,7 @@
         <w:jc w:val="both"/>
       </w:pPr>
       <w:r>
-        <w:t>Fog sphere spawn points</w:t>
-      </w:r>
-    </w:p>
-    <w:p>
-      <w:pPr>
-        <w:pStyle w:val="ListParagraph"/>
-        <w:numPr>
-          <w:ilvl w:val="1"/>
-          <w:numId w:val="23"/>
-        </w:numPr>
-        <w:jc w:val="both"/>
-      </w:pPr>
-      <w:r>
-        <w:t xml:space="preserve">List of </w:t>
-      </w:r>
-      <w:proofErr w:type="spellStart"/>
-      <w:r>
-        <w:t>FogSphereWaypoints</w:t>
-      </w:r>
-      <w:proofErr w:type="spellEnd"/>
-    </w:p>
-    <w:p>
-      <w:pPr>
-        <w:pStyle w:val="ListParagraph"/>
-        <w:numPr>
-          <w:ilvl w:val="2"/>
-          <w:numId w:val="23"/>
-        </w:numPr>
-        <w:jc w:val="both"/>
-      </w:pPr>
-      <w:r>
-        <w:t>Results: flexible selection of fog sphere spawn points from the list; don’t care about them being locked to a particular position, just care about them being valid; if they need their tile, the waypoint has the reference to the tile.</w:t>
-      </w:r>
-    </w:p>
-    <w:p>
-      <w:pPr>
-        <w:jc w:val="both"/>
-      </w:pPr>
-    </w:p>
-    <w:p>
-      <w:pPr>
-        <w:pStyle w:val="Heading2"/>
-      </w:pPr>
-      <w:r>
-        <w:t>Design Patterns</w:t>
+        <w:t>Command / Message pattern: not used, but could have benefit in future iterations for prompting the fog to do particular things, such as spawn, wake up, increment difficulty, etc. by just issuing a command to the one method rather than going through custom methods for each</w:t>
       </w:r>
     </w:p>
     <w:p>
@@ -1000,7 +1792,7 @@
         <w:jc w:val="both"/>
       </w:pPr>
       <w:r>
-        <w:t>Composite pattern: fog as a whole comprised of fog units and fog spheres</w:t>
+        <w:t>Factory pattern: informally implemented with putting inactive fog units back into the scene, configuring them properly. Also done with the same with fog spheres, and a similar thing with the setting up of the fog generally. If redone, might want to split the factory methods out into a separate fog factory class to clearly separate different areas of functionality.</w:t>
       </w:r>
     </w:p>
     <w:p>
@@ -1013,7 +1805,31 @@
         <w:jc w:val="both"/>
       </w:pPr>
       <w:r>
-        <w:t>State pattern: not used explicitly, but fog and fog units and fog spheres have stages of gameplay that progress as the game progresses; perhaps using structs with all those shared values that can be plugged in and swapped out when the fog’s state changes</w:t>
+        <w:t xml:space="preserve">Component pattern: used by default as part of unity with game objects and their components, like the transform and renderer components; the fog unit and fog sphere </w:t>
+      </w:r>
+      <w:bookmarkStart w:id="0" w:name="_GoBack"/>
+      <w:bookmarkEnd w:id="0"/>
+      <w:r>
+        <w:t>scripts also serve as components for their respective game objects.</w:t>
+      </w:r>
+    </w:p>
+    <w:p>
+      <w:pPr>
+        <w:jc w:val="both"/>
+      </w:pPr>
+    </w:p>
+    <w:p>
+      <w:pPr>
+        <w:pStyle w:val="Heading2"/>
+      </w:pPr>
+      <w:r>
+        <w:t xml:space="preserve">Usability </w:t>
+      </w:r>
+      <w:r>
+        <w:t>P</w:t>
+      </w:r>
+      <w:r>
+        <w:t>atterns</w:t>
       </w:r>
     </w:p>
     <w:p>
@@ -1026,12 +1842,24 @@
         <w:jc w:val="both"/>
       </w:pPr>
       <w:r>
-        <w:t>Strategy pattern: not used, but might be usab</w:t>
-      </w:r>
-      <w:bookmarkStart w:id="0" w:name="_GoBack"/>
-      <w:bookmarkEnd w:id="0"/>
-      <w:r>
-        <w:t>le with fog unit/sphere behaviour, particularly for fog spheres which go through different concrete states encapsulated in a handful of methods that could be isolated in a strategy class and plugged in as necessary.</w:t>
+        <w:t>State</w:t>
+      </w:r>
+      <w:r>
+        <w:t xml:space="preserve">: partial informal implementation; when the fog goes from asleep to awake, it changes colour, and again when it goes from its second intensity level to its third intensity level. </w:t>
+      </w:r>
+      <w:r>
+        <w:t>However,</w:t>
+      </w:r>
+      <w:r>
+        <w:t xml:space="preserve"> no similar obvious change is made for the zero-</w:t>
+      </w:r>
+      <w:proofErr w:type="spellStart"/>
+      <w:r>
+        <w:t>th</w:t>
+      </w:r>
+      <w:proofErr w:type="spellEnd"/>
+      <w:r>
+        <w:t xml:space="preserve"> to first and first to second intensity changes.</w:t>
       </w:r>
     </w:p>
     <w:p>
@@ -1044,7 +1872,23 @@
         <w:jc w:val="both"/>
       </w:pPr>
       <w:r>
-        <w:t>Singleton pattern: used to allow referencing of the fog script from other scripts without needing it as a field of that script, and to ensure there’s only one fog; if several were running, performance would tank</w:t>
+        <w:t>Progress</w:t>
+      </w:r>
+      <w:r>
+        <w:t>: informal implementation with the fog encroaching on the player vs the player pushing it back; its closeness to the player and how far out the player has expanded offer some indication of progress.</w:t>
+      </w:r>
+    </w:p>
+    <w:p>
+      <w:pPr>
+        <w:jc w:val="both"/>
+      </w:pPr>
+    </w:p>
+    <w:p>
+      <w:pPr>
+        <w:pStyle w:val="Heading2"/>
+      </w:pPr>
+      <w:r>
+        <w:t>Future Changes</w:t>
       </w:r>
     </w:p>
     <w:p>
@@ -1057,8 +1901,18 @@
         <w:jc w:val="both"/>
       </w:pPr>
       <w:r>
-        <w:lastRenderedPageBreak/>
-        <w:t>Command / Message pattern: not used, but could have benefit in future iterations for prompting the fog to do particular things, such as spawn, wake up, increment difficulty, etc. by just issuing a command to the one method rather than going through custom methods for each</w:t>
+        <w:t xml:space="preserve">Split fog into fog factory for fog unit and fog sphere instantiation, fog for updating the fog units and spheres, and a fog lightning storm class for updating the fog lightning (would require Fog to have a </w:t>
+      </w:r>
+      <w:proofErr w:type="spellStart"/>
+      <w:r>
+        <w:t>GetFogAtPos</w:t>
+      </w:r>
+      <w:proofErr w:type="spellEnd"/>
+      <w:r>
+        <w:t>(int, int) method or something as the fog lightning content checks if fog units are active on tiles before playing.</w:t>
+      </w:r>
+      <w:r>
+        <w:t xml:space="preserve"> </w:t>
       </w:r>
     </w:p>
     <w:p>
@@ -1071,7 +1925,36 @@
         <w:jc w:val="both"/>
       </w:pPr>
       <w:r>
-        <w:t>Factory pattern: informally implemented with putting inactive fog units back into the scene, configuring them properly. Also done with the same with fog spheres, and a similar thing with the setting up of the fog generally. If redone, might want to split the factory methods out into a separate fog factory class to clearly separate different areas of functionality.</w:t>
+        <w:t xml:space="preserve">Remove </w:t>
+      </w:r>
+      <w:proofErr w:type="spellStart"/>
+      <w:r>
+        <w:t>FogSphere</w:t>
+      </w:r>
+      <w:proofErr w:type="spellEnd"/>
+      <w:r>
+        <w:t xml:space="preserve"> members </w:t>
+      </w:r>
+      <w:proofErr w:type="spellStart"/>
+      <w:proofErr w:type="gramStart"/>
+      <w:r>
+        <w:t>UpdateDamageToFogSphere</w:t>
+      </w:r>
+      <w:proofErr w:type="spellEnd"/>
+      <w:r>
+        <w:t>(</w:t>
+      </w:r>
+      <w:proofErr w:type="gramEnd"/>
+      <w:r>
+        <w:t xml:space="preserve">) and </w:t>
+      </w:r>
+      <w:proofErr w:type="spellStart"/>
+      <w:r>
+        <w:t>DealDamageToFogSphere</w:t>
+      </w:r>
+      <w:proofErr w:type="spellEnd"/>
+      <w:r>
+        <w:t>(), as the latter is never used.</w:t>
       </w:r>
     </w:p>
     <w:p>
@@ -1084,163 +1967,6 @@
         <w:jc w:val="both"/>
       </w:pPr>
       <w:r>
-        <w:t>Component pattern: used by default as part of unity with game objects and their components, like the transform and renderer components; the fog unit and fog sphere scripts also serve as components for their respective game objects.</w:t>
-      </w:r>
-    </w:p>
-    <w:p>
-      <w:pPr>
-        <w:jc w:val="both"/>
-      </w:pPr>
-    </w:p>
-    <w:p>
-      <w:pPr>
-        <w:pStyle w:val="Heading2"/>
-      </w:pPr>
-      <w:r>
-        <w:t xml:space="preserve">Usability </w:t>
-      </w:r>
-      <w:r>
-        <w:t>P</w:t>
-      </w:r>
-      <w:r>
-        <w:t>atterns</w:t>
-      </w:r>
-    </w:p>
-    <w:p>
-      <w:pPr>
-        <w:pStyle w:val="ListParagraph"/>
-        <w:numPr>
-          <w:ilvl w:val="0"/>
-          <w:numId w:val="23"/>
-        </w:numPr>
-        <w:jc w:val="both"/>
-      </w:pPr>
-      <w:r>
-        <w:t>State</w:t>
-      </w:r>
-      <w:r>
-        <w:t xml:space="preserve">: partial informal implementation; when the fog goes from asleep to awake, it changes colour, and again when it goes from its second intensity level to its third intensity level. </w:t>
-      </w:r>
-      <w:r>
-        <w:t>However,</w:t>
-      </w:r>
-      <w:r>
-        <w:t xml:space="preserve"> no similar obvious change is made for the zero-</w:t>
-      </w:r>
-      <w:proofErr w:type="spellStart"/>
-      <w:r>
-        <w:t>th</w:t>
-      </w:r>
-      <w:proofErr w:type="spellEnd"/>
-      <w:r>
-        <w:t xml:space="preserve"> to first and first to second intensity changes.</w:t>
-      </w:r>
-    </w:p>
-    <w:p>
-      <w:pPr>
-        <w:pStyle w:val="ListParagraph"/>
-        <w:numPr>
-          <w:ilvl w:val="0"/>
-          <w:numId w:val="23"/>
-        </w:numPr>
-        <w:jc w:val="both"/>
-      </w:pPr>
-      <w:r>
-        <w:t>Progress</w:t>
-      </w:r>
-      <w:r>
-        <w:t>: informal implementation with the fog encroaching on the player vs the player pushing it back; its closeness to the player and how far out the player has expanded offer some indication of progress.</w:t>
-      </w:r>
-    </w:p>
-    <w:p>
-      <w:pPr>
-        <w:jc w:val="both"/>
-      </w:pPr>
-    </w:p>
-    <w:p>
-      <w:pPr>
-        <w:pStyle w:val="Heading2"/>
-      </w:pPr>
-      <w:r>
-        <w:t>Future Changes</w:t>
-      </w:r>
-    </w:p>
-    <w:p>
-      <w:pPr>
-        <w:pStyle w:val="ListParagraph"/>
-        <w:numPr>
-          <w:ilvl w:val="0"/>
-          <w:numId w:val="23"/>
-        </w:numPr>
-        <w:jc w:val="both"/>
-      </w:pPr>
-      <w:r>
-        <w:t xml:space="preserve">Split fog into fog factory for fog unit and fog sphere instantiation, fog for updating the fog units and spheres, and a fog lightning storm class for updating the fog lightning (would require Fog to have a </w:t>
-      </w:r>
-      <w:proofErr w:type="spellStart"/>
-      <w:r>
-        <w:t>GetFogAtPos</w:t>
-      </w:r>
-      <w:proofErr w:type="spellEnd"/>
-      <w:r>
-        <w:t>(int, int) method or something as the fog lightning content checks if fog units are active on tiles before playing.</w:t>
-      </w:r>
-      <w:r>
-        <w:t xml:space="preserve"> </w:t>
-      </w:r>
-    </w:p>
-    <w:p>
-      <w:pPr>
-        <w:pStyle w:val="ListParagraph"/>
-        <w:numPr>
-          <w:ilvl w:val="0"/>
-          <w:numId w:val="23"/>
-        </w:numPr>
-        <w:jc w:val="both"/>
-      </w:pPr>
-      <w:r>
-        <w:t xml:space="preserve">Remove </w:t>
-      </w:r>
-      <w:proofErr w:type="spellStart"/>
-      <w:r>
-        <w:t>FogSphere</w:t>
-      </w:r>
-      <w:proofErr w:type="spellEnd"/>
-      <w:r>
-        <w:t xml:space="preserve"> members </w:t>
-      </w:r>
-      <w:proofErr w:type="spellStart"/>
-      <w:proofErr w:type="gramStart"/>
-      <w:r>
-        <w:t>UpdateDamageToFogSphere</w:t>
-      </w:r>
-      <w:proofErr w:type="spellEnd"/>
-      <w:r>
-        <w:t>(</w:t>
-      </w:r>
-      <w:proofErr w:type="gramEnd"/>
-      <w:r>
-        <w:t xml:space="preserve">) and </w:t>
-      </w:r>
-      <w:proofErr w:type="spellStart"/>
-      <w:r>
-        <w:t>DealDamageToFogSphere</w:t>
-      </w:r>
-      <w:proofErr w:type="spellEnd"/>
-      <w:r>
-        <w:t>(), as the latter is never used.</w:t>
-      </w:r>
-    </w:p>
-    <w:p>
-      <w:pPr>
-        <w:pStyle w:val="ListParagraph"/>
-        <w:numPr>
-          <w:ilvl w:val="0"/>
-          <w:numId w:val="23"/>
-        </w:numPr>
-        <w:jc w:val="both"/>
-      </w:pPr>
-      <w:r>
         <w:t>Implement component pattern further with having common components between fog spheres, fog units, and other classes in their inheritance tree as appropriate to cut down on class size</w:t>
       </w:r>
     </w:p>
@@ -1285,6 +2011,7 @@
         <w:jc w:val="both"/>
       </w:pPr>
       <w:r>
+        <w:lastRenderedPageBreak/>
         <w:t>Tutorial</w:t>
       </w:r>
     </w:p>
@@ -1375,7 +2102,7 @@
       </w:r>
     </w:p>
     <w:sectPr>
-      <w:headerReference w:type="default" r:id="rId9"/>
+      <w:headerReference w:type="default" r:id="rId13"/>
       <w:pgSz w:w="11900" w:h="16840"/>
       <w:pgMar w:top="1440" w:right="1134" w:bottom="1440" w:left="1134" w:header="709" w:footer="709" w:gutter="0"/>
       <w:cols w:space="708"/>
@@ -2653,6 +3380,120 @@
     </w:lvl>
   </w:abstractNum>
   <w:abstractNum w:abstractNumId="11" w15:restartNumberingAfterBreak="0">
+    <w:nsid w:val="45521E0F"/>
+    <w:multiLevelType w:val="hybridMultilevel"/>
+    <w:tmpl w:val="1BC261F6"/>
+    <w:lvl w:ilvl="0" w:tplc="85BE705A">
+      <w:numFmt w:val="bullet"/>
+      <w:lvlText w:val=""/>
+      <w:lvlJc w:val="left"/>
+      <w:pPr>
+        <w:ind w:left="720" w:hanging="360"/>
+      </w:pPr>
+      <w:rPr>
+        <w:rFonts w:ascii="Symbol" w:eastAsia="MS Mincho" w:hAnsi="Symbol" w:cstheme="minorHAnsi" w:hint="default"/>
+        <w:i w:val="0"/>
+        <w:iCs/>
+      </w:rPr>
+    </w:lvl>
+    <w:lvl w:ilvl="1" w:tplc="0C090003" w:tentative="1">
+      <w:start w:val="1"/>
+      <w:numFmt w:val="bullet"/>
+      <w:lvlText w:val="o"/>
+      <w:lvlJc w:val="left"/>
+      <w:pPr>
+        <w:ind w:left="1440" w:hanging="360"/>
+      </w:pPr>
+      <w:rPr>
+        <w:rFonts w:ascii="Courier New" w:hAnsi="Courier New" w:cs="Courier New" w:hint="default"/>
+      </w:rPr>
+    </w:lvl>
+    <w:lvl w:ilvl="2" w:tplc="0C090005" w:tentative="1">
+      <w:start w:val="1"/>
+      <w:numFmt w:val="bullet"/>
+      <w:lvlText w:val=""/>
+      <w:lvlJc w:val="left"/>
+      <w:pPr>
+        <w:ind w:left="2160" w:hanging="360"/>
+      </w:pPr>
+      <w:rPr>
+        <w:rFonts w:ascii="Wingdings" w:hAnsi="Wingdings" w:hint="default"/>
+      </w:rPr>
+    </w:lvl>
+    <w:lvl w:ilvl="3" w:tplc="0C090001" w:tentative="1">
+      <w:start w:val="1"/>
+      <w:numFmt w:val="bullet"/>
+      <w:lvlText w:val=""/>
+      <w:lvlJc w:val="left"/>
+      <w:pPr>
+        <w:ind w:left="2880" w:hanging="360"/>
+      </w:pPr>
+      <w:rPr>
+        <w:rFonts w:ascii="Symbol" w:hAnsi="Symbol" w:hint="default"/>
+      </w:rPr>
+    </w:lvl>
+    <w:lvl w:ilvl="4" w:tplc="0C090003" w:tentative="1">
+      <w:start w:val="1"/>
+      <w:numFmt w:val="bullet"/>
+      <w:lvlText w:val="o"/>
+      <w:lvlJc w:val="left"/>
+      <w:pPr>
+        <w:ind w:left="3600" w:hanging="360"/>
+      </w:pPr>
+      <w:rPr>
+        <w:rFonts w:ascii="Courier New" w:hAnsi="Courier New" w:cs="Courier New" w:hint="default"/>
+      </w:rPr>
+    </w:lvl>
+    <w:lvl w:ilvl="5" w:tplc="0C090005" w:tentative="1">
+      <w:start w:val="1"/>
+      <w:numFmt w:val="bullet"/>
+      <w:lvlText w:val=""/>
+      <w:lvlJc w:val="left"/>
+      <w:pPr>
+        <w:ind w:left="4320" w:hanging="360"/>
+      </w:pPr>
+      <w:rPr>
+        <w:rFonts w:ascii="Wingdings" w:hAnsi="Wingdings" w:hint="default"/>
+      </w:rPr>
+    </w:lvl>
+    <w:lvl w:ilvl="6" w:tplc="0C090001" w:tentative="1">
+      <w:start w:val="1"/>
+      <w:numFmt w:val="bullet"/>
+      <w:lvlText w:val=""/>
+      <w:lvlJc w:val="left"/>
+      <w:pPr>
+        <w:ind w:left="5040" w:hanging="360"/>
+      </w:pPr>
+      <w:rPr>
+        <w:rFonts w:ascii="Symbol" w:hAnsi="Symbol" w:hint="default"/>
+      </w:rPr>
+    </w:lvl>
+    <w:lvl w:ilvl="7" w:tplc="0C090003" w:tentative="1">
+      <w:start w:val="1"/>
+      <w:numFmt w:val="bullet"/>
+      <w:lvlText w:val="o"/>
+      <w:lvlJc w:val="left"/>
+      <w:pPr>
+        <w:ind w:left="5760" w:hanging="360"/>
+      </w:pPr>
+      <w:rPr>
+        <w:rFonts w:ascii="Courier New" w:hAnsi="Courier New" w:cs="Courier New" w:hint="default"/>
+      </w:rPr>
+    </w:lvl>
+    <w:lvl w:ilvl="8" w:tplc="0C090005" w:tentative="1">
+      <w:start w:val="1"/>
+      <w:numFmt w:val="bullet"/>
+      <w:lvlText w:val=""/>
+      <w:lvlJc w:val="left"/>
+      <w:pPr>
+        <w:ind w:left="6480" w:hanging="360"/>
+      </w:pPr>
+      <w:rPr>
+        <w:rFonts w:ascii="Wingdings" w:hAnsi="Wingdings" w:hint="default"/>
+      </w:rPr>
+    </w:lvl>
+  </w:abstractNum>
+  <w:abstractNum w:abstractNumId="12" w15:restartNumberingAfterBreak="0">
     <w:nsid w:val="4BA23A99"/>
     <w:multiLevelType w:val="hybridMultilevel"/>
     <w:tmpl w:val="20081E48"/>
@@ -2738,7 +3579,7 @@
       </w:pPr>
     </w:lvl>
   </w:abstractNum>
-  <w:abstractNum w:abstractNumId="12" w15:restartNumberingAfterBreak="0">
+  <w:abstractNum w:abstractNumId="13" w15:restartNumberingAfterBreak="0">
     <w:nsid w:val="4E3F1482"/>
     <w:multiLevelType w:val="hybridMultilevel"/>
     <w:tmpl w:val="496075C6"/>
@@ -2850,7 +3691,7 @@
       </w:rPr>
     </w:lvl>
   </w:abstractNum>
-  <w:abstractNum w:abstractNumId="13" w15:restartNumberingAfterBreak="0">
+  <w:abstractNum w:abstractNumId="14" w15:restartNumberingAfterBreak="0">
     <w:nsid w:val="5295530B"/>
     <w:multiLevelType w:val="hybridMultilevel"/>
     <w:tmpl w:val="3CDE61AC"/>
@@ -2963,7 +3804,7 @@
       </w:rPr>
     </w:lvl>
   </w:abstractNum>
-  <w:abstractNum w:abstractNumId="14" w15:restartNumberingAfterBreak="0">
+  <w:abstractNum w:abstractNumId="15" w15:restartNumberingAfterBreak="0">
     <w:nsid w:val="56EF5660"/>
     <w:multiLevelType w:val="hybridMultilevel"/>
     <w:tmpl w:val="EC2283EA"/>
@@ -3076,7 +3917,7 @@
       </w:rPr>
     </w:lvl>
   </w:abstractNum>
-  <w:abstractNum w:abstractNumId="15" w15:restartNumberingAfterBreak="0">
+  <w:abstractNum w:abstractNumId="16" w15:restartNumberingAfterBreak="0">
     <w:nsid w:val="58AD2506"/>
     <w:multiLevelType w:val="hybridMultilevel"/>
     <w:tmpl w:val="A378B35E"/>
@@ -3188,7 +4029,7 @@
       </w:rPr>
     </w:lvl>
   </w:abstractNum>
-  <w:abstractNum w:abstractNumId="16" w15:restartNumberingAfterBreak="0">
+  <w:abstractNum w:abstractNumId="17" w15:restartNumberingAfterBreak="0">
     <w:nsid w:val="660F1440"/>
     <w:multiLevelType w:val="hybridMultilevel"/>
     <w:tmpl w:val="F04E9E8C"/>
@@ -3277,7 +4118,7 @@
       </w:pPr>
     </w:lvl>
   </w:abstractNum>
-  <w:abstractNum w:abstractNumId="17" w15:restartNumberingAfterBreak="0">
+  <w:abstractNum w:abstractNumId="18" w15:restartNumberingAfterBreak="0">
     <w:nsid w:val="67D46F25"/>
     <w:multiLevelType w:val="hybridMultilevel"/>
     <w:tmpl w:val="A6A473C4"/>
@@ -3366,7 +4207,7 @@
       </w:pPr>
     </w:lvl>
   </w:abstractNum>
-  <w:abstractNum w:abstractNumId="18" w15:restartNumberingAfterBreak="0">
+  <w:abstractNum w:abstractNumId="19" w15:restartNumberingAfterBreak="0">
     <w:nsid w:val="6E4942DC"/>
     <w:multiLevelType w:val="hybridMultilevel"/>
     <w:tmpl w:val="118EC242"/>
@@ -3478,7 +4319,7 @@
       </w:rPr>
     </w:lvl>
   </w:abstractNum>
-  <w:abstractNum w:abstractNumId="19" w15:restartNumberingAfterBreak="0">
+  <w:abstractNum w:abstractNumId="20" w15:restartNumberingAfterBreak="0">
     <w:nsid w:val="73071902"/>
     <w:multiLevelType w:val="hybridMultilevel"/>
     <w:tmpl w:val="E24CFD64"/>
@@ -3590,7 +4431,7 @@
       </w:rPr>
     </w:lvl>
   </w:abstractNum>
-  <w:abstractNum w:abstractNumId="20" w15:restartNumberingAfterBreak="0">
+  <w:abstractNum w:abstractNumId="21" w15:restartNumberingAfterBreak="0">
     <w:nsid w:val="780238EF"/>
     <w:multiLevelType w:val="hybridMultilevel"/>
     <w:tmpl w:val="08B8FF5C"/>
@@ -3703,7 +4544,7 @@
       </w:rPr>
     </w:lvl>
   </w:abstractNum>
-  <w:abstractNum w:abstractNumId="21" w15:restartNumberingAfterBreak="0">
+  <w:abstractNum w:abstractNumId="22" w15:restartNumberingAfterBreak="0">
     <w:nsid w:val="7ACB05C1"/>
     <w:multiLevelType w:val="hybridMultilevel"/>
     <w:tmpl w:val="616E4C48"/>
@@ -3816,7 +4657,7 @@
       </w:rPr>
     </w:lvl>
   </w:abstractNum>
-  <w:abstractNum w:abstractNumId="22" w15:restartNumberingAfterBreak="0">
+  <w:abstractNum w:abstractNumId="23" w15:restartNumberingAfterBreak="0">
     <w:nsid w:val="7C6E6958"/>
     <w:multiLevelType w:val="hybridMultilevel"/>
     <w:tmpl w:val="CB169040"/>
@@ -3929,19 +4770,19 @@
     </w:lvl>
   </w:abstractNum>
   <w:num w:numId="1">
-    <w:abstractNumId w:val="21"/>
+    <w:abstractNumId w:val="22"/>
   </w:num>
   <w:num w:numId="2">
     <w:abstractNumId w:val="10"/>
   </w:num>
   <w:num w:numId="3">
-    <w:abstractNumId w:val="21"/>
+    <w:abstractNumId w:val="22"/>
   </w:num>
   <w:num w:numId="4">
-    <w:abstractNumId w:val="19"/>
+    <w:abstractNumId w:val="20"/>
   </w:num>
   <w:num w:numId="5">
-    <w:abstractNumId w:val="22"/>
+    <w:abstractNumId w:val="23"/>
   </w:num>
   <w:num w:numId="6">
     <w:abstractNumId w:val="6"/>
@@ -3950,13 +4791,13 @@
     <w:abstractNumId w:val="3"/>
   </w:num>
   <w:num w:numId="8">
-    <w:abstractNumId w:val="11"/>
+    <w:abstractNumId w:val="12"/>
   </w:num>
   <w:num w:numId="9">
-    <w:abstractNumId w:val="14"/>
+    <w:abstractNumId w:val="15"/>
   </w:num>
   <w:num w:numId="10">
-    <w:abstractNumId w:val="13"/>
+    <w:abstractNumId w:val="14"/>
   </w:num>
   <w:num w:numId="11">
     <w:abstractNumId w:val="4"/>
@@ -3968,16 +4809,16 @@
     <w:abstractNumId w:val="7"/>
   </w:num>
   <w:num w:numId="14">
-    <w:abstractNumId w:val="20"/>
+    <w:abstractNumId w:val="21"/>
   </w:num>
   <w:num w:numId="15">
-    <w:abstractNumId w:val="12"/>
+    <w:abstractNumId w:val="13"/>
   </w:num>
   <w:num w:numId="16">
-    <w:abstractNumId w:val="18"/>
+    <w:abstractNumId w:val="19"/>
   </w:num>
   <w:num w:numId="17">
-    <w:abstractNumId w:val="15"/>
+    <w:abstractNumId w:val="16"/>
   </w:num>
   <w:num w:numId="18">
     <w:abstractNumId w:val="8"/>
@@ -3995,13 +4836,16 @@
     </w:lvlOverride>
   </w:num>
   <w:num w:numId="22">
-    <w:abstractNumId w:val="17"/>
+    <w:abstractNumId w:val="18"/>
   </w:num>
   <w:num w:numId="23">
     <w:abstractNumId w:val="0"/>
   </w:num>
   <w:num w:numId="24">
-    <w:abstractNumId w:val="16"/>
+    <w:abstractNumId w:val="17"/>
+  </w:num>
+  <w:num w:numId="25">
+    <w:abstractNumId w:val="11"/>
   </w:num>
 </w:numbering>
 </file>
@@ -4988,7 +5832,7 @@
 </file>
 
 <file path=customXml/itemProps1.xml><?xml version="1.0" encoding="utf-8"?>
-<ds:datastoreItem xmlns:ds="http://schemas.openxmlformats.org/officeDocument/2006/customXml" ds:itemID="{82E24B27-3787-466D-AD09-5E40FD020748}">
+<ds:datastoreItem xmlns:ds="http://schemas.openxmlformats.org/officeDocument/2006/customXml" ds:itemID="{E2F5DB49-15B2-4BDC-B6F6-659BA7522CC3}">
   <ds:schemaRefs>
     <ds:schemaRef ds:uri="http://schemas.openxmlformats.org/officeDocument/2006/bibliography"/>
   </ds:schemaRefs>

</xml_diff>

<commit_message>
Got through my discussion of the fog in the report, and updated the UML a bit as I spotted some things I missed or left out.
Former-commit-id: dfde8bd2a21f8d0a1cd42db9eb7cd47c8d9ddce5
</commit_message>
<xml_diff>
--- a/31 - DOC - Custom Project D Level/Task 31 - Custom Project.docx
+++ b/31 - DOC - Custom Project D Level/Task 31 - Custom Project.docx
@@ -6,6 +6,7 @@
       <w:pPr>
         <w:jc w:val="both"/>
       </w:pPr>
+      <w:bookmarkStart w:id="0" w:name="_Hlk24045687"/>
       <w:r>
         <w:rPr>
           <w:b/>
@@ -155,7 +156,21 @@
           <w:lang w:eastAsia="en-AU"/>
         </w:rPr>
         <w:tab/>
-        <w:t xml:space="preserve">For my custom project, I plan to dissect scripts related to those areas in a post-mortem of my contributions to </w:t>
+        <w:t>For my custom project, I plan</w:t>
+      </w:r>
+      <w:r>
+        <w:rPr>
+          <w:rFonts w:ascii="Calibri" w:eastAsia="Times New Roman" w:hAnsi="Calibri" w:cs="Calibri"/>
+          <w:lang w:eastAsia="en-AU"/>
+        </w:rPr>
+        <w:t>ned</w:t>
+      </w:r>
+      <w:r>
+        <w:rPr>
+          <w:rFonts w:ascii="Calibri" w:eastAsia="Times New Roman" w:hAnsi="Calibri" w:cs="Calibri"/>
+          <w:lang w:eastAsia="en-AU"/>
+        </w:rPr>
+        <w:t xml:space="preserve"> to dissect scripts related to those areas in a post-mortem of my contributions to </w:t>
       </w:r>
       <w:r>
         <w:rPr>
@@ -171,7 +186,35 @@
           <w:rFonts w:ascii="Calibri" w:eastAsia="Times New Roman" w:hAnsi="Calibri" w:cs="Calibri"/>
           <w:lang w:eastAsia="en-AU"/>
         </w:rPr>
-        <w:t>. Referring to data structures and software patterns mentioned in the lectures, I shall go through those scripts and identify where particular structures and patterns have been used</w:t>
+        <w:t xml:space="preserve">. Referring to data structures and software patterns mentioned in the lectures, I </w:t>
+      </w:r>
+      <w:r>
+        <w:rPr>
+          <w:rFonts w:ascii="Calibri" w:eastAsia="Times New Roman" w:hAnsi="Calibri" w:cs="Calibri"/>
+          <w:lang w:eastAsia="en-AU"/>
+        </w:rPr>
+        <w:t>planned to</w:t>
+      </w:r>
+      <w:r>
+        <w:rPr>
+          <w:rFonts w:ascii="Calibri" w:eastAsia="Times New Roman" w:hAnsi="Calibri" w:cs="Calibri"/>
+          <w:lang w:eastAsia="en-AU"/>
+        </w:rPr>
+        <w:t xml:space="preserve"> go through those scripts and identify where particular structures and patterns </w:t>
+      </w:r>
+      <w:r>
+        <w:rPr>
+          <w:rFonts w:ascii="Calibri" w:eastAsia="Times New Roman" w:hAnsi="Calibri" w:cs="Calibri"/>
+          <w:lang w:eastAsia="en-AU"/>
+        </w:rPr>
+        <w:t>had</w:t>
+      </w:r>
+      <w:r>
+        <w:rPr>
+          <w:rFonts w:ascii="Calibri" w:eastAsia="Times New Roman" w:hAnsi="Calibri" w:cs="Calibri"/>
+          <w:lang w:eastAsia="en-AU"/>
+        </w:rPr>
+        <w:t xml:space="preserve"> been used</w:t>
       </w:r>
       <w:r>
         <w:rPr>
@@ -278,7 +321,7 @@
           <w:rFonts w:ascii="Calibri" w:eastAsia="Times New Roman" w:hAnsi="Calibri" w:cs="Calibri"/>
           <w:lang w:eastAsia="en-AU"/>
         </w:rPr>
-        <w:t xml:space="preserve"> again from scratch or further develop it after submission. I do not plan to cover our design decisions or the rationale behind them and any changes I’d make there except as they relate to choices of data structures, patterns, or pattern implementation.</w:t>
+        <w:t xml:space="preserve"> again from scratch or further develop it after submission. </w:t>
       </w:r>
     </w:p>
     <w:p>
@@ -544,7 +587,7 @@
         <mc:AlternateContent>
           <mc:Choice Requires="wps">
             <w:drawing>
-              <wp:anchor distT="0" distB="0" distL="114300" distR="114300" simplePos="0" relativeHeight="251660288" behindDoc="1" locked="0" layoutInCell="1" allowOverlap="1" wp14:anchorId="130BFD1B" wp14:editId="143055E6">
+              <wp:anchor distT="0" distB="0" distL="114300" distR="114300" simplePos="0" relativeHeight="251660288" behindDoc="1" locked="0" layoutInCell="1" allowOverlap="1" wp14:anchorId="130BFD1B" wp14:editId="40CFA863">
                 <wp:simplePos x="0" y="0"/>
                 <wp:positionH relativeFrom="margin">
                   <wp:align>right</wp:align>
@@ -596,27 +639,14 @@
                             <w:r>
                               <w:t xml:space="preserve">Figure </w:t>
                             </w:r>
-                            <w:r>
-                              <w:fldChar w:fldCharType="begin"/>
-                            </w:r>
-                            <w:r>
-                              <w:instrText xml:space="preserve"> SEQ Figure \* ARABIC </w:instrText>
-                            </w:r>
-                            <w:r>
-                              <w:fldChar w:fldCharType="separate"/>
-                            </w:r>
-                            <w:r>
-                              <w:rPr>
-                                <w:noProof/>
-                              </w:rPr>
-                              <w:t>1</w:t>
-                            </w:r>
-                            <w:r>
-                              <w:rPr>
-                                <w:noProof/>
-                              </w:rPr>
-                              <w:fldChar w:fldCharType="end"/>
-                            </w:r>
+                            <w:fldSimple w:instr=" SEQ Figure \* ARABIC ">
+                              <w:r>
+                                <w:rPr>
+                                  <w:noProof/>
+                                </w:rPr>
+                                <w:t>1</w:t>
+                              </w:r>
+                            </w:fldSimple>
                             <w:r>
                               <w:t>: the current structure of the fog-related classes.</w:t>
                             </w:r>
@@ -660,27 +690,14 @@
                       <w:r>
                         <w:t xml:space="preserve">Figure </w:t>
                       </w:r>
-                      <w:r>
-                        <w:fldChar w:fldCharType="begin"/>
-                      </w:r>
-                      <w:r>
-                        <w:instrText xml:space="preserve"> SEQ Figure \* ARABIC </w:instrText>
-                      </w:r>
-                      <w:r>
-                        <w:fldChar w:fldCharType="separate"/>
-                      </w:r>
-                      <w:r>
-                        <w:rPr>
-                          <w:noProof/>
-                        </w:rPr>
-                        <w:t>1</w:t>
-                      </w:r>
-                      <w:r>
-                        <w:rPr>
-                          <w:noProof/>
-                        </w:rPr>
-                        <w:fldChar w:fldCharType="end"/>
-                      </w:r>
+                      <w:fldSimple w:instr=" SEQ Figure \* ARABIC ">
+                        <w:r>
+                          <w:rPr>
+                            <w:noProof/>
+                          </w:rPr>
+                          <w:t>1</w:t>
+                        </w:r>
+                      </w:fldSimple>
                       <w:r>
                         <w:t>: the current structure of the fog-related classes.</w:t>
                       </w:r>
@@ -698,7 +715,7 @@
           <w:noProof/>
         </w:rPr>
         <w:drawing>
-          <wp:anchor distT="0" distB="0" distL="114300" distR="114300" simplePos="0" relativeHeight="251658240" behindDoc="1" locked="0" layoutInCell="1" allowOverlap="1" wp14:anchorId="4490E294" wp14:editId="14F8A700">
+          <wp:anchor distT="0" distB="0" distL="114300" distR="114300" simplePos="0" relativeHeight="251658240" behindDoc="1" locked="0" layoutInCell="1" allowOverlap="1" wp14:anchorId="4490E294" wp14:editId="51E135DB">
             <wp:simplePos x="0" y="0"/>
             <wp:positionH relativeFrom="column">
               <wp:posOffset>0</wp:posOffset>
@@ -923,6 +940,9 @@
         </mc:AlternateContent>
       </w:r>
       <w:r>
+        <w:rPr>
+          <w:noProof/>
+        </w:rPr>
         <w:drawing>
           <wp:anchor distT="0" distB="0" distL="114300" distR="114300" simplePos="0" relativeHeight="251663360" behindDoc="0" locked="0" layoutInCell="1" allowOverlap="1" wp14:anchorId="60ACB6CA" wp14:editId="03BC393B">
             <wp:simplePos x="0" y="0"/>
@@ -1047,6 +1067,9 @@
         <w:jc w:val="both"/>
       </w:pPr>
       <w:r>
+        <w:rPr>
+          <w:noProof/>
+        </w:rPr>
         <w:drawing>
           <wp:anchor distT="0" distB="0" distL="114300" distR="114300" simplePos="0" relativeHeight="251662336" behindDoc="0" locked="0" layoutInCell="1" allowOverlap="1" wp14:anchorId="0FE85D32" wp14:editId="4FEA8E89">
             <wp:simplePos x="0" y="0"/>
@@ -1412,22 +1435,7 @@
         <w:t>The combined results of these decisions</w:t>
       </w:r>
       <w:r>
-        <w:t xml:space="preserve"> led to a</w:t>
-      </w:r>
-      <w:r>
-        <w:t xml:space="preserve"> much smoother</w:t>
-      </w:r>
-      <w:r>
-        <w:t xml:space="preserve"> framerate</w:t>
-      </w:r>
-      <w:r>
-        <w:t>, with minimal spikes in resources usage</w:t>
-      </w:r>
-      <w:r>
-        <w:t xml:space="preserve"> and</w:t>
-      </w:r>
-      <w:r>
-        <w:t xml:space="preserve"> no noticeable drops in frame rate attributable to </w:t>
+        <w:t xml:space="preserve"> led to a much smoother framerate, with minimal spikes in resources usage and no noticeable drops in frame rate attributable to </w:t>
       </w:r>
       <w:proofErr w:type="spellStart"/>
       <w:r>
@@ -1435,78 +1443,27 @@
       </w:r>
       <w:proofErr w:type="spellEnd"/>
       <w:r>
-        <w:t xml:space="preserve"> (fig. 3)</w:t>
-      </w:r>
-      <w:r>
-        <w:t xml:space="preserve">. If </w:t>
-      </w:r>
-      <w:r>
-        <w:t xml:space="preserve">I were to do this project again, I would want to use </w:t>
-      </w:r>
-      <w:r>
-        <w:t xml:space="preserve">this setup </w:t>
-      </w:r>
-      <w:r>
-        <w:t xml:space="preserve">right </w:t>
-      </w:r>
-      <w:r>
-        <w:t xml:space="preserve">from </w:t>
-      </w:r>
-      <w:r>
-        <w:t xml:space="preserve">the </w:t>
-      </w:r>
-      <w:r>
-        <w:t>start</w:t>
-      </w:r>
-      <w:r>
-        <w:t xml:space="preserve">, especially if </w:t>
-      </w:r>
-      <w:r>
-        <w:t xml:space="preserve">I knew there would be thousands of </w:t>
-      </w:r>
-      <w:proofErr w:type="spellStart"/>
-      <w:r>
+        <w:t xml:space="preserve"> (fig. 3). </w:t>
+      </w:r>
+      <w:r>
+        <w:rPr>
+          <w:highlight w:val="yellow"/>
+        </w:rPr>
+        <w:t xml:space="preserve">If I were to do this project again, I would want to use this setup right from the start, especially if I knew there would be thousands of </w:t>
+      </w:r>
+      <w:proofErr w:type="spellStart"/>
+      <w:r>
+        <w:rPr>
+          <w:highlight w:val="yellow"/>
+        </w:rPr>
         <w:t>FogUnits</w:t>
       </w:r>
       <w:proofErr w:type="spellEnd"/>
       <w:r>
-        <w:t>.</w:t>
-      </w:r>
-      <w:r>
-        <w:t xml:space="preserve"> </w:t>
-      </w:r>
-      <w:r>
-        <w:t>I</w:t>
-      </w:r>
-      <w:r>
-        <w:t xml:space="preserve">f the number </w:t>
-      </w:r>
-      <w:r>
-        <w:t>was</w:t>
-      </w:r>
-      <w:r>
-        <w:t xml:space="preserve"> </w:t>
-      </w:r>
-      <w:r>
-        <w:t>much</w:t>
-      </w:r>
-      <w:r>
-        <w:t xml:space="preserve"> low</w:t>
-      </w:r>
-      <w:r>
-        <w:t>er</w:t>
-      </w:r>
-      <w:r>
-        <w:t>,</w:t>
-      </w:r>
-      <w:r>
-        <w:t xml:space="preserve"> a List might be okay performance-wise, but</w:t>
-      </w:r>
-      <w:r>
-        <w:t xml:space="preserve"> this would still be </w:t>
-      </w:r>
-      <w:r>
-        <w:t>preferable.</w:t>
+        <w:rPr>
+          <w:highlight w:val="yellow"/>
+        </w:rPr>
+        <w:t>. If the number was much lower, a List might be okay performance-wise, but this would still be preferable.</w:t>
       </w:r>
     </w:p>
     <w:p>
@@ -1570,21 +1527,7 @@
       </w:r>
       <w:proofErr w:type="spellEnd"/>
       <w:r>
-        <w:t xml:space="preserve"> to be put in a 2D array since </w:t>
-      </w:r>
-      <w:r>
-        <w:t>a) F</w:t>
-      </w:r>
-      <w:proofErr w:type="spellStart"/>
-      <w:r>
-        <w:t>ogSpheres</w:t>
-      </w:r>
-      <w:proofErr w:type="spellEnd"/>
-      <w:r>
-        <w:t xml:space="preserve"> weren’t tied to particular tiles or positions and b) there were only a dozen or so of them,</w:t>
-      </w:r>
-      <w:r>
-        <w:t xml:space="preserve"> so searching through lists to check if they were active or not wouldn’t be particularly time consuming. (If there were going to be hundreds or more, I’d only add a bool flag to </w:t>
+        <w:t xml:space="preserve"> to be put in a 2D array since a) </w:t>
       </w:r>
       <w:proofErr w:type="spellStart"/>
       <w:r>
@@ -1592,6 +1535,14 @@
       </w:r>
       <w:proofErr w:type="spellEnd"/>
       <w:r>
+        <w:t xml:space="preserve"> weren’t tied to particular tiles or positions and b) there were only a dozen or so of them, so searching through lists to check if they were active or not wouldn’t be particularly time consuming. (If there were going to be hundreds or more, I’d only add a bool flag to </w:t>
+      </w:r>
+      <w:proofErr w:type="spellStart"/>
+      <w:r>
+        <w:t>FogSpheres</w:t>
+      </w:r>
+      <w:proofErr w:type="spellEnd"/>
+      <w:r>
         <w:t xml:space="preserve">, as concern a) would still be a consideration.) Managing the </w:t>
       </w:r>
       <w:proofErr w:type="spellStart"/>
@@ -1670,7 +1621,13 @@
       </w:r>
       <w:proofErr w:type="spellEnd"/>
       <w:r>
-        <w:t xml:space="preserve"> (as the spawn points are just </w:t>
+        <w:t xml:space="preserve"> (as the spawn points </w:t>
+      </w:r>
+      <w:r>
+        <w:t>were</w:t>
+      </w:r>
+      <w:r>
+        <w:t xml:space="preserve"> just </w:t>
       </w:r>
       <w:proofErr w:type="spellStart"/>
       <w:r>
@@ -1698,7 +1655,13 @@
       </w:r>
       <w:proofErr w:type="spellEnd"/>
       <w:r>
-        <w:t xml:space="preserve"> from the List, seeing as it’s only used when picking a random </w:t>
+        <w:t xml:space="preserve"> from the List, seeing as </w:t>
+      </w:r>
+      <w:r>
+        <w:t>they were</w:t>
+      </w:r>
+      <w:r>
+        <w:t xml:space="preserve"> only used when picking a random </w:t>
       </w:r>
       <w:proofErr w:type="spellStart"/>
       <w:r>
@@ -1729,6 +1692,1184 @@
       <w:r>
         <w:t>Design Patterns</w:t>
       </w:r>
+    </w:p>
+    <w:p>
+      <w:pPr>
+        <w:pStyle w:val="Heading3"/>
+      </w:pPr>
+      <w:r>
+        <w:rPr>
+          <w:noProof/>
+        </w:rPr>
+        <w:drawing>
+          <wp:anchor distT="0" distB="0" distL="114300" distR="114300" simplePos="0" relativeHeight="251672576" behindDoc="0" locked="0" layoutInCell="1" allowOverlap="1" wp14:anchorId="047D76C0" wp14:editId="1E1FCB24">
+            <wp:simplePos x="0" y="0"/>
+            <wp:positionH relativeFrom="margin">
+              <wp:posOffset>3489325</wp:posOffset>
+            </wp:positionH>
+            <wp:positionV relativeFrom="paragraph">
+              <wp:posOffset>212461</wp:posOffset>
+            </wp:positionV>
+            <wp:extent cx="2621280" cy="2129155"/>
+            <wp:effectExtent l="0" t="0" r="7620" b="4445"/>
+            <wp:wrapTight wrapText="bothSides">
+              <wp:wrapPolygon edited="0">
+                <wp:start x="0" y="0"/>
+                <wp:lineTo x="0" y="21452"/>
+                <wp:lineTo x="21506" y="21452"/>
+                <wp:lineTo x="21506" y="0"/>
+                <wp:lineTo x="0" y="0"/>
+              </wp:wrapPolygon>
+            </wp:wrapTight>
+            <wp:docPr id="9" name="Picture 9"/>
+            <wp:cNvGraphicFramePr>
+              <a:graphicFrameLocks xmlns:a="http://schemas.openxmlformats.org/drawingml/2006/main" noChangeAspect="1"/>
+            </wp:cNvGraphicFramePr>
+            <a:graphic xmlns:a="http://schemas.openxmlformats.org/drawingml/2006/main">
+              <a:graphicData uri="http://schemas.openxmlformats.org/drawingml/2006/picture">
+                <pic:pic xmlns:pic="http://schemas.openxmlformats.org/drawingml/2006/picture">
+                  <pic:nvPicPr>
+                    <pic:cNvPr id="1" name=""/>
+                    <pic:cNvPicPr/>
+                  </pic:nvPicPr>
+                  <pic:blipFill>
+                    <a:blip r:embed="rId13"/>
+                    <a:stretch>
+                      <a:fillRect/>
+                    </a:stretch>
+                  </pic:blipFill>
+                  <pic:spPr>
+                    <a:xfrm>
+                      <a:off x="0" y="0"/>
+                      <a:ext cx="2621280" cy="2129155"/>
+                    </a:xfrm>
+                    <a:prstGeom prst="rect">
+                      <a:avLst/>
+                    </a:prstGeom>
+                  </pic:spPr>
+                </pic:pic>
+              </a:graphicData>
+            </a:graphic>
+            <wp14:sizeRelH relativeFrom="margin">
+              <wp14:pctWidth>0</wp14:pctWidth>
+            </wp14:sizeRelH>
+            <wp14:sizeRelV relativeFrom="margin">
+              <wp14:pctHeight>0</wp14:pctHeight>
+            </wp14:sizeRelV>
+          </wp:anchor>
+        </w:drawing>
+      </w:r>
+      <w:r>
+        <w:rPr>
+          <w:noProof/>
+        </w:rPr>
+        <mc:AlternateContent>
+          <mc:Choice Requires="wps">
+            <w:drawing>
+              <wp:anchor distT="0" distB="0" distL="114300" distR="114300" simplePos="0" relativeHeight="251670528" behindDoc="1" locked="0" layoutInCell="1" allowOverlap="1" wp14:anchorId="29B5A3BD" wp14:editId="17DEA4A7">
+                <wp:simplePos x="0" y="0"/>
+                <wp:positionH relativeFrom="margin">
+                  <wp:posOffset>0</wp:posOffset>
+                </wp:positionH>
+                <wp:positionV relativeFrom="paragraph">
+                  <wp:posOffset>1419596</wp:posOffset>
+                </wp:positionV>
+                <wp:extent cx="3449955" cy="172085"/>
+                <wp:effectExtent l="0" t="0" r="0" b="0"/>
+                <wp:wrapTight wrapText="bothSides">
+                  <wp:wrapPolygon edited="0">
+                    <wp:start x="0" y="0"/>
+                    <wp:lineTo x="0" y="19129"/>
+                    <wp:lineTo x="21469" y="19129"/>
+                    <wp:lineTo x="21469" y="0"/>
+                    <wp:lineTo x="0" y="0"/>
+                  </wp:wrapPolygon>
+                </wp:wrapTight>
+                <wp:docPr id="8" name="Text Box 8"/>
+                <wp:cNvGraphicFramePr/>
+                <a:graphic xmlns:a="http://schemas.openxmlformats.org/drawingml/2006/main">
+                  <a:graphicData uri="http://schemas.microsoft.com/office/word/2010/wordprocessingShape">
+                    <wps:wsp>
+                      <wps:cNvSpPr txBox="1"/>
+                      <wps:spPr>
+                        <a:xfrm>
+                          <a:off x="0" y="0"/>
+                          <a:ext cx="3449955" cy="172085"/>
+                        </a:xfrm>
+                        <a:prstGeom prst="rect">
+                          <a:avLst/>
+                        </a:prstGeom>
+                        <a:solidFill>
+                          <a:prstClr val="white"/>
+                        </a:solidFill>
+                        <a:ln>
+                          <a:noFill/>
+                        </a:ln>
+                      </wps:spPr>
+                      <wps:txbx>
+                        <w:txbxContent>
+                          <w:p>
+                            <w:pPr>
+                              <w:pStyle w:val="Caption"/>
+                              <w:rPr>
+                                <w:noProof/>
+                              </w:rPr>
+                            </w:pPr>
+                            <w:r>
+                              <w:t xml:space="preserve">Figure 4: the informal “stages” of Fog and </w:t>
+                            </w:r>
+                            <w:proofErr w:type="spellStart"/>
+                            <w:r>
+                              <w:t>FogUnit</w:t>
+                            </w:r>
+                            <w:proofErr w:type="spellEnd"/>
+                            <w:r>
+                              <w:t>.</w:t>
+                            </w:r>
+                          </w:p>
+                        </w:txbxContent>
+                      </wps:txbx>
+                      <wps:bodyPr rot="0" spcFirstLastPara="0" vertOverflow="overflow" horzOverflow="overflow" vert="horz" wrap="square" lIns="0" tIns="0" rIns="0" bIns="0" numCol="1" spcCol="0" rtlCol="0" fromWordArt="0" anchor="t" anchorCtr="0" forceAA="0" compatLnSpc="1">
+                        <a:prstTxWarp prst="textNoShape">
+                          <a:avLst/>
+                        </a:prstTxWarp>
+                        <a:noAutofit/>
+                      </wps:bodyPr>
+                    </wps:wsp>
+                  </a:graphicData>
+                </a:graphic>
+                <wp14:sizeRelH relativeFrom="margin">
+                  <wp14:pctWidth>0</wp14:pctWidth>
+                </wp14:sizeRelH>
+                <wp14:sizeRelV relativeFrom="margin">
+                  <wp14:pctHeight>0</wp14:pctHeight>
+                </wp14:sizeRelV>
+              </wp:anchor>
+            </w:drawing>
+          </mc:Choice>
+          <mc:Fallback>
+            <w:pict>
+              <v:shape w14:anchorId="29B5A3BD" id="Text Box 8" o:spid="_x0000_s1029" type="#_x0000_t202" style="position:absolute;margin-left:0;margin-top:111.8pt;width:271.65pt;height:13.55pt;z-index:-251645952;visibility:visible;mso-wrap-style:square;mso-width-percent:0;mso-height-percent:0;mso-wrap-distance-left:9pt;mso-wrap-distance-top:0;mso-wrap-distance-right:9pt;mso-wrap-distance-bottom:0;mso-position-horizontal:absolute;mso-position-horizontal-relative:margin;mso-position-vertical:absolute;mso-position-vertical-relative:text;mso-width-percent:0;mso-height-percent:0;mso-width-relative:margin;mso-height-relative:margin;v-text-anchor:top" o:gfxdata="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" stroked="f">
+                <v:textbox inset="0,0,0,0">
+                  <w:txbxContent>
+                    <w:p>
+                      <w:pPr>
+                        <w:pStyle w:val="Caption"/>
+                        <w:rPr>
+                          <w:noProof/>
+                        </w:rPr>
+                      </w:pPr>
+                      <w:r>
+                        <w:t xml:space="preserve">Figure 4: the informal “stages” of Fog and </w:t>
+                      </w:r>
+                      <w:proofErr w:type="spellStart"/>
+                      <w:r>
+                        <w:t>FogUnit</w:t>
+                      </w:r>
+                      <w:proofErr w:type="spellEnd"/>
+                      <w:r>
+                        <w:t>.</w:t>
+                      </w:r>
+                    </w:p>
+                  </w:txbxContent>
+                </v:textbox>
+                <w10:wrap type="tight" anchorx="margin"/>
+              </v:shape>
+            </w:pict>
+          </mc:Fallback>
+        </mc:AlternateContent>
+      </w:r>
+      <w:r>
+        <w:rPr>
+          <w:noProof/>
+        </w:rPr>
+        <w:drawing>
+          <wp:anchor distT="0" distB="0" distL="114300" distR="114300" simplePos="0" relativeHeight="251668480" behindDoc="1" locked="0" layoutInCell="1" allowOverlap="1" wp14:anchorId="5C5331CA" wp14:editId="588CEFF8">
+            <wp:simplePos x="0" y="0"/>
+            <wp:positionH relativeFrom="margin">
+              <wp:posOffset>0</wp:posOffset>
+            </wp:positionH>
+            <wp:positionV relativeFrom="paragraph">
+              <wp:posOffset>212354</wp:posOffset>
+            </wp:positionV>
+            <wp:extent cx="3467735" cy="1176655"/>
+            <wp:effectExtent l="0" t="0" r="0" b="4445"/>
+            <wp:wrapTight wrapText="bothSides">
+              <wp:wrapPolygon edited="0">
+                <wp:start x="0" y="0"/>
+                <wp:lineTo x="0" y="21332"/>
+                <wp:lineTo x="21477" y="21332"/>
+                <wp:lineTo x="21477" y="0"/>
+                <wp:lineTo x="0" y="0"/>
+              </wp:wrapPolygon>
+            </wp:wrapTight>
+            <wp:docPr id="6" name="Picture 6"/>
+            <wp:cNvGraphicFramePr>
+              <a:graphicFrameLocks xmlns:a="http://schemas.openxmlformats.org/drawingml/2006/main" noChangeAspect="1"/>
+            </wp:cNvGraphicFramePr>
+            <a:graphic xmlns:a="http://schemas.openxmlformats.org/drawingml/2006/main">
+              <a:graphicData uri="http://schemas.openxmlformats.org/drawingml/2006/picture">
+                <pic:pic xmlns:pic="http://schemas.openxmlformats.org/drawingml/2006/picture">
+                  <pic:nvPicPr>
+                    <pic:cNvPr id="0" name="Picture 2"/>
+                    <pic:cNvPicPr>
+                      <a:picLocks noChangeAspect="1" noChangeArrowheads="1"/>
+                    </pic:cNvPicPr>
+                  </pic:nvPicPr>
+                  <pic:blipFill>
+                    <a:blip r:embed="rId14">
+                      <a:extLst>
+                        <a:ext uri="{28A0092B-C50C-407E-A947-70E740481C1C}">
+                          <a14:useLocalDpi xmlns:a14="http://schemas.microsoft.com/office/drawing/2010/main" val="0"/>
+                        </a:ext>
+                      </a:extLst>
+                    </a:blip>
+                    <a:srcRect/>
+                    <a:stretch>
+                      <a:fillRect/>
+                    </a:stretch>
+                  </pic:blipFill>
+                  <pic:spPr bwMode="auto">
+                    <a:xfrm>
+                      <a:off x="0" y="0"/>
+                      <a:ext cx="3467735" cy="1176655"/>
+                    </a:xfrm>
+                    <a:prstGeom prst="rect">
+                      <a:avLst/>
+                    </a:prstGeom>
+                    <a:noFill/>
+                    <a:ln>
+                      <a:noFill/>
+                    </a:ln>
+                  </pic:spPr>
+                </pic:pic>
+              </a:graphicData>
+            </a:graphic>
+            <wp14:sizeRelH relativeFrom="page">
+              <wp14:pctWidth>0</wp14:pctWidth>
+            </wp14:sizeRelH>
+            <wp14:sizeRelV relativeFrom="page">
+              <wp14:pctHeight>0</wp14:pctHeight>
+            </wp14:sizeRelV>
+          </wp:anchor>
+        </w:drawing>
+      </w:r>
+      <w:r>
+        <w:t>State Pattern</w:t>
+      </w:r>
+    </w:p>
+    <w:p>
+      <w:pPr>
+        <w:jc w:val="both"/>
+      </w:pPr>
+      <w:r>
+        <w:rPr>
+          <w:noProof/>
+        </w:rPr>
+        <w:drawing>
+          <wp:anchor distT="0" distB="0" distL="114300" distR="114300" simplePos="0" relativeHeight="251675648" behindDoc="1" locked="0" layoutInCell="1" allowOverlap="1" wp14:anchorId="0BA4A9EC" wp14:editId="639B0759">
+            <wp:simplePos x="0" y="0"/>
+            <wp:positionH relativeFrom="margin">
+              <wp:posOffset>3677920</wp:posOffset>
+            </wp:positionH>
+            <wp:positionV relativeFrom="paragraph">
+              <wp:posOffset>2338441</wp:posOffset>
+            </wp:positionV>
+            <wp:extent cx="2429510" cy="1621155"/>
+            <wp:effectExtent l="0" t="0" r="8890" b="0"/>
+            <wp:wrapTight wrapText="bothSides">
+              <wp:wrapPolygon edited="0">
+                <wp:start x="0" y="0"/>
+                <wp:lineTo x="0" y="21321"/>
+                <wp:lineTo x="21510" y="21321"/>
+                <wp:lineTo x="21510" y="0"/>
+                <wp:lineTo x="0" y="0"/>
+              </wp:wrapPolygon>
+            </wp:wrapTight>
+            <wp:docPr id="11" name="Picture 11"/>
+            <wp:cNvGraphicFramePr>
+              <a:graphicFrameLocks xmlns:a="http://schemas.openxmlformats.org/drawingml/2006/main" noChangeAspect="1"/>
+            </wp:cNvGraphicFramePr>
+            <a:graphic xmlns:a="http://schemas.openxmlformats.org/drawingml/2006/main">
+              <a:graphicData uri="http://schemas.openxmlformats.org/drawingml/2006/picture">
+                <pic:pic xmlns:pic="http://schemas.openxmlformats.org/drawingml/2006/picture">
+                  <pic:nvPicPr>
+                    <pic:cNvPr id="0" name="Picture 3"/>
+                    <pic:cNvPicPr>
+                      <a:picLocks noChangeAspect="1" noChangeArrowheads="1"/>
+                    </pic:cNvPicPr>
+                  </pic:nvPicPr>
+                  <pic:blipFill>
+                    <a:blip r:embed="rId15">
+                      <a:extLst>
+                        <a:ext uri="{28A0092B-C50C-407E-A947-70E740481C1C}">
+                          <a14:useLocalDpi xmlns:a14="http://schemas.microsoft.com/office/drawing/2010/main" val="0"/>
+                        </a:ext>
+                      </a:extLst>
+                    </a:blip>
+                    <a:srcRect/>
+                    <a:stretch>
+                      <a:fillRect/>
+                    </a:stretch>
+                  </pic:blipFill>
+                  <pic:spPr bwMode="auto">
+                    <a:xfrm>
+                      <a:off x="0" y="0"/>
+                      <a:ext cx="2429510" cy="1621155"/>
+                    </a:xfrm>
+                    <a:prstGeom prst="rect">
+                      <a:avLst/>
+                    </a:prstGeom>
+                    <a:noFill/>
+                    <a:ln>
+                      <a:noFill/>
+                    </a:ln>
+                  </pic:spPr>
+                </pic:pic>
+              </a:graphicData>
+            </a:graphic>
+            <wp14:sizeRelH relativeFrom="page">
+              <wp14:pctWidth>0</wp14:pctWidth>
+            </wp14:sizeRelH>
+            <wp14:sizeRelV relativeFrom="page">
+              <wp14:pctHeight>0</wp14:pctHeight>
+            </wp14:sizeRelV>
+          </wp:anchor>
+        </w:drawing>
+      </w:r>
+      <w:r>
+        <w:rPr>
+          <w:noProof/>
+        </w:rPr>
+        <mc:AlternateContent>
+          <mc:Choice Requires="wps">
+            <w:drawing>
+              <wp:anchor distT="0" distB="0" distL="114300" distR="114300" simplePos="0" relativeHeight="251674624" behindDoc="1" locked="0" layoutInCell="1" allowOverlap="1" wp14:anchorId="5DD3BFE6" wp14:editId="11ACF6CB">
+                <wp:simplePos x="0" y="0"/>
+                <wp:positionH relativeFrom="margin">
+                  <wp:posOffset>3489325</wp:posOffset>
+                </wp:positionH>
+                <wp:positionV relativeFrom="paragraph">
+                  <wp:posOffset>2166141</wp:posOffset>
+                </wp:positionV>
+                <wp:extent cx="2630170" cy="180975"/>
+                <wp:effectExtent l="0" t="0" r="0" b="9525"/>
+                <wp:wrapTight wrapText="bothSides">
+                  <wp:wrapPolygon edited="0">
+                    <wp:start x="0" y="0"/>
+                    <wp:lineTo x="0" y="20463"/>
+                    <wp:lineTo x="21433" y="20463"/>
+                    <wp:lineTo x="21433" y="0"/>
+                    <wp:lineTo x="0" y="0"/>
+                  </wp:wrapPolygon>
+                </wp:wrapTight>
+                <wp:docPr id="10" name="Text Box 10"/>
+                <wp:cNvGraphicFramePr/>
+                <a:graphic xmlns:a="http://schemas.openxmlformats.org/drawingml/2006/main">
+                  <a:graphicData uri="http://schemas.microsoft.com/office/word/2010/wordprocessingShape">
+                    <wps:wsp>
+                      <wps:cNvSpPr txBox="1"/>
+                      <wps:spPr>
+                        <a:xfrm>
+                          <a:off x="0" y="0"/>
+                          <a:ext cx="2630170" cy="180975"/>
+                        </a:xfrm>
+                        <a:prstGeom prst="rect">
+                          <a:avLst/>
+                        </a:prstGeom>
+                        <a:solidFill>
+                          <a:prstClr val="white"/>
+                        </a:solidFill>
+                        <a:ln>
+                          <a:noFill/>
+                        </a:ln>
+                      </wps:spPr>
+                      <wps:txbx>
+                        <w:txbxContent>
+                          <w:p>
+                            <w:pPr>
+                              <w:pStyle w:val="Caption"/>
+                              <w:rPr>
+                                <w:noProof/>
+                              </w:rPr>
+                            </w:pPr>
+                            <w:r>
+                              <w:t xml:space="preserve">Figure 5: an excerpt from </w:t>
+                            </w:r>
+                            <w:proofErr w:type="spellStart"/>
+                            <w:r>
+                              <w:t>Fog.Intensity</w:t>
+                            </w:r>
+                            <w:proofErr w:type="spellEnd"/>
+                            <w:r>
+                              <w:t>.</w:t>
+                            </w:r>
+                          </w:p>
+                        </w:txbxContent>
+                      </wps:txbx>
+                      <wps:bodyPr rot="0" spcFirstLastPara="0" vertOverflow="overflow" horzOverflow="overflow" vert="horz" wrap="square" lIns="0" tIns="0" rIns="0" bIns="0" numCol="1" spcCol="0" rtlCol="0" fromWordArt="0" anchor="t" anchorCtr="0" forceAA="0" compatLnSpc="1">
+                        <a:prstTxWarp prst="textNoShape">
+                          <a:avLst/>
+                        </a:prstTxWarp>
+                        <a:noAutofit/>
+                      </wps:bodyPr>
+                    </wps:wsp>
+                  </a:graphicData>
+                </a:graphic>
+                <wp14:sizeRelH relativeFrom="margin">
+                  <wp14:pctWidth>0</wp14:pctWidth>
+                </wp14:sizeRelH>
+                <wp14:sizeRelV relativeFrom="margin">
+                  <wp14:pctHeight>0</wp14:pctHeight>
+                </wp14:sizeRelV>
+              </wp:anchor>
+            </w:drawing>
+          </mc:Choice>
+          <mc:Fallback>
+            <w:pict>
+              <v:shape w14:anchorId="5DD3BFE6" id="Text Box 10" o:spid="_x0000_s1030" type="#_x0000_t202" style="position:absolute;left:0;text-align:left;margin-left:274.75pt;margin-top:170.55pt;width:207.1pt;height:14.25pt;z-index:-251641856;visibility:visible;mso-wrap-style:square;mso-width-percent:0;mso-height-percent:0;mso-wrap-distance-left:9pt;mso-wrap-distance-top:0;mso-wrap-distance-right:9pt;mso-wrap-distance-bottom:0;mso-position-horizontal:absolute;mso-position-horizontal-relative:margin;mso-position-vertical:absolute;mso-position-vertical-relative:text;mso-width-percent:0;mso-height-percent:0;mso-width-relative:margin;mso-height-relative:margin;v-text-anchor:top" o:gfxdata="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" stroked="f">
+                <v:textbox inset="0,0,0,0">
+                  <w:txbxContent>
+                    <w:p>
+                      <w:pPr>
+                        <w:pStyle w:val="Caption"/>
+                        <w:rPr>
+                          <w:noProof/>
+                        </w:rPr>
+                      </w:pPr>
+                      <w:r>
+                        <w:t xml:space="preserve">Figure 5: an excerpt from </w:t>
+                      </w:r>
+                      <w:proofErr w:type="spellStart"/>
+                      <w:r>
+                        <w:t>Fog.Intensity</w:t>
+                      </w:r>
+                      <w:proofErr w:type="spellEnd"/>
+                      <w:r>
+                        <w:t>.</w:t>
+                      </w:r>
+                    </w:p>
+                  </w:txbxContent>
+                </v:textbox>
+                <w10:wrap type="tight" anchorx="margin"/>
+              </v:shape>
+            </w:pict>
+          </mc:Fallback>
+        </mc:AlternateContent>
+      </w:r>
+      <w:r>
+        <w:t xml:space="preserve">The state pattern was informally used with the Fog and </w:t>
+      </w:r>
+      <w:proofErr w:type="spellStart"/>
+      <w:r>
+        <w:t>FogUnits</w:t>
+      </w:r>
+      <w:proofErr w:type="spellEnd"/>
+      <w:r>
+        <w:t xml:space="preserve">, but more explicitly implemented in </w:t>
+      </w:r>
+      <w:proofErr w:type="spellStart"/>
+      <w:r>
+        <w:t>FogSpheres</w:t>
+      </w:r>
+      <w:proofErr w:type="spellEnd"/>
+      <w:r>
+        <w:t xml:space="preserve">. In the case of the informal implementation, Fog had an integer Intensity property (fig. 4) that when updated would update the rate of growth for </w:t>
+      </w:r>
+      <w:proofErr w:type="spellStart"/>
+      <w:r>
+        <w:t>FogUnits</w:t>
+      </w:r>
+      <w:proofErr w:type="spellEnd"/>
+      <w:r>
+        <w:t xml:space="preserve"> and the maximum size and health of </w:t>
+      </w:r>
+      <w:proofErr w:type="spellStart"/>
+      <w:r>
+        <w:t>FogSpheres</w:t>
+      </w:r>
+      <w:proofErr w:type="spellEnd"/>
+      <w:r>
+        <w:t xml:space="preserve"> (fig. 5). </w:t>
+      </w:r>
+      <w:r>
+        <w:t xml:space="preserve">As all the values updated </w:t>
+      </w:r>
+      <w:r>
+        <w:t>were</w:t>
+      </w:r>
+      <w:r>
+        <w:t xml:space="preserve"> stored in Fog itself, this </w:t>
+      </w:r>
+      <w:r>
+        <w:t>seems</w:t>
+      </w:r>
+      <w:r>
+        <w:t xml:space="preserve"> a clean enough implementation to retain in future barring other extensive restructures.</w:t>
+      </w:r>
+    </w:p>
+    <w:p>
+      <w:pPr>
+        <w:ind w:firstLine="720"/>
+        <w:jc w:val="both"/>
+        <w:rPr>
+          <w:noProof/>
+        </w:rPr>
+      </w:pPr>
+      <w:r>
+        <w:rPr>
+          <w:noProof/>
+        </w:rPr>
+        <mc:AlternateContent>
+          <mc:Choice Requires="wps">
+            <w:drawing>
+              <wp:anchor distT="0" distB="0" distL="114300" distR="114300" simplePos="0" relativeHeight="251677696" behindDoc="1" locked="0" layoutInCell="1" allowOverlap="1" wp14:anchorId="1920CA55" wp14:editId="39B9A930">
+                <wp:simplePos x="0" y="0"/>
+                <wp:positionH relativeFrom="margin">
+                  <wp:posOffset>3677920</wp:posOffset>
+                </wp:positionH>
+                <wp:positionV relativeFrom="paragraph">
+                  <wp:posOffset>1268466</wp:posOffset>
+                </wp:positionV>
+                <wp:extent cx="2437130" cy="146050"/>
+                <wp:effectExtent l="0" t="0" r="1270" b="6350"/>
+                <wp:wrapTight wrapText="bothSides">
+                  <wp:wrapPolygon edited="0">
+                    <wp:start x="0" y="0"/>
+                    <wp:lineTo x="0" y="19722"/>
+                    <wp:lineTo x="21442" y="19722"/>
+                    <wp:lineTo x="21442" y="0"/>
+                    <wp:lineTo x="0" y="0"/>
+                  </wp:wrapPolygon>
+                </wp:wrapTight>
+                <wp:docPr id="12" name="Text Box 12"/>
+                <wp:cNvGraphicFramePr/>
+                <a:graphic xmlns:a="http://schemas.openxmlformats.org/drawingml/2006/main">
+                  <a:graphicData uri="http://schemas.microsoft.com/office/word/2010/wordprocessingShape">
+                    <wps:wsp>
+                      <wps:cNvSpPr txBox="1"/>
+                      <wps:spPr>
+                        <a:xfrm>
+                          <a:off x="0" y="0"/>
+                          <a:ext cx="2437130" cy="146050"/>
+                        </a:xfrm>
+                        <a:prstGeom prst="rect">
+                          <a:avLst/>
+                        </a:prstGeom>
+                        <a:solidFill>
+                          <a:prstClr val="white"/>
+                        </a:solidFill>
+                        <a:ln>
+                          <a:noFill/>
+                        </a:ln>
+                      </wps:spPr>
+                      <wps:txbx>
+                        <w:txbxContent>
+                          <w:p>
+                            <w:pPr>
+                              <w:pStyle w:val="Caption"/>
+                              <w:rPr>
+                                <w:noProof/>
+                              </w:rPr>
+                            </w:pPr>
+                            <w:r>
+                              <w:t xml:space="preserve">Figure 6: </w:t>
+                            </w:r>
+                            <w:proofErr w:type="spellStart"/>
+                            <w:r>
+                              <w:t>FogSphere’s</w:t>
+                            </w:r>
+                            <w:proofErr w:type="spellEnd"/>
+                            <w:r>
+                              <w:t xml:space="preserve"> states.</w:t>
+                            </w:r>
+                          </w:p>
+                        </w:txbxContent>
+                      </wps:txbx>
+                      <wps:bodyPr rot="0" spcFirstLastPara="0" vertOverflow="overflow" horzOverflow="overflow" vert="horz" wrap="square" lIns="0" tIns="0" rIns="0" bIns="0" numCol="1" spcCol="0" rtlCol="0" fromWordArt="0" anchor="t" anchorCtr="0" forceAA="0" compatLnSpc="1">
+                        <a:prstTxWarp prst="textNoShape">
+                          <a:avLst/>
+                        </a:prstTxWarp>
+                        <a:noAutofit/>
+                      </wps:bodyPr>
+                    </wps:wsp>
+                  </a:graphicData>
+                </a:graphic>
+                <wp14:sizeRelH relativeFrom="margin">
+                  <wp14:pctWidth>0</wp14:pctWidth>
+                </wp14:sizeRelH>
+                <wp14:sizeRelV relativeFrom="margin">
+                  <wp14:pctHeight>0</wp14:pctHeight>
+                </wp14:sizeRelV>
+              </wp:anchor>
+            </w:drawing>
+          </mc:Choice>
+          <mc:Fallback>
+            <w:pict>
+              <v:shape w14:anchorId="1920CA55" id="Text Box 12" o:spid="_x0000_s1031" type="#_x0000_t202" style="position:absolute;left:0;text-align:left;margin-left:289.6pt;margin-top:99.9pt;width:191.9pt;height:11.5pt;z-index:-251638784;visibility:visible;mso-wrap-style:square;mso-width-percent:0;mso-height-percent:0;mso-wrap-distance-left:9pt;mso-wrap-distance-top:0;mso-wrap-distance-right:9pt;mso-wrap-distance-bottom:0;mso-position-horizontal:absolute;mso-position-horizontal-relative:margin;mso-position-vertical:absolute;mso-position-vertical-relative:text;mso-width-percent:0;mso-height-percent:0;mso-width-relative:margin;mso-height-relative:margin;v-text-anchor:top" o:gfxdata="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" stroked="f">
+                <v:textbox inset="0,0,0,0">
+                  <w:txbxContent>
+                    <w:p>
+                      <w:pPr>
+                        <w:pStyle w:val="Caption"/>
+                        <w:rPr>
+                          <w:noProof/>
+                        </w:rPr>
+                      </w:pPr>
+                      <w:r>
+                        <w:t xml:space="preserve">Figure 6: </w:t>
+                      </w:r>
+                      <w:proofErr w:type="spellStart"/>
+                      <w:r>
+                        <w:t>FogSphere’s</w:t>
+                      </w:r>
+                      <w:proofErr w:type="spellEnd"/>
+                      <w:r>
+                        <w:t xml:space="preserve"> states.</w:t>
+                      </w:r>
+                    </w:p>
+                  </w:txbxContent>
+                </v:textbox>
+                <w10:wrap type="tight" anchorx="margin"/>
+              </v:shape>
+            </w:pict>
+          </mc:Fallback>
+        </mc:AlternateContent>
+      </w:r>
+      <w:r>
+        <w:t>More formally</w:t>
+      </w:r>
+      <w:r>
+        <w:t xml:space="preserve">, </w:t>
+      </w:r>
+      <w:r>
+        <w:t xml:space="preserve">the </w:t>
+      </w:r>
+      <w:proofErr w:type="spellStart"/>
+      <w:r>
+        <w:t>FogSpheres</w:t>
+      </w:r>
+      <w:proofErr w:type="spellEnd"/>
+      <w:r>
+        <w:t xml:space="preserve"> had </w:t>
+      </w:r>
+      <w:r>
+        <w:t>distinct</w:t>
+      </w:r>
+      <w:r>
+        <w:t xml:space="preserve"> states of behaviour corresponding to values of the </w:t>
+      </w:r>
+      <w:proofErr w:type="spellStart"/>
+      <w:r>
+        <w:t>FogSphereState</w:t>
+      </w:r>
+      <w:proofErr w:type="spellEnd"/>
+      <w:r>
+        <w:t xml:space="preserve"> enumeration; during </w:t>
+      </w:r>
+      <w:proofErr w:type="spellStart"/>
+      <w:proofErr w:type="gramStart"/>
+      <w:r>
+        <w:t>UpdateFogSpheres</w:t>
+      </w:r>
+      <w:proofErr w:type="spellEnd"/>
+      <w:r>
+        <w:t>(</w:t>
+      </w:r>
+      <w:proofErr w:type="gramEnd"/>
+      <w:r>
+        <w:t xml:space="preserve">), Fog would run the </w:t>
+      </w:r>
+      <w:proofErr w:type="spellStart"/>
+      <w:r>
+        <w:t>FogSphere’s</w:t>
+      </w:r>
+      <w:proofErr w:type="spellEnd"/>
+      <w:r>
+        <w:t xml:space="preserve"> state through a switch and call </w:t>
+      </w:r>
+      <w:proofErr w:type="spellStart"/>
+      <w:r>
+        <w:t>FogSphere’s</w:t>
+      </w:r>
+      <w:proofErr w:type="spellEnd"/>
+      <w:r>
+        <w:t xml:space="preserve"> methods as appropriate for that state. Each would execute its behaviour and check if conditions were met to update the </w:t>
+      </w:r>
+      <w:proofErr w:type="spellStart"/>
+      <w:r>
+        <w:t>FogSphere’s</w:t>
+      </w:r>
+      <w:proofErr w:type="spellEnd"/>
+      <w:r>
+        <w:t xml:space="preserve"> state (fig. 6).</w:t>
+      </w:r>
+      <w:r>
+        <w:rPr>
+          <w:noProof/>
+        </w:rPr>
+        <w:t xml:space="preserve"> </w:t>
+      </w:r>
+      <w:r>
+        <w:rPr>
+          <w:noProof/>
+          <w:highlight w:val="yellow"/>
+        </w:rPr>
+        <w:t>It worked cleanly enough, but leaves room for improvement that I will discuss below.</w:t>
+      </w:r>
+    </w:p>
+    <w:p>
+      <w:pPr>
+        <w:jc w:val="both"/>
+        <w:rPr>
+          <w:noProof/>
+        </w:rPr>
+      </w:pPr>
+    </w:p>
+    <w:p>
+      <w:pPr>
+        <w:pStyle w:val="Heading3"/>
+      </w:pPr>
+      <w:r>
+        <w:t>Singleton Pattern</w:t>
+      </w:r>
+    </w:p>
+    <w:p>
+      <w:pPr>
+        <w:jc w:val="both"/>
+      </w:pPr>
+      <w:r>
+        <w:t xml:space="preserve">The singleton pattern was used extensively throughout </w:t>
+      </w:r>
+      <w:r>
+        <w:rPr>
+          <w:i/>
+          <w:iCs/>
+        </w:rPr>
+        <w:t>Get the Fog Out</w:t>
+      </w:r>
+      <w:r>
+        <w:t xml:space="preserve"> to allow access to various controller or manager classes from anywhere that needed it without having to have it be a field of the class. Fog was one of those manager / controller classes, </w:t>
+      </w:r>
+      <w:r>
+        <w:t xml:space="preserve">controlling the </w:t>
+      </w:r>
+      <w:proofErr w:type="spellStart"/>
+      <w:r>
+        <w:t>FogUnits</w:t>
+      </w:r>
+      <w:proofErr w:type="spellEnd"/>
+      <w:r>
+        <w:t xml:space="preserve"> and </w:t>
+      </w:r>
+      <w:proofErr w:type="spellStart"/>
+      <w:r>
+        <w:t>FogSpheres</w:t>
+      </w:r>
+      <w:proofErr w:type="spellEnd"/>
+      <w:r>
+        <w:t xml:space="preserve">, so its Instance property and </w:t>
+      </w:r>
+      <w:proofErr w:type="gramStart"/>
+      <w:r>
+        <w:t>Awake(</w:t>
+      </w:r>
+      <w:proofErr w:type="gramEnd"/>
+      <w:r>
+        <w:t xml:space="preserve">) method were programmed to implement the singleton pattern as would best fit implementation in Unity. The other effect of ensuring only one instance of Fog was running at a time was also important; given the high number of </w:t>
+      </w:r>
+      <w:proofErr w:type="spellStart"/>
+      <w:r>
+        <w:t>FogUnits</w:t>
+      </w:r>
+      <w:proofErr w:type="spellEnd"/>
+      <w:r>
+        <w:t xml:space="preserve">, a duplicate Fog with its own </w:t>
+      </w:r>
+      <w:proofErr w:type="spellStart"/>
+      <w:r>
+        <w:t>FogUnits</w:t>
+      </w:r>
+      <w:proofErr w:type="spellEnd"/>
+      <w:r>
+        <w:t xml:space="preserve"> would cause performance to drop unacceptably</w:t>
+      </w:r>
+      <w:r>
+        <w:t xml:space="preserve">. As such, this </w:t>
+      </w:r>
+      <w:r>
+        <w:t>is an</w:t>
+      </w:r>
+      <w:r>
+        <w:t xml:space="preserve"> aspect of Fog that I would not alter in any future updates to </w:t>
+      </w:r>
+      <w:r>
+        <w:rPr>
+          <w:i/>
+          <w:iCs/>
+        </w:rPr>
+        <w:t>Get the Fog Out</w:t>
+      </w:r>
+      <w:r>
+        <w:t>.</w:t>
+      </w:r>
+    </w:p>
+    <w:p>
+      <w:pPr>
+        <w:jc w:val="both"/>
+      </w:pPr>
+    </w:p>
+    <w:p>
+      <w:pPr>
+        <w:pStyle w:val="Heading3"/>
+      </w:pPr>
+      <w:r>
+        <w:t>Factory Pattern</w:t>
+      </w:r>
+    </w:p>
+    <w:p>
+      <w:pPr>
+        <w:jc w:val="both"/>
+      </w:pPr>
+      <w:r>
+        <w:t xml:space="preserve">Though not split into a separate class, the Fog class featured factory pattern methods for standardised creation of </w:t>
+      </w:r>
+      <w:proofErr w:type="spellStart"/>
+      <w:r>
+        <w:t>FogUnits</w:t>
+      </w:r>
+      <w:proofErr w:type="spellEnd"/>
+      <w:r>
+        <w:t xml:space="preserve"> and </w:t>
+      </w:r>
+      <w:proofErr w:type="spellStart"/>
+      <w:r>
+        <w:t>FogSpheres</w:t>
+      </w:r>
+      <w:proofErr w:type="spellEnd"/>
+      <w:r>
+        <w:t xml:space="preserve"> when the fog was initialised, and for instantiation / activation of </w:t>
+      </w:r>
+      <w:proofErr w:type="spellStart"/>
+      <w:r>
+        <w:t>FogUnits</w:t>
+      </w:r>
+      <w:proofErr w:type="spellEnd"/>
+      <w:r>
+        <w:t xml:space="preserve"> and </w:t>
+      </w:r>
+      <w:proofErr w:type="spellStart"/>
+      <w:r>
+        <w:t>FogSpheres</w:t>
+      </w:r>
+      <w:proofErr w:type="spellEnd"/>
+      <w:r>
+        <w:t xml:space="preserve"> as they were spawned. </w:t>
+      </w:r>
+      <w:r>
+        <w:t xml:space="preserve">Programmatically this helped keep Fog’s code clean when it came to creating or spawning bits of fog, as only one of a handful of methods would need to be called. However, the inclusion of those methods in Fog rather than a dedicated </w:t>
+      </w:r>
+      <w:proofErr w:type="spellStart"/>
+      <w:r>
+        <w:t>FogFactory</w:t>
+      </w:r>
+      <w:proofErr w:type="spellEnd"/>
+      <w:r>
+        <w:t xml:space="preserve"> class wasn’t an ideal choice, as it resulted in the class being much longer (and that much harder to search through) than it could have been.</w:t>
+      </w:r>
+    </w:p>
+    <w:p>
+      <w:pPr>
+        <w:jc w:val="both"/>
+      </w:pPr>
+    </w:p>
+    <w:p>
+      <w:pPr>
+        <w:pStyle w:val="Heading3"/>
+      </w:pPr>
+      <w:r>
+        <w:lastRenderedPageBreak/>
+        <w:t>Component Pattern</w:t>
+      </w:r>
+    </w:p>
+    <w:p>
+      <w:pPr>
+        <w:jc w:val="both"/>
+      </w:pPr>
+      <w:r>
+        <w:t xml:space="preserve">While I did not implement the component pattern with the Fog, </w:t>
+      </w:r>
+      <w:proofErr w:type="spellStart"/>
+      <w:r>
+        <w:t>FogUnits</w:t>
+      </w:r>
+      <w:proofErr w:type="spellEnd"/>
+      <w:r>
+        <w:t xml:space="preserve"> and </w:t>
+      </w:r>
+      <w:proofErr w:type="spellStart"/>
+      <w:r>
+        <w:t>FogSpheres</w:t>
+      </w:r>
+      <w:proofErr w:type="spellEnd"/>
+      <w:r>
+        <w:t xml:space="preserve">, Unity’s </w:t>
+      </w:r>
+      <w:proofErr w:type="spellStart"/>
+      <w:r>
+        <w:t>GameObjects</w:t>
+      </w:r>
+      <w:proofErr w:type="spellEnd"/>
+      <w:r>
+        <w:t xml:space="preserve"> do make use of it with components like Transforms and Renderers. Consequently, it was a part of how they worked by default. </w:t>
+      </w:r>
+    </w:p>
+    <w:p>
+      <w:pPr>
+        <w:jc w:val="both"/>
+      </w:pPr>
+    </w:p>
+    <w:p>
+      <w:pPr>
+        <w:pStyle w:val="Heading2"/>
+      </w:pPr>
+      <w:r>
+        <w:t xml:space="preserve">Usability </w:t>
+      </w:r>
+      <w:r>
+        <w:t>P</w:t>
+      </w:r>
+      <w:r>
+        <w:t>atterns</w:t>
+      </w:r>
+    </w:p>
+    <w:p>
+      <w:pPr>
+        <w:pStyle w:val="Heading3"/>
+      </w:pPr>
+      <w:r>
+        <w:t xml:space="preserve">State </w:t>
+      </w:r>
+      <w:r>
+        <w:t xml:space="preserve">/ Progress </w:t>
+      </w:r>
+      <w:r>
+        <w:t>Pattern</w:t>
+      </w:r>
+      <w:r>
+        <w:t>s</w:t>
+      </w:r>
+    </w:p>
+    <w:p>
+      <w:pPr>
+        <w:jc w:val="both"/>
+      </w:pPr>
+      <w:r>
+        <w:t>Alongside the informal programmatic states of the fog discussed above, the state</w:t>
+      </w:r>
+      <w:r>
+        <w:t xml:space="preserve"> and / or progress</w:t>
+      </w:r>
+      <w:r>
+        <w:t xml:space="preserve"> usability pattern was also informally implemented through the changes in colour applied to </w:t>
+      </w:r>
+      <w:proofErr w:type="spellStart"/>
+      <w:r>
+        <w:t>FogSpheres</w:t>
+      </w:r>
+      <w:proofErr w:type="spellEnd"/>
+      <w:r>
+        <w:t xml:space="preserve"> and </w:t>
+      </w:r>
+      <w:proofErr w:type="spellStart"/>
+      <w:r>
+        <w:t>FogUnits</w:t>
+      </w:r>
+      <w:proofErr w:type="spellEnd"/>
+      <w:r>
+        <w:t xml:space="preserve"> at different points: when the Fog was woken up, it changed colour from grey to blue and grey, and again from blue and grey to red and grey when the player attached their ship’s missing wing to the rest of their ship. These changes in colour corresponded to and conveyed to the player changes in the Intensity of the Fog’s behaviour</w:t>
+      </w:r>
+      <w:r>
+        <w:t xml:space="preserve"> due to the player’s progress through the game:</w:t>
+      </w:r>
+      <w:r>
+        <w:t xml:space="preserve"> from asleep to awake and approaching, and from approaching slowly to more aggressively.</w:t>
+      </w:r>
+      <w:r>
+        <w:t xml:space="preserve"> </w:t>
+      </w:r>
+    </w:p>
+    <w:p>
+      <w:pPr>
+        <w:jc w:val="both"/>
+      </w:pPr>
+    </w:p>
+    <w:p>
+      <w:pPr>
+        <w:pStyle w:val="Heading2"/>
+      </w:pPr>
+      <w:r>
+        <w:t>Restructure</w:t>
+      </w:r>
+    </w:p>
+    <w:p>
+      <w:pPr>
+        <w:jc w:val="both"/>
+      </w:pPr>
+      <w:r>
+        <w:t xml:space="preserve">Were I to restructure, update or redo the fog classes, there are a number of changes that I would </w:t>
+      </w:r>
+      <w:proofErr w:type="gramStart"/>
+      <w:r>
+        <w:t>make.</w:t>
+      </w:r>
+      <w:proofErr w:type="gramEnd"/>
+      <w:r>
+        <w:t xml:space="preserve"> </w:t>
+      </w:r>
+      <w:r>
+        <w:t>T</w:t>
+      </w:r>
+      <w:r>
+        <w:t>here are a number of methods and options that were made available but never</w:t>
+      </w:r>
+      <w:r>
+        <w:t xml:space="preserve"> made use of (e.g. </w:t>
+      </w:r>
+      <w:proofErr w:type="spellStart"/>
+      <w:r>
+        <w:t>FogSphere’s</w:t>
+      </w:r>
+      <w:proofErr w:type="spellEnd"/>
+      <w:r>
+        <w:t xml:space="preserve"> </w:t>
+      </w:r>
+      <w:proofErr w:type="spellStart"/>
+      <w:proofErr w:type="gramStart"/>
+      <w:r>
+        <w:t>UpdateDamageToFogSphere</w:t>
+      </w:r>
+      <w:proofErr w:type="spellEnd"/>
+      <w:r>
+        <w:t>(</w:t>
+      </w:r>
+      <w:proofErr w:type="gramEnd"/>
+      <w:r>
+        <w:t xml:space="preserve">) and </w:t>
+      </w:r>
+      <w:proofErr w:type="spellStart"/>
+      <w:r>
+        <w:t>DealDamageToFogSphere</w:t>
+      </w:r>
+      <w:proofErr w:type="spellEnd"/>
+      <w:r>
+        <w:t xml:space="preserve">() methods, and the orthogonal-only </w:t>
+      </w:r>
+      <w:proofErr w:type="spellStart"/>
+      <w:r>
+        <w:t>FogExpansionDirection</w:t>
+      </w:r>
+      <w:proofErr w:type="spellEnd"/>
+      <w:r>
+        <w:t xml:space="preserve"> value and the corresponding code in </w:t>
+      </w:r>
+      <w:proofErr w:type="spellStart"/>
+      <w:r>
+        <w:t>Fog.ExpandFog</w:t>
+      </w:r>
+      <w:proofErr w:type="spellEnd"/>
+      <w:r>
+        <w:t xml:space="preserve">(). Where they would not be required or were obsolesced by design decisions made for </w:t>
+      </w:r>
+      <w:r>
+        <w:rPr>
+          <w:i/>
+          <w:iCs/>
+        </w:rPr>
+        <w:t>Get the Fog Out</w:t>
+      </w:r>
+      <w:r>
+        <w:t xml:space="preserve"> and would not be made use of again, I would remove them. Though the savings in compilation time, speed at runtime, and file size would be negligible, they would be savings nonetheless. More substantially however, removing that unnecessary content would reduce the methods, lines of code, etc. that developers would have to search through to while fixing bugs and updating code.</w:t>
+      </w:r>
+    </w:p>
+    <w:p>
+      <w:pPr>
+        <w:jc w:val="both"/>
+      </w:pPr>
+      <w:r>
+        <w:tab/>
+        <w:t xml:space="preserve">On that same note, the Fog, </w:t>
+      </w:r>
+      <w:proofErr w:type="spellStart"/>
+      <w:r>
+        <w:t>FogUnit</w:t>
+      </w:r>
+      <w:proofErr w:type="spellEnd"/>
+      <w:r>
+        <w:t xml:space="preserve"> and </w:t>
+      </w:r>
+      <w:proofErr w:type="spellStart"/>
+      <w:r>
+        <w:t>FogSphere</w:t>
+      </w:r>
+      <w:proofErr w:type="spellEnd"/>
+      <w:r>
+        <w:t xml:space="preserve"> classes are rather long, especially the former. Fog and </w:t>
+      </w:r>
+      <w:proofErr w:type="spellStart"/>
+      <w:r>
+        <w:t>FogSphere</w:t>
+      </w:r>
+      <w:proofErr w:type="spellEnd"/>
+      <w:r>
+        <w:t xml:space="preserve"> have members that could be removed and turned into their own classes, while </w:t>
+      </w:r>
+      <w:proofErr w:type="spellStart"/>
+      <w:r>
+        <w:t>FogUnit</w:t>
+      </w:r>
+      <w:proofErr w:type="spellEnd"/>
+      <w:r>
+        <w:t xml:space="preserve"> and </w:t>
+      </w:r>
+      <w:proofErr w:type="spellStart"/>
+      <w:r>
+        <w:t>FogSphere</w:t>
+      </w:r>
+      <w:proofErr w:type="spellEnd"/>
+      <w:r>
+        <w:t xml:space="preserve"> feature methods that are near identical yet they don’t share a</w:t>
+      </w:r>
+      <w:r>
+        <w:t xml:space="preserve"> common ancestor in the inheritance hierarchy or make use of common components</w:t>
+      </w:r>
+      <w:r>
+        <w:t>, resulting in duplicated code</w:t>
+      </w:r>
+      <w:r>
+        <w:t xml:space="preserve">. To address </w:t>
+      </w:r>
+      <w:r>
+        <w:t>these issues</w:t>
+      </w:r>
+      <w:r>
+        <w:t xml:space="preserve"> in a further iteration of </w:t>
+      </w:r>
+      <w:r>
+        <w:rPr>
+          <w:i/>
+          <w:iCs/>
+        </w:rPr>
+        <w:t>Get the Fog Out</w:t>
+      </w:r>
+      <w:r>
+        <w:t>:</w:t>
+      </w:r>
+    </w:p>
+    <w:p>
+      <w:pPr>
+        <w:jc w:val="both"/>
+      </w:pPr>
     </w:p>
     <w:p>
       <w:pPr>
@@ -1740,7 +2881,48 @@
         <w:jc w:val="both"/>
       </w:pPr>
       <w:r>
-        <w:t>State pattern: not used explicitly, but fog and fog units and fog spheres have stages of gameplay that progress as the game progresses; perhaps using structs with all those shared values that can be plugged in and swapped out when the fog’s state changes</w:t>
+        <w:t>I would</w:t>
+      </w:r>
+      <w:r>
+        <w:t xml:space="preserve"> b</w:t>
+      </w:r>
+      <w:r>
+        <w:t xml:space="preserve">reak Fog up into manager classes for </w:t>
+      </w:r>
+      <w:proofErr w:type="spellStart"/>
+      <w:r>
+        <w:t>FogUnits</w:t>
+      </w:r>
+      <w:proofErr w:type="spellEnd"/>
+      <w:r>
+        <w:t xml:space="preserve">, </w:t>
+      </w:r>
+      <w:proofErr w:type="spellStart"/>
+      <w:r>
+        <w:t>FogSpheres</w:t>
+      </w:r>
+      <w:proofErr w:type="spellEnd"/>
+      <w:r>
+        <w:t xml:space="preserve"> and </w:t>
+      </w:r>
+      <w:proofErr w:type="spellStart"/>
+      <w:r>
+        <w:t>FogLightning</w:t>
+      </w:r>
+      <w:proofErr w:type="spellEnd"/>
+      <w:r>
+        <w:t>, as well as a factory class that could instantiate and do basic configuration of each of those parts of the fog for their respective manager classes.</w:t>
+      </w:r>
+      <w:r>
+        <w:t xml:space="preserve"> Each of the manager classes and the </w:t>
+      </w:r>
+      <w:proofErr w:type="spellStart"/>
+      <w:r>
+        <w:t>FogFactory</w:t>
+      </w:r>
+      <w:proofErr w:type="spellEnd"/>
+      <w:r>
+        <w:t xml:space="preserve"> class would be a singleton to ensure their uniqueness and universal access to them. </w:t>
       </w:r>
     </w:p>
     <w:p>
@@ -1753,7 +2935,100 @@
         <w:jc w:val="both"/>
       </w:pPr>
       <w:r>
-        <w:t>Strategy pattern: not used, but might be usable with fog unit/sphere behaviour, particularly for fog spheres which go through different concrete states encapsulated in a handful of methods that could be isolated in a strategy class and plugged in as necessary.</w:t>
+        <w:t>I would</w:t>
+      </w:r>
+      <w:r>
+        <w:t xml:space="preserve"> d</w:t>
+      </w:r>
+      <w:r>
+        <w:t xml:space="preserve">ismantle </w:t>
+      </w:r>
+      <w:proofErr w:type="spellStart"/>
+      <w:r>
+        <w:t>FogUnit’s</w:t>
+      </w:r>
+      <w:proofErr w:type="spellEnd"/>
+      <w:r>
+        <w:t xml:space="preserve"> inheritance structure (</w:t>
+      </w:r>
+      <w:proofErr w:type="spellStart"/>
+      <w:r>
+        <w:t>FogUnit</w:t>
+      </w:r>
+      <w:proofErr w:type="spellEnd"/>
+      <w:r>
+        <w:t xml:space="preserve"> </w:t>
+      </w:r>
+      <w:r>
+        <w:sym w:font="Wingdings" w:char="F0E0"/>
+      </w:r>
+      <w:r>
+        <w:t xml:space="preserve"> Entity </w:t>
+      </w:r>
+      <w:r>
+        <w:sym w:font="Wingdings" w:char="F0E0"/>
+      </w:r>
+      <w:r>
+        <w:t xml:space="preserve">Locatable) and instead use those separate classes as components of </w:t>
+      </w:r>
+      <w:proofErr w:type="spellStart"/>
+      <w:r>
+        <w:t>FogUnits</w:t>
+      </w:r>
+      <w:proofErr w:type="spellEnd"/>
+      <w:r>
+        <w:t xml:space="preserve">. In the case of Entity, this would boil it down to just a Health component that </w:t>
+      </w:r>
+      <w:proofErr w:type="spellStart"/>
+      <w:r>
+        <w:t>FogSphere</w:t>
+      </w:r>
+      <w:proofErr w:type="spellEnd"/>
+      <w:r>
+        <w:t xml:space="preserve"> could also use and remove some of </w:t>
+      </w:r>
+      <w:proofErr w:type="spellStart"/>
+      <w:r>
+        <w:t>FogSphere’s</w:t>
+      </w:r>
+      <w:proofErr w:type="spellEnd"/>
+      <w:r>
+        <w:t xml:space="preserve"> methods that a Health component could take care of. </w:t>
+      </w:r>
+      <w:proofErr w:type="spellStart"/>
+      <w:r>
+        <w:t>FogUnit</w:t>
+      </w:r>
+      <w:proofErr w:type="spellEnd"/>
+      <w:r>
+        <w:t xml:space="preserve"> and </w:t>
+      </w:r>
+      <w:proofErr w:type="spellStart"/>
+      <w:r>
+        <w:t>FogSphere’s</w:t>
+      </w:r>
+      <w:proofErr w:type="spellEnd"/>
+      <w:r>
+        <w:t xml:space="preserve"> common</w:t>
+      </w:r>
+      <w:r>
+        <w:t xml:space="preserve"> rendering members could also be extracted and made into a separate class for use as a component of </w:t>
+      </w:r>
+      <w:proofErr w:type="spellStart"/>
+      <w:r>
+        <w:t>FogUnit</w:t>
+      </w:r>
+      <w:proofErr w:type="spellEnd"/>
+      <w:r>
+        <w:t xml:space="preserve"> and </w:t>
+      </w:r>
+      <w:proofErr w:type="spellStart"/>
+      <w:r>
+        <w:t>FogSphere</w:t>
+      </w:r>
+      <w:proofErr w:type="spellEnd"/>
+      <w:r>
+        <w:t>.</w:t>
       </w:r>
     </w:p>
     <w:p>
@@ -1766,209 +3041,300 @@
         <w:jc w:val="both"/>
       </w:pPr>
       <w:r>
-        <w:t>Singleton pattern: used to allow referencing of the fog script from other scripts without needing it as a field of that script, and to ensure there’s only one fog; if several were running, performance would tank</w:t>
-      </w:r>
-    </w:p>
-    <w:p>
-      <w:pPr>
-        <w:pStyle w:val="ListParagraph"/>
-        <w:numPr>
-          <w:ilvl w:val="0"/>
-          <w:numId w:val="23"/>
-        </w:numPr>
+        <w:t>I would</w:t>
+      </w:r>
+      <w:r>
+        <w:t xml:space="preserve"> a</w:t>
+      </w:r>
+      <w:r>
+        <w:t xml:space="preserve">mend </w:t>
+      </w:r>
+      <w:r>
+        <w:rPr>
+          <w:i/>
+          <w:iCs/>
+        </w:rPr>
+        <w:t>Get the Fog Out</w:t>
+      </w:r>
+      <w:r>
+        <w:t xml:space="preserve">’s current implementation of the state pattern and go for a more modular state / strategy pattern approach, splitting the methods associated with each of </w:t>
+      </w:r>
+      <w:proofErr w:type="spellStart"/>
+      <w:r>
+        <w:t>FogSphere’s</w:t>
+      </w:r>
+      <w:proofErr w:type="spellEnd"/>
+      <w:r>
+        <w:t xml:space="preserve"> states into separate classes that operate on </w:t>
+      </w:r>
+      <w:proofErr w:type="spellStart"/>
+      <w:r>
+        <w:t>FogSpheres</w:t>
+      </w:r>
+      <w:proofErr w:type="spellEnd"/>
+      <w:r>
+        <w:t xml:space="preserve"> and inherit from a common base state class, with instantiated objects of those child classes able to be plugged in interchangeably as </w:t>
+      </w:r>
+      <w:proofErr w:type="spellStart"/>
+      <w:r>
+        <w:t>FogSpheres</w:t>
+      </w:r>
+      <w:proofErr w:type="spellEnd"/>
+      <w:r>
+        <w:t>’ current states.</w:t>
+      </w:r>
+    </w:p>
+    <w:p>
+      <w:pPr>
         <w:jc w:val="both"/>
       </w:pPr>
-      <w:r>
-        <w:t>Command / Message pattern: not used, but could have benefit in future iterations for prompting the fog to do particular things, such as spawn, wake up, increment difficulty, etc. by just issuing a command to the one method rather than going through custom methods for each</w:t>
-      </w:r>
-    </w:p>
-    <w:p>
-      <w:pPr>
-        <w:pStyle w:val="ListParagraph"/>
-        <w:numPr>
-          <w:ilvl w:val="0"/>
-          <w:numId w:val="23"/>
-        </w:numPr>
+    </w:p>
+    <w:p>
+      <w:pPr>
         <w:jc w:val="both"/>
       </w:pPr>
       <w:r>
-        <w:t>Factory pattern: informally implemented with putting inactive fog units back into the scene, configuring them properly. Also done with the same with fog spheres, and a similar thing with the setting up of the fog generally. If redone, might want to split the factory methods out into a separate fog factory class to clearly separate different areas of functionality.</w:t>
-      </w:r>
-    </w:p>
-    <w:p>
-      <w:pPr>
-        <w:pStyle w:val="ListParagraph"/>
-        <w:numPr>
-          <w:ilvl w:val="0"/>
-          <w:numId w:val="23"/>
-        </w:numPr>
+        <w:t xml:space="preserve">While breaking up these classes like this would create a more intricate network of which class uses what and who contains copies of who, and the more prevalent use of public properties this would necessitate might slow down the game (albeit negligibly), it would also result in smaller versions of the existing classes that </w:t>
+      </w:r>
+      <w:r>
+        <w:lastRenderedPageBreak/>
+        <w:t xml:space="preserve">have more clearly defined and singular purposes, those classes being more readable and more easily searchable during debugging, </w:t>
+      </w:r>
+      <w:r>
+        <w:t>and</w:t>
+      </w:r>
+      <w:r>
+        <w:t xml:space="preserve"> bugs more pinpoint-able to particular classes rather than somewhere in </w:t>
+      </w:r>
+      <w:r>
+        <w:t>a</w:t>
+      </w:r>
+      <w:r>
+        <w:t xml:space="preserve"> </w:t>
+      </w:r>
+      <w:r>
+        <w:rPr>
+          <w:noProof/>
+        </w:rPr>
+        <w:drawing>
+          <wp:anchor distT="0" distB="0" distL="114300" distR="114300" simplePos="0" relativeHeight="251678720" behindDoc="1" locked="0" layoutInCell="1" allowOverlap="1" wp14:anchorId="6146494D" wp14:editId="55161F5D">
+            <wp:simplePos x="0" y="0"/>
+            <wp:positionH relativeFrom="margin">
+              <wp:posOffset>-7620</wp:posOffset>
+            </wp:positionH>
+            <wp:positionV relativeFrom="paragraph">
+              <wp:posOffset>591185</wp:posOffset>
+            </wp:positionV>
+            <wp:extent cx="6111240" cy="5621655"/>
+            <wp:effectExtent l="0" t="0" r="3810" b="0"/>
+            <wp:wrapTight wrapText="bothSides">
+              <wp:wrapPolygon edited="0">
+                <wp:start x="0" y="0"/>
+                <wp:lineTo x="0" y="21519"/>
+                <wp:lineTo x="21546" y="21519"/>
+                <wp:lineTo x="21546" y="0"/>
+                <wp:lineTo x="0" y="0"/>
+              </wp:wrapPolygon>
+            </wp:wrapTight>
+            <wp:docPr id="13" name="Picture 13"/>
+            <wp:cNvGraphicFramePr>
+              <a:graphicFrameLocks xmlns:a="http://schemas.openxmlformats.org/drawingml/2006/main" noChangeAspect="1"/>
+            </wp:cNvGraphicFramePr>
+            <a:graphic xmlns:a="http://schemas.openxmlformats.org/drawingml/2006/main">
+              <a:graphicData uri="http://schemas.openxmlformats.org/drawingml/2006/picture">
+                <pic:pic xmlns:pic="http://schemas.openxmlformats.org/drawingml/2006/picture">
+                  <pic:nvPicPr>
+                    <pic:cNvPr id="0" name="Picture 4"/>
+                    <pic:cNvPicPr>
+                      <a:picLocks noChangeAspect="1" noChangeArrowheads="1"/>
+                    </pic:cNvPicPr>
+                  </pic:nvPicPr>
+                  <pic:blipFill>
+                    <a:blip r:embed="rId16">
+                      <a:extLst>
+                        <a:ext uri="{28A0092B-C50C-407E-A947-70E740481C1C}">
+                          <a14:useLocalDpi xmlns:a14="http://schemas.microsoft.com/office/drawing/2010/main" val="0"/>
+                        </a:ext>
+                      </a:extLst>
+                    </a:blip>
+                    <a:srcRect/>
+                    <a:stretch>
+                      <a:fillRect/>
+                    </a:stretch>
+                  </pic:blipFill>
+                  <pic:spPr bwMode="auto">
+                    <a:xfrm>
+                      <a:off x="0" y="0"/>
+                      <a:ext cx="6111240" cy="5621655"/>
+                    </a:xfrm>
+                    <a:prstGeom prst="rect">
+                      <a:avLst/>
+                    </a:prstGeom>
+                    <a:noFill/>
+                    <a:ln>
+                      <a:noFill/>
+                    </a:ln>
+                  </pic:spPr>
+                </pic:pic>
+              </a:graphicData>
+            </a:graphic>
+            <wp14:sizeRelH relativeFrom="page">
+              <wp14:pctWidth>0</wp14:pctWidth>
+            </wp14:sizeRelH>
+            <wp14:sizeRelV relativeFrom="page">
+              <wp14:pctHeight>0</wp14:pctHeight>
+            </wp14:sizeRelV>
+          </wp:anchor>
+        </w:drawing>
+      </w:r>
+      <w:r>
+        <w:rPr>
+          <w:noProof/>
+        </w:rPr>
+        <mc:AlternateContent>
+          <mc:Choice Requires="wps">
+            <w:drawing>
+              <wp:anchor distT="0" distB="0" distL="114300" distR="114300" simplePos="0" relativeHeight="251680768" behindDoc="1" locked="0" layoutInCell="1" allowOverlap="1" wp14:anchorId="37A0A6C6" wp14:editId="160F73B1">
+                <wp:simplePos x="0" y="0"/>
+                <wp:positionH relativeFrom="margin">
+                  <wp:posOffset>-6985</wp:posOffset>
+                </wp:positionH>
+                <wp:positionV relativeFrom="paragraph">
+                  <wp:posOffset>6246303</wp:posOffset>
+                </wp:positionV>
+                <wp:extent cx="6111240" cy="172085"/>
+                <wp:effectExtent l="0" t="0" r="3810" b="0"/>
+                <wp:wrapTight wrapText="bothSides">
+                  <wp:wrapPolygon edited="0">
+                    <wp:start x="0" y="0"/>
+                    <wp:lineTo x="0" y="19129"/>
+                    <wp:lineTo x="21546" y="19129"/>
+                    <wp:lineTo x="21546" y="0"/>
+                    <wp:lineTo x="0" y="0"/>
+                  </wp:wrapPolygon>
+                </wp:wrapTight>
+                <wp:docPr id="14" name="Text Box 14"/>
+                <wp:cNvGraphicFramePr/>
+                <a:graphic xmlns:a="http://schemas.openxmlformats.org/drawingml/2006/main">
+                  <a:graphicData uri="http://schemas.microsoft.com/office/word/2010/wordprocessingShape">
+                    <wps:wsp>
+                      <wps:cNvSpPr txBox="1"/>
+                      <wps:spPr>
+                        <a:xfrm>
+                          <a:off x="0" y="0"/>
+                          <a:ext cx="6111240" cy="172085"/>
+                        </a:xfrm>
+                        <a:prstGeom prst="rect">
+                          <a:avLst/>
+                        </a:prstGeom>
+                        <a:solidFill>
+                          <a:prstClr val="white"/>
+                        </a:solidFill>
+                        <a:ln>
+                          <a:noFill/>
+                        </a:ln>
+                      </wps:spPr>
+                      <wps:txbx>
+                        <w:txbxContent>
+                          <w:p>
+                            <w:pPr>
+                              <w:pStyle w:val="Caption"/>
+                            </w:pPr>
+                            <w:r>
+                              <w:t>Figure 7: how I might restructure the fog classes to be more maintainable.</w:t>
+                            </w:r>
+                          </w:p>
+                        </w:txbxContent>
+                      </wps:txbx>
+                      <wps:bodyPr rot="0" spcFirstLastPara="0" vertOverflow="overflow" horzOverflow="overflow" vert="horz" wrap="square" lIns="0" tIns="0" rIns="0" bIns="0" numCol="1" spcCol="0" rtlCol="0" fromWordArt="0" anchor="t" anchorCtr="0" forceAA="0" compatLnSpc="1">
+                        <a:prstTxWarp prst="textNoShape">
+                          <a:avLst/>
+                        </a:prstTxWarp>
+                        <a:noAutofit/>
+                      </wps:bodyPr>
+                    </wps:wsp>
+                  </a:graphicData>
+                </a:graphic>
+                <wp14:sizeRelV relativeFrom="margin">
+                  <wp14:pctHeight>0</wp14:pctHeight>
+                </wp14:sizeRelV>
+              </wp:anchor>
+            </w:drawing>
+          </mc:Choice>
+          <mc:Fallback>
+            <w:pict>
+              <v:shape w14:anchorId="37A0A6C6" id="Text Box 14" o:spid="_x0000_s1032" type="#_x0000_t202" style="position:absolute;left:0;text-align:left;margin-left:-.55pt;margin-top:491.85pt;width:481.2pt;height:13.55pt;z-index:-251635712;visibility:visible;mso-wrap-style:square;mso-height-percent:0;mso-wrap-distance-left:9pt;mso-wrap-distance-top:0;mso-wrap-distance-right:9pt;mso-wrap-distance-bottom:0;mso-position-horizontal:absolute;mso-position-horizontal-relative:margin;mso-position-vertical:absolute;mso-position-vertical-relative:text;mso-height-percent:0;mso-height-relative:margin;v-text-anchor:top" o:gfxdata="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" stroked="f">
+                <v:textbox inset="0,0,0,0">
+                  <w:txbxContent>
+                    <w:p>
+                      <w:pPr>
+                        <w:pStyle w:val="Caption"/>
+                      </w:pPr>
+                      <w:r>
+                        <w:t>Figure 7: how I might restructure the fog classes to be more maintainable.</w:t>
+                      </w:r>
+                    </w:p>
+                  </w:txbxContent>
+                </v:textbox>
+                <w10:wrap type="tight" anchorx="margin"/>
+              </v:shape>
+            </w:pict>
+          </mc:Fallback>
+        </mc:AlternateContent>
+      </w:r>
+      <w:r>
+        <w:t>mega-class, therefore making them more manageable and easier to maintain.</w:t>
+      </w:r>
+    </w:p>
+    <w:p>
+      <w:pPr>
+        <w:rPr>
+          <w:rFonts w:asciiTheme="majorHAnsi" w:eastAsiaTheme="majorEastAsia" w:hAnsiTheme="majorHAnsi" w:cstheme="majorBidi"/>
+          <w:color w:val="2E74B5" w:themeColor="accent1" w:themeShade="BF"/>
+          <w:sz w:val="32"/>
+          <w:szCs w:val="32"/>
+        </w:rPr>
+      </w:pPr>
+      <w:r>
+        <w:br w:type="page"/>
+      </w:r>
+      <w:bookmarkStart w:id="1" w:name="_GoBack"/>
+      <w:bookmarkEnd w:id="1"/>
+    </w:p>
+    <w:p>
+      <w:pPr>
+        <w:pStyle w:val="Heading1"/>
+      </w:pPr>
+      <w:r>
+        <w:lastRenderedPageBreak/>
+        <w:t>Dialogue System</w:t>
+      </w:r>
+    </w:p>
+    <w:p>
+      <w:pPr>
+        <w:pStyle w:val="Heading2"/>
+      </w:pPr>
+      <w:r>
+        <w:t>Data Structures</w:t>
+      </w:r>
+    </w:p>
+    <w:p>
+      <w:pPr>
         <w:jc w:val="both"/>
       </w:pPr>
-      <w:r>
-        <w:t xml:space="preserve">Component pattern: used by default as part of unity with game objects and their components, like the transform and renderer components; the fog unit and fog sphere </w:t>
-      </w:r>
-      <w:bookmarkStart w:id="0" w:name="_GoBack"/>
-      <w:bookmarkEnd w:id="0"/>
-      <w:r>
-        <w:t>scripts also serve as components for their respective game objects.</w:t>
+    </w:p>
+    <w:p>
+      <w:pPr>
+        <w:pStyle w:val="Heading2"/>
+      </w:pPr>
+      <w:r>
+        <w:t>Design Patterns</w:t>
       </w:r>
     </w:p>
     <w:p>
       <w:pPr>
         <w:jc w:val="both"/>
       </w:pPr>
-    </w:p>
-    <w:p>
-      <w:pPr>
-        <w:pStyle w:val="Heading2"/>
-      </w:pPr>
-      <w:r>
-        <w:t xml:space="preserve">Usability </w:t>
-      </w:r>
-      <w:r>
-        <w:t>P</w:t>
-      </w:r>
-      <w:r>
-        <w:t>atterns</w:t>
-      </w:r>
-    </w:p>
-    <w:p>
-      <w:pPr>
-        <w:pStyle w:val="ListParagraph"/>
-        <w:numPr>
-          <w:ilvl w:val="0"/>
-          <w:numId w:val="23"/>
-        </w:numPr>
-        <w:jc w:val="both"/>
-      </w:pPr>
-      <w:r>
-        <w:t>State</w:t>
-      </w:r>
-      <w:r>
-        <w:t xml:space="preserve">: partial informal implementation; when the fog goes from asleep to awake, it changes colour, and again when it goes from its second intensity level to its third intensity level. </w:t>
-      </w:r>
-      <w:r>
-        <w:t>However,</w:t>
-      </w:r>
-      <w:r>
-        <w:t xml:space="preserve"> no similar obvious change is made for the zero-</w:t>
-      </w:r>
-      <w:proofErr w:type="spellStart"/>
-      <w:r>
-        <w:t>th</w:t>
-      </w:r>
-      <w:proofErr w:type="spellEnd"/>
-      <w:r>
-        <w:t xml:space="preserve"> to first and first to second intensity changes.</w:t>
-      </w:r>
-    </w:p>
-    <w:p>
-      <w:pPr>
-        <w:pStyle w:val="ListParagraph"/>
-        <w:numPr>
-          <w:ilvl w:val="0"/>
-          <w:numId w:val="23"/>
-        </w:numPr>
-        <w:jc w:val="both"/>
-      </w:pPr>
-      <w:r>
-        <w:t>Progress</w:t>
-      </w:r>
-      <w:r>
-        <w:t>: informal implementation with the fog encroaching on the player vs the player pushing it back; its closeness to the player and how far out the player has expanded offer some indication of progress.</w:t>
-      </w:r>
-    </w:p>
-    <w:p>
-      <w:pPr>
-        <w:jc w:val="both"/>
-      </w:pPr>
-    </w:p>
-    <w:p>
-      <w:pPr>
-        <w:pStyle w:val="Heading2"/>
-      </w:pPr>
-      <w:r>
-        <w:t>Future Changes</w:t>
-      </w:r>
-    </w:p>
-    <w:p>
-      <w:pPr>
-        <w:pStyle w:val="ListParagraph"/>
-        <w:numPr>
-          <w:ilvl w:val="0"/>
-          <w:numId w:val="23"/>
-        </w:numPr>
-        <w:jc w:val="both"/>
-      </w:pPr>
-      <w:r>
-        <w:t xml:space="preserve">Split fog into fog factory for fog unit and fog sphere instantiation, fog for updating the fog units and spheres, and a fog lightning storm class for updating the fog lightning (would require Fog to have a </w:t>
-      </w:r>
-      <w:proofErr w:type="spellStart"/>
-      <w:r>
-        <w:t>GetFogAtPos</w:t>
-      </w:r>
-      <w:proofErr w:type="spellEnd"/>
-      <w:r>
-        <w:t>(int, int) method or something as the fog lightning content checks if fog units are active on tiles before playing.</w:t>
-      </w:r>
-      <w:r>
-        <w:t xml:space="preserve"> </w:t>
-      </w:r>
-    </w:p>
-    <w:p>
-      <w:pPr>
-        <w:pStyle w:val="ListParagraph"/>
-        <w:numPr>
-          <w:ilvl w:val="0"/>
-          <w:numId w:val="23"/>
-        </w:numPr>
-        <w:jc w:val="both"/>
-      </w:pPr>
-      <w:r>
-        <w:t xml:space="preserve">Remove </w:t>
-      </w:r>
-      <w:proofErr w:type="spellStart"/>
-      <w:r>
-        <w:t>FogSphere</w:t>
-      </w:r>
-      <w:proofErr w:type="spellEnd"/>
-      <w:r>
-        <w:t xml:space="preserve"> members </w:t>
-      </w:r>
-      <w:proofErr w:type="spellStart"/>
-      <w:proofErr w:type="gramStart"/>
-      <w:r>
-        <w:t>UpdateDamageToFogSphere</w:t>
-      </w:r>
-      <w:proofErr w:type="spellEnd"/>
-      <w:r>
-        <w:t>(</w:t>
-      </w:r>
-      <w:proofErr w:type="gramEnd"/>
-      <w:r>
-        <w:t xml:space="preserve">) and </w:t>
-      </w:r>
-      <w:proofErr w:type="spellStart"/>
-      <w:r>
-        <w:t>DealDamageToFogSphere</w:t>
-      </w:r>
-      <w:proofErr w:type="spellEnd"/>
-      <w:r>
-        <w:t>(), as the latter is never used.</w:t>
-      </w:r>
-    </w:p>
-    <w:p>
-      <w:pPr>
-        <w:pStyle w:val="ListParagraph"/>
-        <w:numPr>
-          <w:ilvl w:val="0"/>
-          <w:numId w:val="23"/>
-        </w:numPr>
-        <w:jc w:val="both"/>
-      </w:pPr>
-      <w:r>
-        <w:t>Implement component pattern further with having common components between fog spheres, fog units, and other classes in their inheritance tree as appropriate to cut down on class size</w:t>
-      </w:r>
     </w:p>
     <w:p>
       <w:pPr>
@@ -1976,7 +3342,7 @@
         <w:jc w:val="both"/>
       </w:pPr>
       <w:r>
-        <w:t>Dialogue System</w:t>
+        <w:t>Tutorial</w:t>
       </w:r>
     </w:p>
     <w:p>
@@ -2007,39 +3373,24 @@
     </w:p>
     <w:p>
       <w:pPr>
-        <w:pStyle w:val="Heading1"/>
         <w:jc w:val="both"/>
       </w:pPr>
-      <w:r>
-        <w:lastRenderedPageBreak/>
-        <w:t>Tutorial</w:t>
-      </w:r>
-    </w:p>
-    <w:p>
-      <w:pPr>
-        <w:pStyle w:val="Heading2"/>
-      </w:pPr>
-      <w:r>
-        <w:t>Data Structures</w:t>
-      </w:r>
     </w:p>
     <w:p>
       <w:pPr>
         <w:jc w:val="both"/>
       </w:pPr>
-    </w:p>
-    <w:p>
-      <w:pPr>
-        <w:pStyle w:val="Heading2"/>
-      </w:pPr>
-      <w:r>
-        <w:t>Design Patterns</w:t>
+      <w:r>
+        <w:t>Screenshots and diagrams to back up</w:t>
       </w:r>
     </w:p>
     <w:p>
       <w:pPr>
         <w:jc w:val="both"/>
       </w:pPr>
+      <w:r>
+        <w:t>Make speculations on future design that relate to the four learning outcomes, back up with discussion of patterns to use and graphs and charts of the design</w:t>
+      </w:r>
     </w:p>
     <w:p>
       <w:pPr>
@@ -2051,16 +3402,21 @@
         <w:jc w:val="both"/>
       </w:pPr>
       <w:r>
-        <w:t>Screenshots and diagrams to back up</w:t>
+        <w:t xml:space="preserve">Email Tien with more complete draft on </w:t>
+      </w:r>
+      <w:proofErr w:type="spellStart"/>
+      <w:r>
+        <w:t>doubtfire</w:t>
+      </w:r>
+      <w:proofErr w:type="spellEnd"/>
+      <w:r>
+        <w:t>, sort out feedback then</w:t>
       </w:r>
     </w:p>
     <w:p>
       <w:pPr>
         <w:jc w:val="both"/>
       </w:pPr>
-      <w:r>
-        <w:t>Make speculations on future design that relate to the four learning outcomes, back up with discussion of patterns to use and graphs and charts of the design</w:t>
-      </w:r>
     </w:p>
     <w:p>
       <w:pPr>
@@ -2072,37 +3428,12 @@
         <w:jc w:val="both"/>
       </w:pPr>
       <w:r>
-        <w:t xml:space="preserve">Email Tien with more complete draft on </w:t>
-      </w:r>
-      <w:proofErr w:type="spellStart"/>
-      <w:r>
-        <w:t>doubtfire</w:t>
-      </w:r>
-      <w:proofErr w:type="spellEnd"/>
-      <w:r>
-        <w:t>, sort out feedback then</w:t>
-      </w:r>
-    </w:p>
-    <w:p>
-      <w:pPr>
-        <w:jc w:val="both"/>
-      </w:pPr>
-    </w:p>
-    <w:p>
-      <w:pPr>
-        <w:jc w:val="both"/>
-      </w:pPr>
-    </w:p>
-    <w:p>
-      <w:pPr>
-        <w:jc w:val="both"/>
-      </w:pPr>
-      <w:r>
         <w:t>Fair game to list by tasks in LSR and address outcomes they address, rather than by outcome and listing the tasks they address</w:t>
       </w:r>
+      <w:bookmarkEnd w:id="0"/>
     </w:p>
     <w:sectPr>
-      <w:headerReference w:type="default" r:id="rId13"/>
+      <w:headerReference w:type="default" r:id="rId17"/>
       <w:pgSz w:w="11900" w:h="16840"/>
       <w:pgMar w:top="1440" w:right="1134" w:bottom="1440" w:left="1134" w:header="709" w:footer="709" w:gutter="0"/>
       <w:cols w:space="708"/>
@@ -5832,7 +7163,7 @@
 </file>
 
 <file path=customXml/itemProps1.xml><?xml version="1.0" encoding="utf-8"?>
-<ds:datastoreItem xmlns:ds="http://schemas.openxmlformats.org/officeDocument/2006/customXml" ds:itemID="{E2F5DB49-15B2-4BDC-B6F6-659BA7522CC3}">
+<ds:datastoreItem xmlns:ds="http://schemas.openxmlformats.org/officeDocument/2006/customXml" ds:itemID="{34824D51-DE4B-41FD-BF07-7E1736199BD2}">
   <ds:schemaRefs>
     <ds:schemaRef ds:uri="http://schemas.openxmlformats.org/officeDocument/2006/bibliography"/>
   </ds:schemaRefs>

</xml_diff>